<commit_message>
documented almost all remaining cmds
</commit_message>
<xml_diff>
--- a/ChaOS_Documentation.docx
+++ b/ChaOS_Documentation.docx
@@ -247,8 +247,11 @@
     <w:sdt>
       <w:sdtPr>
         <w:rPr>
-          <w:rFonts w:ascii="Consolas" w:hAnsi="Consolas"/>
-          <w:lang w:val="en-GB"/>
+          <w:rFonts w:ascii="Consolas" w:eastAsiaTheme="minorHAnsi" w:hAnsi="Consolas" w:cstheme="minorBidi"/>
+          <w:color w:val="auto"/>
+          <w:sz w:val="22"/>
+          <w:szCs w:val="22"/>
+          <w:lang w:val="en-GB" w:eastAsia="en-US"/>
         </w:rPr>
         <w:id w:val="225493638"/>
         <w:docPartObj>
@@ -258,13 +261,8 @@
       </w:sdtPr>
       <w:sdtEndPr>
         <w:rPr>
-          <w:rFonts w:eastAsiaTheme="minorHAnsi" w:cstheme="minorBidi"/>
           <w:b/>
           <w:bCs/>
-          <w:color w:val="auto"/>
-          <w:sz w:val="22"/>
-          <w:szCs w:val="22"/>
-          <w:lang w:eastAsia="en-US"/>
         </w:rPr>
       </w:sdtEndPr>
       <w:sdtContent>
@@ -307,6 +305,7 @@
           <w:r>
             <w:rPr>
               <w:rFonts w:ascii="Consolas" w:hAnsi="Consolas"/>
+              <w:lang w:val="en-GB"/>
             </w:rPr>
             <w:instrText xml:space="preserve"> TOC \o "1-3" \h \z \u </w:instrText>
           </w:r>
@@ -317,12 +316,13 @@
             </w:rPr>
             <w:fldChar w:fldCharType="separate"/>
           </w:r>
-          <w:hyperlink w:anchor="_Toc130224779" w:history="1">
+          <w:hyperlink w:anchor="_Toc130401700" w:history="1">
             <w:r>
               <w:rPr>
                 <w:rStyle w:val="Hyperlink"/>
                 <w:rFonts w:ascii="Consolas" w:hAnsi="Consolas"/>
                 <w:noProof/>
+                <w:lang w:val="en-GB"/>
               </w:rPr>
               <w:t>0</w:t>
             </w:r>
@@ -339,6 +339,7 @@
                 <w:rStyle w:val="Hyperlink"/>
                 <w:rFonts w:ascii="Consolas" w:hAnsi="Consolas"/>
                 <w:noProof/>
+                <w:lang w:val="en-GB"/>
               </w:rPr>
               <w:t>Overview</w:t>
             </w:r>
@@ -361,7 +362,7 @@
                 <w:noProof/>
                 <w:webHidden/>
               </w:rPr>
-              <w:instrText xml:space="preserve"> PAGEREF _Toc130224779 \h </w:instrText>
+              <w:instrText xml:space="preserve"> PAGEREF _Toc130401700 \h </w:instrText>
             </w:r>
             <w:r>
               <w:rPr>
@@ -405,7 +406,7 @@
               <w:lang w:eastAsia="de-CH"/>
             </w:rPr>
           </w:pPr>
-          <w:hyperlink w:anchor="_Toc130224780" w:history="1">
+          <w:hyperlink w:anchor="_Toc130401701" w:history="1">
             <w:r>
               <w:rPr>
                 <w:rStyle w:val="Hyperlink"/>
@@ -451,7 +452,7 @@
                 <w:noProof/>
                 <w:webHidden/>
               </w:rPr>
-              <w:instrText xml:space="preserve"> PAGEREF _Toc130224780 \h </w:instrText>
+              <w:instrText xml:space="preserve"> PAGEREF _Toc130401701 \h </w:instrText>
             </w:r>
             <w:r>
               <w:rPr>
@@ -495,11 +496,12 @@
               <w:lang w:eastAsia="de-CH"/>
             </w:rPr>
           </w:pPr>
-          <w:hyperlink w:anchor="_Toc130224781" w:history="1">
+          <w:hyperlink w:anchor="_Toc130401702" w:history="1">
             <w:r>
               <w:rPr>
                 <w:rStyle w:val="Hyperlink"/>
                 <w:noProof/>
+                <w:lang w:val="en-GB"/>
               </w:rPr>
               <w:t>0.0.0</w:t>
             </w:r>
@@ -515,6 +517,7 @@
               <w:rPr>
                 <w:rStyle w:val="Hyperlink"/>
                 <w:noProof/>
+                <w:lang w:val="en-GB"/>
               </w:rPr>
               <w:t>CMD create</w:t>
             </w:r>
@@ -537,7 +540,7 @@
                 <w:noProof/>
                 <w:webHidden/>
               </w:rPr>
-              <w:instrText xml:space="preserve"> PAGEREF _Toc130224781 \h </w:instrText>
+              <w:instrText xml:space="preserve"> PAGEREF _Toc130401702 \h </w:instrText>
             </w:r>
             <w:r>
               <w:rPr>
@@ -581,7 +584,7 @@
               <w:lang w:eastAsia="de-CH"/>
             </w:rPr>
           </w:pPr>
-          <w:hyperlink w:anchor="_Toc130224782" w:history="1">
+          <w:hyperlink w:anchor="_Toc130401703" w:history="1">
             <w:r>
               <w:rPr>
                 <w:rStyle w:val="Hyperlink"/>
@@ -625,7 +628,7 @@
                 <w:noProof/>
                 <w:webHidden/>
               </w:rPr>
-              <w:instrText xml:space="preserve"> PAGEREF _Toc130224782 \h </w:instrText>
+              <w:instrText xml:space="preserve"> PAGEREF _Toc130401703 \h </w:instrText>
             </w:r>
             <w:r>
               <w:rPr>
@@ -669,7 +672,7 @@
               <w:lang w:eastAsia="de-CH"/>
             </w:rPr>
           </w:pPr>
-          <w:hyperlink w:anchor="_Toc130224783" w:history="1">
+          <w:hyperlink w:anchor="_Toc130401704" w:history="1">
             <w:r>
               <w:rPr>
                 <w:rStyle w:val="Hyperlink"/>
@@ -713,7 +716,7 @@
                 <w:noProof/>
                 <w:webHidden/>
               </w:rPr>
-              <w:instrText xml:space="preserve"> PAGEREF _Toc130224783 \h </w:instrText>
+              <w:instrText xml:space="preserve"> PAGEREF _Toc130401704 \h </w:instrText>
             </w:r>
             <w:r>
               <w:rPr>
@@ -734,6 +737,886 @@
                 <w:webHidden/>
               </w:rPr>
               <w:t>4</w:t>
+            </w:r>
+            <w:r>
+              <w:rPr>
+                <w:noProof/>
+                <w:webHidden/>
+              </w:rPr>
+              <w:fldChar w:fldCharType="end"/>
+            </w:r>
+          </w:hyperlink>
+        </w:p>
+        <w:p>
+          <w:pPr>
+            <w:pStyle w:val="Verzeichnis3"/>
+            <w:tabs>
+              <w:tab w:val="left" w:pos="1320"/>
+              <w:tab w:val="right" w:leader="dot" w:pos="9062"/>
+            </w:tabs>
+            <w:rPr>
+              <w:rFonts w:eastAsiaTheme="minorEastAsia"/>
+              <w:noProof/>
+              <w:lang w:eastAsia="de-CH"/>
+            </w:rPr>
+          </w:pPr>
+          <w:hyperlink w:anchor="_Toc130401705" w:history="1">
+            <w:r>
+              <w:rPr>
+                <w:rStyle w:val="Hyperlink"/>
+                <w:noProof/>
+                <w:lang w:val="en-GB"/>
+              </w:rPr>
+              <w:t>0.0.3</w:t>
+            </w:r>
+            <w:r>
+              <w:rPr>
+                <w:rFonts w:eastAsiaTheme="minorEastAsia"/>
+                <w:noProof/>
+                <w:lang w:eastAsia="de-CH"/>
+              </w:rPr>
+              <w:tab/>
+            </w:r>
+            <w:r>
+              <w:rPr>
+                <w:rStyle w:val="Hyperlink"/>
+                <w:noProof/>
+                <w:lang w:val="en-GB"/>
+              </w:rPr>
+              <w:t>CMD burn</w:t>
+            </w:r>
+            <w:r>
+              <w:rPr>
+                <w:noProof/>
+                <w:webHidden/>
+              </w:rPr>
+              <w:tab/>
+            </w:r>
+            <w:r>
+              <w:rPr>
+                <w:noProof/>
+                <w:webHidden/>
+              </w:rPr>
+              <w:fldChar w:fldCharType="begin"/>
+            </w:r>
+            <w:r>
+              <w:rPr>
+                <w:noProof/>
+                <w:webHidden/>
+              </w:rPr>
+              <w:instrText xml:space="preserve"> PAGEREF _Toc130401705 \h </w:instrText>
+            </w:r>
+            <w:r>
+              <w:rPr>
+                <w:noProof/>
+                <w:webHidden/>
+              </w:rPr>
+            </w:r>
+            <w:r>
+              <w:rPr>
+                <w:noProof/>
+                <w:webHidden/>
+              </w:rPr>
+              <w:fldChar w:fldCharType="separate"/>
+            </w:r>
+            <w:r>
+              <w:rPr>
+                <w:noProof/>
+                <w:webHidden/>
+              </w:rPr>
+              <w:t>5</w:t>
+            </w:r>
+            <w:r>
+              <w:rPr>
+                <w:noProof/>
+                <w:webHidden/>
+              </w:rPr>
+              <w:fldChar w:fldCharType="end"/>
+            </w:r>
+          </w:hyperlink>
+        </w:p>
+        <w:p>
+          <w:pPr>
+            <w:pStyle w:val="Verzeichnis3"/>
+            <w:tabs>
+              <w:tab w:val="left" w:pos="1320"/>
+              <w:tab w:val="right" w:leader="dot" w:pos="9062"/>
+            </w:tabs>
+            <w:rPr>
+              <w:rFonts w:eastAsiaTheme="minorEastAsia"/>
+              <w:noProof/>
+              <w:lang w:eastAsia="de-CH"/>
+            </w:rPr>
+          </w:pPr>
+          <w:hyperlink w:anchor="_Toc130401706" w:history="1">
+            <w:r>
+              <w:rPr>
+                <w:rStyle w:val="Hyperlink"/>
+                <w:noProof/>
+                <w:lang w:val="en-GB"/>
+              </w:rPr>
+              <w:t>0.0.4</w:t>
+            </w:r>
+            <w:r>
+              <w:rPr>
+                <w:rFonts w:eastAsiaTheme="minorEastAsia"/>
+                <w:noProof/>
+                <w:lang w:eastAsia="de-CH"/>
+              </w:rPr>
+              <w:tab/>
+            </w:r>
+            <w:r>
+              <w:rPr>
+                <w:rStyle w:val="Hyperlink"/>
+                <w:noProof/>
+                <w:lang w:val="en-GB"/>
+              </w:rPr>
+              <w:t>CMD restore</w:t>
+            </w:r>
+            <w:r>
+              <w:rPr>
+                <w:noProof/>
+                <w:webHidden/>
+              </w:rPr>
+              <w:tab/>
+            </w:r>
+            <w:r>
+              <w:rPr>
+                <w:noProof/>
+                <w:webHidden/>
+              </w:rPr>
+              <w:fldChar w:fldCharType="begin"/>
+            </w:r>
+            <w:r>
+              <w:rPr>
+                <w:noProof/>
+                <w:webHidden/>
+              </w:rPr>
+              <w:instrText xml:space="preserve"> PAGEREF _Toc130401706 \h </w:instrText>
+            </w:r>
+            <w:r>
+              <w:rPr>
+                <w:noProof/>
+                <w:webHidden/>
+              </w:rPr>
+            </w:r>
+            <w:r>
+              <w:rPr>
+                <w:noProof/>
+                <w:webHidden/>
+              </w:rPr>
+              <w:fldChar w:fldCharType="separate"/>
+            </w:r>
+            <w:r>
+              <w:rPr>
+                <w:noProof/>
+                <w:webHidden/>
+              </w:rPr>
+              <w:t>5</w:t>
+            </w:r>
+            <w:r>
+              <w:rPr>
+                <w:noProof/>
+                <w:webHidden/>
+              </w:rPr>
+              <w:fldChar w:fldCharType="end"/>
+            </w:r>
+          </w:hyperlink>
+        </w:p>
+        <w:p>
+          <w:pPr>
+            <w:pStyle w:val="Verzeichnis3"/>
+            <w:tabs>
+              <w:tab w:val="left" w:pos="1320"/>
+              <w:tab w:val="right" w:leader="dot" w:pos="9062"/>
+            </w:tabs>
+            <w:rPr>
+              <w:rFonts w:eastAsiaTheme="minorEastAsia"/>
+              <w:noProof/>
+              <w:lang w:eastAsia="de-CH"/>
+            </w:rPr>
+          </w:pPr>
+          <w:hyperlink w:anchor="_Toc130401707" w:history="1">
+            <w:r>
+              <w:rPr>
+                <w:rStyle w:val="Hyperlink"/>
+                <w:noProof/>
+                <w:lang w:val="en-GB"/>
+              </w:rPr>
+              <w:t>0.0.5</w:t>
+            </w:r>
+            <w:r>
+              <w:rPr>
+                <w:rFonts w:eastAsiaTheme="minorEastAsia"/>
+                <w:noProof/>
+                <w:lang w:eastAsia="de-CH"/>
+              </w:rPr>
+              <w:tab/>
+            </w:r>
+            <w:r>
+              <w:rPr>
+                <w:rStyle w:val="Hyperlink"/>
+                <w:noProof/>
+                <w:lang w:val="en-GB"/>
+              </w:rPr>
+              <w:t>CMD edit</w:t>
+            </w:r>
+            <w:r>
+              <w:rPr>
+                <w:noProof/>
+                <w:webHidden/>
+              </w:rPr>
+              <w:tab/>
+            </w:r>
+            <w:r>
+              <w:rPr>
+                <w:noProof/>
+                <w:webHidden/>
+              </w:rPr>
+              <w:fldChar w:fldCharType="begin"/>
+            </w:r>
+            <w:r>
+              <w:rPr>
+                <w:noProof/>
+                <w:webHidden/>
+              </w:rPr>
+              <w:instrText xml:space="preserve"> PAGEREF _Toc130401707 \h </w:instrText>
+            </w:r>
+            <w:r>
+              <w:rPr>
+                <w:noProof/>
+                <w:webHidden/>
+              </w:rPr>
+            </w:r>
+            <w:r>
+              <w:rPr>
+                <w:noProof/>
+                <w:webHidden/>
+              </w:rPr>
+              <w:fldChar w:fldCharType="separate"/>
+            </w:r>
+            <w:r>
+              <w:rPr>
+                <w:noProof/>
+                <w:webHidden/>
+              </w:rPr>
+              <w:t>5</w:t>
+            </w:r>
+            <w:r>
+              <w:rPr>
+                <w:noProof/>
+                <w:webHidden/>
+              </w:rPr>
+              <w:fldChar w:fldCharType="end"/>
+            </w:r>
+          </w:hyperlink>
+        </w:p>
+        <w:p>
+          <w:pPr>
+            <w:pStyle w:val="Verzeichnis3"/>
+            <w:tabs>
+              <w:tab w:val="left" w:pos="1320"/>
+              <w:tab w:val="right" w:leader="dot" w:pos="9062"/>
+            </w:tabs>
+            <w:rPr>
+              <w:rFonts w:eastAsiaTheme="minorEastAsia"/>
+              <w:noProof/>
+              <w:lang w:eastAsia="de-CH"/>
+            </w:rPr>
+          </w:pPr>
+          <w:hyperlink w:anchor="_Toc130401708" w:history="1">
+            <w:r>
+              <w:rPr>
+                <w:rStyle w:val="Hyperlink"/>
+                <w:noProof/>
+                <w:lang w:val="en-GB"/>
+              </w:rPr>
+              <w:t>0.0.6</w:t>
+            </w:r>
+            <w:r>
+              <w:rPr>
+                <w:rFonts w:eastAsiaTheme="minorEastAsia"/>
+                <w:noProof/>
+                <w:lang w:eastAsia="de-CH"/>
+              </w:rPr>
+              <w:tab/>
+            </w:r>
+            <w:r>
+              <w:rPr>
+                <w:rStyle w:val="Hyperlink"/>
+                <w:noProof/>
+                <w:lang w:val="en-GB"/>
+              </w:rPr>
+              <w:t>CMD dir</w:t>
+            </w:r>
+            <w:r>
+              <w:rPr>
+                <w:noProof/>
+                <w:webHidden/>
+              </w:rPr>
+              <w:tab/>
+            </w:r>
+            <w:r>
+              <w:rPr>
+                <w:noProof/>
+                <w:webHidden/>
+              </w:rPr>
+              <w:fldChar w:fldCharType="begin"/>
+            </w:r>
+            <w:r>
+              <w:rPr>
+                <w:noProof/>
+                <w:webHidden/>
+              </w:rPr>
+              <w:instrText xml:space="preserve"> PAGEREF _Toc130401708 \h </w:instrText>
+            </w:r>
+            <w:r>
+              <w:rPr>
+                <w:noProof/>
+                <w:webHidden/>
+              </w:rPr>
+            </w:r>
+            <w:r>
+              <w:rPr>
+                <w:noProof/>
+                <w:webHidden/>
+              </w:rPr>
+              <w:fldChar w:fldCharType="separate"/>
+            </w:r>
+            <w:r>
+              <w:rPr>
+                <w:noProof/>
+                <w:webHidden/>
+              </w:rPr>
+              <w:t>5</w:t>
+            </w:r>
+            <w:r>
+              <w:rPr>
+                <w:noProof/>
+                <w:webHidden/>
+              </w:rPr>
+              <w:fldChar w:fldCharType="end"/>
+            </w:r>
+          </w:hyperlink>
+        </w:p>
+        <w:p>
+          <w:pPr>
+            <w:pStyle w:val="Verzeichnis3"/>
+            <w:tabs>
+              <w:tab w:val="left" w:pos="1320"/>
+              <w:tab w:val="right" w:leader="dot" w:pos="9062"/>
+            </w:tabs>
+            <w:rPr>
+              <w:rFonts w:eastAsiaTheme="minorEastAsia"/>
+              <w:noProof/>
+              <w:lang w:eastAsia="de-CH"/>
+            </w:rPr>
+          </w:pPr>
+          <w:hyperlink w:anchor="_Toc130401709" w:history="1">
+            <w:r>
+              <w:rPr>
+                <w:rStyle w:val="Hyperlink"/>
+                <w:noProof/>
+                <w:lang w:val="en-GB"/>
+              </w:rPr>
+              <w:t>0.0.7</w:t>
+            </w:r>
+            <w:r>
+              <w:rPr>
+                <w:rFonts w:eastAsiaTheme="minorEastAsia"/>
+                <w:noProof/>
+                <w:lang w:eastAsia="de-CH"/>
+              </w:rPr>
+              <w:tab/>
+            </w:r>
+            <w:r>
+              <w:rPr>
+                <w:rStyle w:val="Hyperlink"/>
+                <w:noProof/>
+                <w:lang w:val="en-GB"/>
+              </w:rPr>
+              <w:t>CMD echo</w:t>
+            </w:r>
+            <w:r>
+              <w:rPr>
+                <w:noProof/>
+                <w:webHidden/>
+              </w:rPr>
+              <w:tab/>
+            </w:r>
+            <w:r>
+              <w:rPr>
+                <w:noProof/>
+                <w:webHidden/>
+              </w:rPr>
+              <w:fldChar w:fldCharType="begin"/>
+            </w:r>
+            <w:r>
+              <w:rPr>
+                <w:noProof/>
+                <w:webHidden/>
+              </w:rPr>
+              <w:instrText xml:space="preserve"> PAGEREF _Toc130401709 \h </w:instrText>
+            </w:r>
+            <w:r>
+              <w:rPr>
+                <w:noProof/>
+                <w:webHidden/>
+              </w:rPr>
+            </w:r>
+            <w:r>
+              <w:rPr>
+                <w:noProof/>
+                <w:webHidden/>
+              </w:rPr>
+              <w:fldChar w:fldCharType="separate"/>
+            </w:r>
+            <w:r>
+              <w:rPr>
+                <w:noProof/>
+                <w:webHidden/>
+              </w:rPr>
+              <w:t>6</w:t>
+            </w:r>
+            <w:r>
+              <w:rPr>
+                <w:noProof/>
+                <w:webHidden/>
+              </w:rPr>
+              <w:fldChar w:fldCharType="end"/>
+            </w:r>
+          </w:hyperlink>
+        </w:p>
+        <w:p>
+          <w:pPr>
+            <w:pStyle w:val="Verzeichnis3"/>
+            <w:tabs>
+              <w:tab w:val="left" w:pos="1320"/>
+              <w:tab w:val="right" w:leader="dot" w:pos="9062"/>
+            </w:tabs>
+            <w:rPr>
+              <w:rFonts w:eastAsiaTheme="minorEastAsia"/>
+              <w:noProof/>
+              <w:lang w:eastAsia="de-CH"/>
+            </w:rPr>
+          </w:pPr>
+          <w:hyperlink w:anchor="_Toc130401710" w:history="1">
+            <w:r>
+              <w:rPr>
+                <w:rStyle w:val="Hyperlink"/>
+                <w:noProof/>
+                <w:lang w:val="en-GB"/>
+              </w:rPr>
+              <w:t>0.0.8</w:t>
+            </w:r>
+            <w:r>
+              <w:rPr>
+                <w:rFonts w:eastAsiaTheme="minorEastAsia"/>
+                <w:noProof/>
+                <w:lang w:eastAsia="de-CH"/>
+              </w:rPr>
+              <w:tab/>
+            </w:r>
+            <w:r>
+              <w:rPr>
+                <w:rStyle w:val="Hyperlink"/>
+                <w:noProof/>
+                <w:lang w:val="en-GB"/>
+              </w:rPr>
+              <w:t>CMD clear</w:t>
+            </w:r>
+            <w:r>
+              <w:rPr>
+                <w:noProof/>
+                <w:webHidden/>
+              </w:rPr>
+              <w:tab/>
+            </w:r>
+            <w:r>
+              <w:rPr>
+                <w:noProof/>
+                <w:webHidden/>
+              </w:rPr>
+              <w:fldChar w:fldCharType="begin"/>
+            </w:r>
+            <w:r>
+              <w:rPr>
+                <w:noProof/>
+                <w:webHidden/>
+              </w:rPr>
+              <w:instrText xml:space="preserve"> PAGEREF _Toc130401710 \h </w:instrText>
+            </w:r>
+            <w:r>
+              <w:rPr>
+                <w:noProof/>
+                <w:webHidden/>
+              </w:rPr>
+            </w:r>
+            <w:r>
+              <w:rPr>
+                <w:noProof/>
+                <w:webHidden/>
+              </w:rPr>
+              <w:fldChar w:fldCharType="separate"/>
+            </w:r>
+            <w:r>
+              <w:rPr>
+                <w:noProof/>
+                <w:webHidden/>
+              </w:rPr>
+              <w:t>6</w:t>
+            </w:r>
+            <w:r>
+              <w:rPr>
+                <w:noProof/>
+                <w:webHidden/>
+              </w:rPr>
+              <w:fldChar w:fldCharType="end"/>
+            </w:r>
+          </w:hyperlink>
+        </w:p>
+        <w:p>
+          <w:pPr>
+            <w:pStyle w:val="Verzeichnis3"/>
+            <w:tabs>
+              <w:tab w:val="left" w:pos="1320"/>
+              <w:tab w:val="right" w:leader="dot" w:pos="9062"/>
+            </w:tabs>
+            <w:rPr>
+              <w:rFonts w:eastAsiaTheme="minorEastAsia"/>
+              <w:noProof/>
+              <w:lang w:eastAsia="de-CH"/>
+            </w:rPr>
+          </w:pPr>
+          <w:hyperlink w:anchor="_Toc130401711" w:history="1">
+            <w:r>
+              <w:rPr>
+                <w:rStyle w:val="Hyperlink"/>
+                <w:noProof/>
+                <w:lang w:val="en-GB"/>
+              </w:rPr>
+              <w:t>0.0.9</w:t>
+            </w:r>
+            <w:r>
+              <w:rPr>
+                <w:rFonts w:eastAsiaTheme="minorEastAsia"/>
+                <w:noProof/>
+                <w:lang w:eastAsia="de-CH"/>
+              </w:rPr>
+              <w:tab/>
+            </w:r>
+            <w:r>
+              <w:rPr>
+                <w:rStyle w:val="Hyperlink"/>
+                <w:noProof/>
+                <w:lang w:val="en-GB"/>
+              </w:rPr>
+              <w:t>CMD help</w:t>
+            </w:r>
+            <w:r>
+              <w:rPr>
+                <w:noProof/>
+                <w:webHidden/>
+              </w:rPr>
+              <w:tab/>
+            </w:r>
+            <w:r>
+              <w:rPr>
+                <w:noProof/>
+                <w:webHidden/>
+              </w:rPr>
+              <w:fldChar w:fldCharType="begin"/>
+            </w:r>
+            <w:r>
+              <w:rPr>
+                <w:noProof/>
+                <w:webHidden/>
+              </w:rPr>
+              <w:instrText xml:space="preserve"> PAGEREF _Toc130401711 \h </w:instrText>
+            </w:r>
+            <w:r>
+              <w:rPr>
+                <w:noProof/>
+                <w:webHidden/>
+              </w:rPr>
+            </w:r>
+            <w:r>
+              <w:rPr>
+                <w:noProof/>
+                <w:webHidden/>
+              </w:rPr>
+              <w:fldChar w:fldCharType="separate"/>
+            </w:r>
+            <w:r>
+              <w:rPr>
+                <w:noProof/>
+                <w:webHidden/>
+              </w:rPr>
+              <w:t>6</w:t>
+            </w:r>
+            <w:r>
+              <w:rPr>
+                <w:noProof/>
+                <w:webHidden/>
+              </w:rPr>
+              <w:fldChar w:fldCharType="end"/>
+            </w:r>
+          </w:hyperlink>
+        </w:p>
+        <w:p>
+          <w:pPr>
+            <w:pStyle w:val="Verzeichnis3"/>
+            <w:tabs>
+              <w:tab w:val="left" w:pos="1320"/>
+              <w:tab w:val="right" w:leader="dot" w:pos="9062"/>
+            </w:tabs>
+            <w:rPr>
+              <w:rFonts w:eastAsiaTheme="minorEastAsia"/>
+              <w:noProof/>
+              <w:lang w:eastAsia="de-CH"/>
+            </w:rPr>
+          </w:pPr>
+          <w:hyperlink w:anchor="_Toc130401712" w:history="1">
+            <w:r>
+              <w:rPr>
+                <w:rStyle w:val="Hyperlink"/>
+                <w:noProof/>
+                <w:lang w:val="en-GB"/>
+              </w:rPr>
+              <w:t>0.0.10</w:t>
+            </w:r>
+            <w:r>
+              <w:rPr>
+                <w:rFonts w:eastAsiaTheme="minorEastAsia"/>
+                <w:noProof/>
+                <w:lang w:eastAsia="de-CH"/>
+              </w:rPr>
+              <w:tab/>
+            </w:r>
+            <w:r>
+              <w:rPr>
+                <w:rStyle w:val="Hyperlink"/>
+                <w:noProof/>
+                <w:lang w:val="en-GB"/>
+              </w:rPr>
+              <w:t>CMD shutdown</w:t>
+            </w:r>
+            <w:r>
+              <w:rPr>
+                <w:noProof/>
+                <w:webHidden/>
+              </w:rPr>
+              <w:tab/>
+            </w:r>
+            <w:r>
+              <w:rPr>
+                <w:noProof/>
+                <w:webHidden/>
+              </w:rPr>
+              <w:fldChar w:fldCharType="begin"/>
+            </w:r>
+            <w:r>
+              <w:rPr>
+                <w:noProof/>
+                <w:webHidden/>
+              </w:rPr>
+              <w:instrText xml:space="preserve"> PAGEREF _Toc130401712 \h </w:instrText>
+            </w:r>
+            <w:r>
+              <w:rPr>
+                <w:noProof/>
+                <w:webHidden/>
+              </w:rPr>
+            </w:r>
+            <w:r>
+              <w:rPr>
+                <w:noProof/>
+                <w:webHidden/>
+              </w:rPr>
+              <w:fldChar w:fldCharType="separate"/>
+            </w:r>
+            <w:r>
+              <w:rPr>
+                <w:noProof/>
+                <w:webHidden/>
+              </w:rPr>
+              <w:t>6</w:t>
+            </w:r>
+            <w:r>
+              <w:rPr>
+                <w:noProof/>
+                <w:webHidden/>
+              </w:rPr>
+              <w:fldChar w:fldCharType="end"/>
+            </w:r>
+          </w:hyperlink>
+        </w:p>
+        <w:p>
+          <w:pPr>
+            <w:pStyle w:val="Verzeichnis3"/>
+            <w:tabs>
+              <w:tab w:val="left" w:pos="1320"/>
+              <w:tab w:val="right" w:leader="dot" w:pos="9062"/>
+            </w:tabs>
+            <w:rPr>
+              <w:rFonts w:eastAsiaTheme="minorEastAsia"/>
+              <w:noProof/>
+              <w:lang w:eastAsia="de-CH"/>
+            </w:rPr>
+          </w:pPr>
+          <w:hyperlink w:anchor="_Toc130401713" w:history="1">
+            <w:r>
+              <w:rPr>
+                <w:rStyle w:val="Hyperlink"/>
+                <w:noProof/>
+                <w:lang w:val="en-GB"/>
+              </w:rPr>
+              <w:t>0.0.11</w:t>
+            </w:r>
+            <w:r>
+              <w:rPr>
+                <w:rFonts w:eastAsiaTheme="minorEastAsia"/>
+                <w:noProof/>
+                <w:lang w:eastAsia="de-CH"/>
+              </w:rPr>
+              <w:tab/>
+            </w:r>
+            <w:r>
+              <w:rPr>
+                <w:rStyle w:val="Hyperlink"/>
+                <w:noProof/>
+                <w:lang w:val="en-GB"/>
+              </w:rPr>
+              <w:t>CMD whoami</w:t>
+            </w:r>
+            <w:r>
+              <w:rPr>
+                <w:noProof/>
+                <w:webHidden/>
+              </w:rPr>
+              <w:tab/>
+            </w:r>
+            <w:r>
+              <w:rPr>
+                <w:noProof/>
+                <w:webHidden/>
+              </w:rPr>
+              <w:fldChar w:fldCharType="begin"/>
+            </w:r>
+            <w:r>
+              <w:rPr>
+                <w:noProof/>
+                <w:webHidden/>
+              </w:rPr>
+              <w:instrText xml:space="preserve"> PAGEREF _Toc130401713 \h </w:instrText>
+            </w:r>
+            <w:r>
+              <w:rPr>
+                <w:noProof/>
+                <w:webHidden/>
+              </w:rPr>
+            </w:r>
+            <w:r>
+              <w:rPr>
+                <w:noProof/>
+                <w:webHidden/>
+              </w:rPr>
+              <w:fldChar w:fldCharType="separate"/>
+            </w:r>
+            <w:r>
+              <w:rPr>
+                <w:noProof/>
+                <w:webHidden/>
+              </w:rPr>
+              <w:t>6</w:t>
+            </w:r>
+            <w:r>
+              <w:rPr>
+                <w:noProof/>
+                <w:webHidden/>
+              </w:rPr>
+              <w:fldChar w:fldCharType="end"/>
+            </w:r>
+          </w:hyperlink>
+        </w:p>
+        <w:p>
+          <w:pPr>
+            <w:pStyle w:val="Verzeichnis3"/>
+            <w:tabs>
+              <w:tab w:val="left" w:pos="1320"/>
+              <w:tab w:val="right" w:leader="dot" w:pos="9062"/>
+            </w:tabs>
+            <w:rPr>
+              <w:rFonts w:eastAsiaTheme="minorEastAsia"/>
+              <w:noProof/>
+              <w:lang w:eastAsia="de-CH"/>
+            </w:rPr>
+          </w:pPr>
+          <w:hyperlink w:anchor="_Toc130401714" w:history="1">
+            <w:r>
+              <w:rPr>
+                <w:rStyle w:val="Hyperlink"/>
+                <w:noProof/>
+                <w:lang w:val="en-GB"/>
+              </w:rPr>
+              <w:t>0.0.12</w:t>
+            </w:r>
+            <w:r>
+              <w:rPr>
+                <w:rFonts w:eastAsiaTheme="minorEastAsia"/>
+                <w:noProof/>
+                <w:lang w:eastAsia="de-CH"/>
+              </w:rPr>
+              <w:tab/>
+            </w:r>
+            <w:r>
+              <w:rPr>
+                <w:rStyle w:val="Hyperlink"/>
+                <w:noProof/>
+                <w:lang w:val="en-GB"/>
+              </w:rPr>
+              <w:t>CMD syslog</w:t>
+            </w:r>
+            <w:r>
+              <w:rPr>
+                <w:noProof/>
+                <w:webHidden/>
+              </w:rPr>
+              <w:tab/>
+            </w:r>
+            <w:r>
+              <w:rPr>
+                <w:noProof/>
+                <w:webHidden/>
+              </w:rPr>
+              <w:fldChar w:fldCharType="begin"/>
+            </w:r>
+            <w:r>
+              <w:rPr>
+                <w:noProof/>
+                <w:webHidden/>
+              </w:rPr>
+              <w:instrText xml:space="preserve"> PAGEREF _Toc130401714 \h </w:instrText>
+            </w:r>
+            <w:r>
+              <w:rPr>
+                <w:noProof/>
+                <w:webHidden/>
+              </w:rPr>
+            </w:r>
+            <w:r>
+              <w:rPr>
+                <w:noProof/>
+                <w:webHidden/>
+              </w:rPr>
+              <w:fldChar w:fldCharType="separate"/>
+            </w:r>
+            <w:r>
+              <w:rPr>
+                <w:noProof/>
+                <w:webHidden/>
+              </w:rPr>
+              <w:t>6</w:t>
             </w:r>
             <w:r>
               <w:rPr>
@@ -748,6 +1631,7 @@
           <w:pPr>
             <w:rPr>
               <w:rFonts w:ascii="Consolas" w:hAnsi="Consolas"/>
+              <w:lang w:val="en-GB"/>
             </w:rPr>
           </w:pPr>
           <w:r>
@@ -766,18 +1650,21 @@
       <w:pPr>
         <w:rPr>
           <w:rFonts w:ascii="Consolas" w:hAnsi="Consolas"/>
-        </w:rPr>
-      </w:pPr>
-    </w:p>
-    <w:p>
-      <w:pPr>
-        <w:rPr>
-          <w:rFonts w:ascii="Consolas" w:hAnsi="Consolas"/>
-        </w:rPr>
-      </w:pPr>
-      <w:r>
-        <w:rPr>
-          <w:rFonts w:ascii="Consolas" w:hAnsi="Consolas"/>
+          <w:lang w:val="en-GB"/>
+        </w:rPr>
+      </w:pPr>
+    </w:p>
+    <w:p>
+      <w:pPr>
+        <w:rPr>
+          <w:rFonts w:ascii="Consolas" w:hAnsi="Consolas"/>
+          <w:lang w:val="en-GB"/>
+        </w:rPr>
+      </w:pPr>
+      <w:r>
+        <w:rPr>
+          <w:rFonts w:ascii="Consolas" w:hAnsi="Consolas"/>
+          <w:lang w:val="en-GB"/>
         </w:rPr>
         <w:br w:type="page"/>
       </w:r>
@@ -787,12 +1674,14 @@
         <w:pStyle w:val="berschrift1"/>
         <w:rPr>
           <w:rFonts w:ascii="Consolas" w:hAnsi="Consolas"/>
-        </w:rPr>
-      </w:pPr>
-      <w:bookmarkStart w:id="0" w:name="_Toc130224779"/>
-      <w:r>
-        <w:rPr>
-          <w:rFonts w:ascii="Consolas" w:hAnsi="Consolas"/>
+          <w:lang w:val="en-GB"/>
+        </w:rPr>
+      </w:pPr>
+      <w:bookmarkStart w:id="0" w:name="_Toc130401700"/>
+      <w:r>
+        <w:rPr>
+          <w:rFonts w:ascii="Consolas" w:hAnsi="Consolas"/>
+          <w:lang w:val="en-GB"/>
         </w:rPr>
         <w:lastRenderedPageBreak/>
         <w:t>0</w:t>
@@ -800,12 +1689,14 @@
       <w:r>
         <w:rPr>
           <w:rFonts w:ascii="Consolas" w:hAnsi="Consolas"/>
+          <w:lang w:val="en-GB"/>
         </w:rPr>
         <w:tab/>
       </w:r>
       <w:r>
         <w:rPr>
           <w:rFonts w:ascii="Consolas" w:hAnsi="Consolas"/>
+          <w:lang w:val="en-GB"/>
         </w:rPr>
         <w:t>Overview</w:t>
       </w:r>
@@ -823,7 +1714,23 @@
           <w:rFonts w:ascii="Consolas" w:hAnsi="Consolas"/>
           <w:lang w:val="en-GB"/>
         </w:rPr>
-        <w:t xml:space="preserve">As the name implies, ChaOS’s source code is incredibly chaotic and inconsistent. The main </w:t>
+        <w:t xml:space="preserve">As the name implies, </w:t>
+      </w:r>
+      <w:proofErr w:type="spellStart"/>
+      <w:r>
+        <w:rPr>
+          <w:rFonts w:ascii="Consolas" w:hAnsi="Consolas"/>
+          <w:lang w:val="en-GB"/>
+        </w:rPr>
+        <w:t>ChaOS’s</w:t>
+      </w:r>
+      <w:proofErr w:type="spellEnd"/>
+      <w:r>
+        <w:rPr>
+          <w:rFonts w:ascii="Consolas" w:hAnsi="Consolas"/>
+          <w:lang w:val="en-GB"/>
+        </w:rPr>
+        <w:t xml:space="preserve"> source code is incredibly chaotic and inconsistent. The main </w:t>
       </w:r>
       <w:r>
         <w:rPr>
@@ -845,7 +1752,23 @@
           <w:rFonts w:ascii="Consolas" w:hAnsi="Consolas"/>
           <w:lang w:val="en-GB"/>
         </w:rPr>
-        <w:t>Upon startup, the user is presented a login prompt in the console. After successful login, command_prompt() is called:</w:t>
+        <w:t xml:space="preserve">Upon startup, the user is presented a login prompt in the console. After successful login, </w:t>
+      </w:r>
+      <w:proofErr w:type="spellStart"/>
+      <w:r>
+        <w:rPr>
+          <w:rFonts w:ascii="Consolas" w:hAnsi="Consolas"/>
+          <w:lang w:val="en-GB"/>
+        </w:rPr>
+        <w:t>command_prompt</w:t>
+      </w:r>
+      <w:proofErr w:type="spellEnd"/>
+      <w:r>
+        <w:rPr>
+          <w:rFonts w:ascii="Consolas" w:hAnsi="Consolas"/>
+          <w:lang w:val="en-GB"/>
+        </w:rPr>
+        <w:t>() is called:</w:t>
       </w:r>
     </w:p>
     <w:p>
@@ -1081,39 +2004,7 @@
             <w:rFonts w:ascii="Consolas" w:hAnsi="Consolas"/>
             <w:lang w:val="en-GB"/>
           </w:rPr>
-          <w:t>1.</w:t>
-        </w:r>
-        <w:r>
-          <w:rPr>
-            <w:rStyle w:val="Hyperlink"/>
-            <w:rFonts w:ascii="Consolas" w:hAnsi="Consolas"/>
-            <w:lang w:val="en-GB"/>
-          </w:rPr>
-          <w:t>1</w:t>
-        </w:r>
-        <w:r>
-          <w:rPr>
-            <w:rStyle w:val="Hyperlink"/>
-            <w:rFonts w:ascii="Consolas" w:hAnsi="Consolas"/>
-            <w:lang w:val="en-GB"/>
-          </w:rPr>
-          <w:t xml:space="preserve"> Co</w:t>
-        </w:r>
-        <w:r>
-          <w:rPr>
-            <w:rStyle w:val="Hyperlink"/>
-            <w:rFonts w:ascii="Consolas" w:hAnsi="Consolas"/>
-            <w:lang w:val="en-GB"/>
-          </w:rPr>
-          <w:t>m</w:t>
-        </w:r>
-        <w:r>
-          <w:rPr>
-            <w:rStyle w:val="Hyperlink"/>
-            <w:rFonts w:ascii="Consolas" w:hAnsi="Consolas"/>
-            <w:lang w:val="en-GB"/>
-          </w:rPr>
-          <w:t>mands</w:t>
+          <w:t>1.1 Commands</w:t>
         </w:r>
       </w:hyperlink>
       <w:r>
@@ -1165,7 +2056,7 @@
       </w:pPr>
       <w:bookmarkStart w:id="1" w:name="_1.2_Commands"/>
       <w:bookmarkStart w:id="2" w:name="_1.1_Commands"/>
-      <w:bookmarkStart w:id="3" w:name="_Toc130224780"/>
+      <w:bookmarkStart w:id="3" w:name="_Toc130401701"/>
       <w:bookmarkEnd w:id="1"/>
       <w:bookmarkEnd w:id="2"/>
       <w:r>
@@ -1198,62 +2089,404 @@
           <w:rFonts w:ascii="Consolas" w:hAnsi="Consolas"/>
           <w:lang w:val="en-GB"/>
         </w:rPr>
-        <w:t>The following commands are implemented in ChaOS so far:</w:t>
+        <w:t xml:space="preserve">The following commands are implemented in </w:t>
+      </w:r>
+      <w:proofErr w:type="spellStart"/>
+      <w:r>
+        <w:rPr>
+          <w:rFonts w:ascii="Consolas" w:hAnsi="Consolas"/>
+          <w:lang w:val="en-GB"/>
+        </w:rPr>
+        <w:t>ChaOS</w:t>
+      </w:r>
+      <w:proofErr w:type="spellEnd"/>
+      <w:r>
+        <w:rPr>
+          <w:rFonts w:ascii="Consolas" w:hAnsi="Consolas"/>
+          <w:lang w:val="en-GB"/>
+        </w:rPr>
+        <w:t xml:space="preserve"> so far:</w:t>
       </w:r>
     </w:p>
     <w:p>
       <w:pPr>
         <w:pStyle w:val="berschrift3"/>
-      </w:pPr>
-      <w:bookmarkStart w:id="4" w:name="_Toc130224781"/>
-      <w:r>
+        <w:rPr>
+          <w:lang w:val="en-GB"/>
+        </w:rPr>
+      </w:pPr>
+      <w:bookmarkStart w:id="4" w:name="_Toc130401702"/>
+      <w:r>
+        <w:rPr>
+          <w:lang w:val="en-GB"/>
+        </w:rPr>
         <w:t>0.0.0</w:t>
       </w:r>
       <w:r>
+        <w:rPr>
+          <w:lang w:val="en-GB"/>
+        </w:rPr>
         <w:tab/>
       </w:r>
       <w:r>
+        <w:rPr>
+          <w:lang w:val="en-GB"/>
+        </w:rPr>
         <w:t xml:space="preserve">CMD </w:t>
       </w:r>
+      <w:r>
+        <w:rPr>
+          <w:lang w:val="en-GB"/>
+        </w:rPr>
+        <w:t>c</w:t>
+      </w:r>
+      <w:r>
+        <w:rPr>
+          <w:lang w:val="en-GB"/>
+        </w:rPr>
+        <w:t>reate</w:t>
+      </w:r>
+      <w:bookmarkEnd w:id="4"/>
+    </w:p>
+    <w:p>
+      <w:pPr>
+        <w:rPr>
+          <w:rFonts w:ascii="Consolas" w:hAnsi="Consolas"/>
+          <w:lang w:val="en-GB"/>
+        </w:rPr>
+      </w:pPr>
+      <w:r>
+        <w:rPr>
+          <w:rFonts w:ascii="Consolas" w:hAnsi="Consolas"/>
+          <w:lang w:val="en-GB"/>
+        </w:rPr>
+        <w:t xml:space="preserve">Is used to create files, </w:t>
+      </w:r>
+      <w:proofErr w:type="gramStart"/>
+      <w:r>
+        <w:rPr>
+          <w:rFonts w:ascii="Consolas" w:hAnsi="Consolas"/>
+          <w:lang w:val="en-GB"/>
+        </w:rPr>
+        <w:t>directories</w:t>
+      </w:r>
+      <w:proofErr w:type="gramEnd"/>
+      <w:r>
+        <w:rPr>
+          <w:rFonts w:ascii="Consolas" w:hAnsi="Consolas"/>
+          <w:lang w:val="en-GB"/>
+        </w:rPr>
+        <w:t xml:space="preserve"> and other users. Can be </w:t>
+      </w:r>
+      <w:r>
+        <w:rPr>
+          <w:rFonts w:ascii="Consolas" w:hAnsi="Consolas"/>
+          <w:lang w:val="en-GB"/>
+        </w:rPr>
+        <w:t>used</w:t>
+      </w:r>
+      <w:r>
+        <w:rPr>
+          <w:rFonts w:ascii="Consolas" w:hAnsi="Consolas"/>
+          <w:lang w:val="en-GB"/>
+        </w:rPr>
+        <w:t xml:space="preserve"> with the keyword </w:t>
+      </w:r>
+      <w:r>
+        <w:rPr>
+          <w:rFonts w:ascii="Consolas" w:hAnsi="Consolas"/>
+          <w:color w:val="FFFFFF" w:themeColor="background1"/>
+          <w:highlight w:val="black"/>
+          <w:lang w:val="en-GB"/>
+        </w:rPr>
+        <w:t>cr</w:t>
+      </w:r>
+      <w:r>
+        <w:rPr>
+          <w:rFonts w:ascii="Consolas" w:hAnsi="Consolas"/>
+          <w:lang w:val="en-GB"/>
+        </w:rPr>
+        <w:t>.</w:t>
+      </w:r>
+    </w:p>
+    <w:p>
+      <w:pPr>
+        <w:rPr>
+          <w:rFonts w:ascii="Consolas" w:hAnsi="Consolas"/>
+          <w:b/>
+          <w:lang w:val="en-GB"/>
+        </w:rPr>
+      </w:pPr>
+      <w:r>
+        <w:rPr>
+          <w:rFonts w:ascii="Consolas" w:hAnsi="Consolas"/>
+          <w:b/>
+          <w:lang w:val="en-GB"/>
+        </w:rPr>
+        <w:t>Syntax:</w:t>
+      </w:r>
+    </w:p>
+    <w:p>
+      <w:pPr>
+        <w:rPr>
+          <w:rFonts w:ascii="Consolas" w:hAnsi="Consolas"/>
+          <w:u w:val="single"/>
+          <w:lang w:val="en-GB"/>
+        </w:rPr>
+      </w:pPr>
+      <w:r>
+        <w:rPr>
+          <w:rFonts w:ascii="Consolas" w:hAnsi="Consolas"/>
+          <w:u w:val="single"/>
+          <w:lang w:val="en-GB"/>
+        </w:rPr>
+        <w:t>File:</w:t>
+      </w:r>
+    </w:p>
+    <w:p>
+      <w:pPr>
+        <w:rPr>
+          <w:rFonts w:ascii="Consolas" w:hAnsi="Consolas"/>
+          <w:color w:val="FFFFFF" w:themeColor="background1"/>
+          <w:lang w:val="en-GB"/>
+        </w:rPr>
+      </w:pPr>
       <w:proofErr w:type="spellStart"/>
       <w:r>
-        <w:t>c</w:t>
-      </w:r>
-      <w:r>
-        <w:t>reate</w:t>
-      </w:r>
-      <w:bookmarkEnd w:id="4"/>
+        <w:rPr>
+          <w:rFonts w:ascii="Consolas" w:hAnsi="Consolas"/>
+          <w:color w:val="FFFFFF" w:themeColor="background1"/>
+          <w:highlight w:val="black"/>
+          <w:lang w:val="en-GB"/>
+        </w:rPr>
+        <w:t>cr</w:t>
+      </w:r>
       <w:proofErr w:type="spellEnd"/>
-    </w:p>
-    <w:p>
-      <w:pPr>
-        <w:rPr>
-          <w:rFonts w:ascii="Consolas" w:hAnsi="Consolas"/>
-          <w:lang w:val="en-GB"/>
-        </w:rPr>
-      </w:pPr>
-      <w:r>
-        <w:rPr>
-          <w:rFonts w:ascii="Consolas" w:hAnsi="Consolas"/>
-          <w:lang w:val="en-GB"/>
-        </w:rPr>
-        <w:t xml:space="preserve">Is used to create files, </w:t>
-      </w:r>
-      <w:proofErr w:type="gramStart"/>
-      <w:r>
-        <w:rPr>
-          <w:rFonts w:ascii="Consolas" w:hAnsi="Consolas"/>
-          <w:lang w:val="en-GB"/>
-        </w:rPr>
-        <w:t>directories</w:t>
-      </w:r>
-      <w:proofErr w:type="gramEnd"/>
-      <w:r>
-        <w:rPr>
-          <w:rFonts w:ascii="Consolas" w:hAnsi="Consolas"/>
-          <w:lang w:val="en-GB"/>
-        </w:rPr>
-        <w:t xml:space="preserve"> and other users. Can be </w:t>
+      <w:r>
+        <w:rPr>
+          <w:rFonts w:ascii="Consolas" w:hAnsi="Consolas"/>
+          <w:color w:val="FFFFFF" w:themeColor="background1"/>
+          <w:highlight w:val="black"/>
+          <w:lang w:val="en-GB"/>
+        </w:rPr>
+        <w:t xml:space="preserve"> f &lt;filename&gt;</w:t>
+      </w:r>
+    </w:p>
+    <w:p>
+      <w:pPr>
+        <w:rPr>
+          <w:rFonts w:ascii="Consolas" w:hAnsi="Consolas"/>
+          <w:lang w:val="en-GB"/>
+        </w:rPr>
+      </w:pPr>
+      <w:r>
+        <w:rPr>
+          <w:rFonts w:ascii="Consolas" w:hAnsi="Consolas"/>
+          <w:u w:val="single"/>
+          <w:lang w:val="en-GB"/>
+        </w:rPr>
+        <w:t>Dir:</w:t>
+      </w:r>
+    </w:p>
+    <w:p>
+      <w:pPr>
+        <w:rPr>
+          <w:rFonts w:ascii="Consolas" w:hAnsi="Consolas"/>
+          <w:color w:val="FFFFFF" w:themeColor="background1"/>
+          <w:lang w:val="en-GB"/>
+        </w:rPr>
+      </w:pPr>
+      <w:proofErr w:type="spellStart"/>
+      <w:r>
+        <w:rPr>
+          <w:rFonts w:ascii="Consolas" w:hAnsi="Consolas"/>
+          <w:color w:val="FFFFFF" w:themeColor="background1"/>
+          <w:highlight w:val="black"/>
+          <w:lang w:val="en-GB"/>
+        </w:rPr>
+        <w:t>cr</w:t>
+      </w:r>
+      <w:proofErr w:type="spellEnd"/>
+      <w:r>
+        <w:rPr>
+          <w:rFonts w:ascii="Consolas" w:hAnsi="Consolas"/>
+          <w:color w:val="FFFFFF" w:themeColor="background1"/>
+          <w:highlight w:val="black"/>
+          <w:lang w:val="en-GB"/>
+        </w:rPr>
+        <w:t xml:space="preserve"> d &lt;</w:t>
+      </w:r>
+      <w:proofErr w:type="spellStart"/>
+      <w:r>
+        <w:rPr>
+          <w:rFonts w:ascii="Consolas" w:hAnsi="Consolas"/>
+          <w:color w:val="FFFFFF" w:themeColor="background1"/>
+          <w:highlight w:val="black"/>
+          <w:lang w:val="en-GB"/>
+        </w:rPr>
+        <w:t>dirname</w:t>
+      </w:r>
+      <w:proofErr w:type="spellEnd"/>
+      <w:r>
+        <w:rPr>
+          <w:rFonts w:ascii="Consolas" w:hAnsi="Consolas"/>
+          <w:color w:val="FFFFFF" w:themeColor="background1"/>
+          <w:highlight w:val="black"/>
+          <w:lang w:val="en-GB"/>
+        </w:rPr>
+        <w:t>&gt; (&lt;</w:t>
+      </w:r>
+      <w:proofErr w:type="spellStart"/>
+      <w:r>
+        <w:rPr>
+          <w:rFonts w:ascii="Consolas" w:hAnsi="Consolas"/>
+          <w:color w:val="FFFFFF" w:themeColor="background1"/>
+          <w:highlight w:val="black"/>
+          <w:lang w:val="en-GB"/>
+        </w:rPr>
+        <w:t>access_permission</w:t>
+      </w:r>
+      <w:proofErr w:type="spellEnd"/>
+      <w:r>
+        <w:rPr>
+          <w:rFonts w:ascii="Consolas" w:hAnsi="Consolas"/>
+          <w:color w:val="FFFFFF" w:themeColor="background1"/>
+          <w:highlight w:val="black"/>
+          <w:lang w:val="en-GB"/>
+        </w:rPr>
+        <w:t>&gt;)</w:t>
+      </w:r>
+    </w:p>
+    <w:p>
+      <w:pPr>
+        <w:rPr>
+          <w:rFonts w:ascii="Consolas" w:hAnsi="Consolas"/>
+          <w:u w:val="single"/>
+          <w:lang w:val="en-GB"/>
+        </w:rPr>
+      </w:pPr>
+      <w:r>
+        <w:rPr>
+          <w:rFonts w:ascii="Consolas" w:hAnsi="Consolas"/>
+          <w:u w:val="single"/>
+          <w:lang w:val="en-GB"/>
+        </w:rPr>
+        <w:t>User:</w:t>
+      </w:r>
+    </w:p>
+    <w:p>
+      <w:pPr>
+        <w:rPr>
+          <w:rFonts w:ascii="Consolas" w:hAnsi="Consolas"/>
+          <w:color w:val="FFFFFF" w:themeColor="background1"/>
+          <w:lang w:val="en-GB"/>
+        </w:rPr>
+      </w:pPr>
+      <w:proofErr w:type="spellStart"/>
+      <w:r>
+        <w:rPr>
+          <w:rFonts w:ascii="Consolas" w:hAnsi="Consolas"/>
+          <w:color w:val="FFFFFF" w:themeColor="background1"/>
+          <w:highlight w:val="black"/>
+          <w:lang w:val="en-GB"/>
+        </w:rPr>
+        <w:t>cr</w:t>
+      </w:r>
+      <w:proofErr w:type="spellEnd"/>
+      <w:r>
+        <w:rPr>
+          <w:rFonts w:ascii="Consolas" w:hAnsi="Consolas"/>
+          <w:color w:val="FFFFFF" w:themeColor="background1"/>
+          <w:highlight w:val="black"/>
+          <w:lang w:val="en-GB"/>
+        </w:rPr>
+        <w:t xml:space="preserve"> u</w:t>
+      </w:r>
+      <w:r>
+        <w:rPr>
+          <w:rFonts w:ascii="Consolas" w:hAnsi="Consolas"/>
+          <w:color w:val="FFFFFF" w:themeColor="background1"/>
+          <w:lang w:val="en-GB"/>
+        </w:rPr>
+        <w:t xml:space="preserve"> </w:t>
+      </w:r>
+    </w:p>
+    <w:p>
+      <w:pPr>
+        <w:rPr>
+          <w:rFonts w:ascii="Consolas" w:hAnsi="Consolas"/>
+          <w:lang w:val="en-GB"/>
+        </w:rPr>
+      </w:pPr>
+    </w:p>
+    <w:p>
+      <w:pPr>
+        <w:pStyle w:val="berschrift3"/>
+        <w:rPr>
+          <w:lang w:val="en-GB"/>
+        </w:rPr>
+      </w:pPr>
+      <w:bookmarkStart w:id="5" w:name="_Toc130401703"/>
+      <w:r>
+        <w:rPr>
+          <w:lang w:val="en-GB"/>
+        </w:rPr>
+        <w:t>0.0.1</w:t>
+      </w:r>
+      <w:r>
+        <w:rPr>
+          <w:lang w:val="en-GB"/>
+        </w:rPr>
+        <w:tab/>
+        <w:t>CMD read</w:t>
+      </w:r>
+      <w:bookmarkEnd w:id="5"/>
+    </w:p>
+    <w:p>
+      <w:pPr>
+        <w:rPr>
+          <w:rFonts w:ascii="Consolas" w:hAnsi="Consolas"/>
+          <w:lang w:val="en-GB"/>
+        </w:rPr>
+      </w:pPr>
+      <w:r>
+        <w:rPr>
+          <w:rFonts w:ascii="Consolas" w:hAnsi="Consolas"/>
+          <w:lang w:val="en-GB"/>
+        </w:rPr>
+        <w:t xml:space="preserve">Is used for read-only display of </w:t>
+      </w:r>
+      <w:proofErr w:type="spellStart"/>
+      <w:r>
+        <w:rPr>
+          <w:rFonts w:ascii="Consolas" w:hAnsi="Consolas"/>
+          <w:lang w:val="en-GB"/>
+        </w:rPr>
+        <w:t>txts</w:t>
+      </w:r>
+      <w:proofErr w:type="spellEnd"/>
+      <w:r>
+        <w:rPr>
+          <w:rFonts w:ascii="Consolas" w:hAnsi="Consolas"/>
+          <w:lang w:val="en-GB"/>
+        </w:rPr>
+        <w:t xml:space="preserve">. Also shows meta information like creator, time of creation and </w:t>
+      </w:r>
+      <w:proofErr w:type="spellStart"/>
+      <w:r>
+        <w:rPr>
+          <w:rFonts w:ascii="Consolas" w:hAnsi="Consolas"/>
+          <w:lang w:val="en-GB"/>
+        </w:rPr>
+        <w:t>ChaOS</w:t>
+      </w:r>
+      <w:proofErr w:type="spellEnd"/>
+      <w:r>
+        <w:rPr>
+          <w:rFonts w:ascii="Consolas" w:hAnsi="Consolas"/>
+          <w:lang w:val="en-GB"/>
+        </w:rPr>
+        <w:t xml:space="preserve"> version. Can be </w:t>
       </w:r>
       <w:r>
         <w:rPr>
@@ -1276,7 +2509,7 @@
           <w:highlight w:val="black"/>
           <w:lang w:val="en-GB"/>
         </w:rPr>
-        <w:t>cr</w:t>
+        <w:t>rd</w:t>
       </w:r>
       <w:r>
         <w:rPr>
@@ -1307,70 +2540,10 @@
       <w:pPr>
         <w:rPr>
           <w:rFonts w:ascii="Consolas" w:hAnsi="Consolas"/>
-          <w:u w:val="single"/>
-          <w:lang w:val="en-GB"/>
-        </w:rPr>
-      </w:pPr>
-      <w:r>
-        <w:rPr>
-          <w:rFonts w:ascii="Consolas" w:hAnsi="Consolas"/>
-          <w:u w:val="single"/>
-          <w:lang w:val="en-GB"/>
-        </w:rPr>
-        <w:t>File creation:</w:t>
-      </w:r>
-    </w:p>
-    <w:p>
-      <w:pPr>
-        <w:rPr>
-          <w:rFonts w:ascii="Consolas" w:hAnsi="Consolas"/>
-          <w:color w:val="FFFFFF" w:themeColor="background1"/>
-          <w:lang w:val="en-GB"/>
-        </w:rPr>
-      </w:pPr>
-      <w:r>
-        <w:rPr>
-          <w:rFonts w:ascii="Consolas" w:hAnsi="Consolas"/>
-          <w:color w:val="FFFFFF" w:themeColor="background1"/>
-          <w:highlight w:val="black"/>
-          <w:lang w:val="en-GB"/>
-        </w:rPr>
-        <w:t>cr f &lt;filename&gt;</w:t>
-      </w:r>
-    </w:p>
-    <w:p>
-      <w:pPr>
-        <w:rPr>
-          <w:rFonts w:ascii="Consolas" w:hAnsi="Consolas"/>
-          <w:lang w:val="en-GB"/>
-        </w:rPr>
-      </w:pPr>
-      <w:r>
-        <w:rPr>
-          <w:rFonts w:ascii="Consolas" w:hAnsi="Consolas"/>
-          <w:u w:val="single"/>
-          <w:lang w:val="en-GB"/>
-        </w:rPr>
-        <w:t>Dir creation:</w:t>
-      </w:r>
-    </w:p>
-    <w:p>
-      <w:pPr>
-        <w:rPr>
-          <w:rFonts w:ascii="Consolas" w:hAnsi="Consolas"/>
-          <w:color w:val="FFFFFF" w:themeColor="background1"/>
-          <w:lang w:val="en-GB"/>
-        </w:rPr>
-      </w:pPr>
-      <w:r>
-        <w:rPr>
-          <w:rFonts w:ascii="Consolas" w:hAnsi="Consolas"/>
-          <w:color w:val="FFFFFF" w:themeColor="background1"/>
-          <w:highlight w:val="black"/>
-          <w:lang w:val="en-GB"/>
-        </w:rPr>
-        <w:t>cr d &lt;dirname&gt; (&lt;</w:t>
-      </w:r>
+          <w:color w:val="FFFFFF" w:themeColor="background1"/>
+          <w:lang w:val="en-GB"/>
+        </w:rPr>
+      </w:pPr>
       <w:proofErr w:type="spellStart"/>
       <w:r>
         <w:rPr>
@@ -1379,7 +2552,7 @@
           <w:highlight w:val="black"/>
           <w:lang w:val="en-GB"/>
         </w:rPr>
-        <w:t>access_permission</w:t>
+        <w:t>rd</w:t>
       </w:r>
       <w:proofErr w:type="spellEnd"/>
       <w:r>
@@ -1389,50 +2562,7 @@
           <w:highlight w:val="black"/>
           <w:lang w:val="en-GB"/>
         </w:rPr>
-        <w:t>&gt;)</w:t>
-      </w:r>
-    </w:p>
-    <w:p>
-      <w:pPr>
-        <w:rPr>
-          <w:rFonts w:ascii="Consolas" w:hAnsi="Consolas"/>
-          <w:u w:val="single"/>
-          <w:lang w:val="en-GB"/>
-        </w:rPr>
-      </w:pPr>
-      <w:r>
-        <w:rPr>
-          <w:rFonts w:ascii="Consolas" w:hAnsi="Consolas"/>
-          <w:u w:val="single"/>
-          <w:lang w:val="en-GB"/>
-        </w:rPr>
-        <w:t>User creation:</w:t>
-      </w:r>
-    </w:p>
-    <w:p>
-      <w:pPr>
-        <w:rPr>
-          <w:rFonts w:ascii="Consolas" w:hAnsi="Consolas"/>
-          <w:color w:val="FFFFFF" w:themeColor="background1"/>
-          <w:lang w:val="en-GB"/>
-        </w:rPr>
-      </w:pPr>
-      <w:r>
-        <w:rPr>
-          <w:rFonts w:ascii="Consolas" w:hAnsi="Consolas"/>
-          <w:color w:val="FFFFFF" w:themeColor="background1"/>
-          <w:highlight w:val="black"/>
-          <w:lang w:val="en-GB"/>
-        </w:rPr>
-        <w:t>cr u</w:t>
-      </w:r>
-      <w:r>
-        <w:rPr>
-          <w:rFonts w:ascii="Consolas" w:hAnsi="Consolas"/>
-          <w:color w:val="FFFFFF" w:themeColor="background1"/>
-          <w:lang w:val="en-GB"/>
-        </w:rPr>
-        <w:t xml:space="preserve"> </w:t>
+        <w:t xml:space="preserve"> f &lt;filename&gt;</w:t>
       </w:r>
     </w:p>
     <w:p>
@@ -1450,158 +2580,18 @@
           <w:lang w:val="en-GB"/>
         </w:rPr>
       </w:pPr>
-      <w:bookmarkStart w:id="5" w:name="_Toc130224782"/>
-      <w:r>
-        <w:rPr>
-          <w:lang w:val="en-GB"/>
-        </w:rPr>
-        <w:t>0.0.1</w:t>
+      <w:bookmarkStart w:id="6" w:name="_Toc130401704"/>
+      <w:r>
+        <w:rPr>
+          <w:lang w:val="en-GB"/>
+        </w:rPr>
+        <w:t>0.0.2</w:t>
       </w:r>
       <w:r>
         <w:rPr>
           <w:lang w:val="en-GB"/>
         </w:rPr>
         <w:tab/>
-      </w:r>
-      <w:r>
-        <w:rPr>
-          <w:lang w:val="en-GB"/>
-        </w:rPr>
-        <w:t>CMD read</w:t>
-      </w:r>
-      <w:bookmarkEnd w:id="5"/>
-    </w:p>
-    <w:p>
-      <w:pPr>
-        <w:rPr>
-          <w:rFonts w:ascii="Consolas" w:hAnsi="Consolas"/>
-          <w:lang w:val="en-GB"/>
-        </w:rPr>
-      </w:pPr>
-      <w:r>
-        <w:rPr>
-          <w:rFonts w:ascii="Consolas" w:hAnsi="Consolas"/>
-          <w:lang w:val="en-GB"/>
-        </w:rPr>
-        <w:t xml:space="preserve">Is used for read-only display of txts. Also shows meta information like creator, time of creation and ChaOS version. Can be </w:t>
-      </w:r>
-      <w:r>
-        <w:rPr>
-          <w:rFonts w:ascii="Consolas" w:hAnsi="Consolas"/>
-          <w:lang w:val="en-GB"/>
-        </w:rPr>
-        <w:t>used</w:t>
-      </w:r>
-      <w:r>
-        <w:rPr>
-          <w:rFonts w:ascii="Consolas" w:hAnsi="Consolas"/>
-          <w:lang w:val="en-GB"/>
-        </w:rPr>
-        <w:t xml:space="preserve"> with the keyword </w:t>
-      </w:r>
-      <w:r>
-        <w:rPr>
-          <w:rFonts w:ascii="Consolas" w:hAnsi="Consolas"/>
-          <w:color w:val="FFFFFF" w:themeColor="background1"/>
-          <w:highlight w:val="black"/>
-          <w:lang w:val="en-GB"/>
-        </w:rPr>
-        <w:t>rd</w:t>
-      </w:r>
-      <w:r>
-        <w:rPr>
-          <w:rFonts w:ascii="Consolas" w:hAnsi="Consolas"/>
-          <w:lang w:val="en-GB"/>
-        </w:rPr>
-        <w:t>.</w:t>
-      </w:r>
-    </w:p>
-    <w:p>
-      <w:pPr>
-        <w:rPr>
-          <w:rFonts w:ascii="Consolas" w:hAnsi="Consolas"/>
-          <w:b/>
-          <w:lang w:val="en-GB"/>
-        </w:rPr>
-      </w:pPr>
-      <w:r>
-        <w:rPr>
-          <w:rFonts w:ascii="Consolas" w:hAnsi="Consolas"/>
-          <w:b/>
-          <w:lang w:val="en-GB"/>
-        </w:rPr>
-        <w:t>Syntax</w:t>
-      </w:r>
-      <w:r>
-        <w:rPr>
-          <w:rFonts w:ascii="Consolas" w:hAnsi="Consolas"/>
-          <w:b/>
-          <w:lang w:val="en-GB"/>
-        </w:rPr>
-        <w:t>:</w:t>
-      </w:r>
-    </w:p>
-    <w:p>
-      <w:pPr>
-        <w:rPr>
-          <w:rFonts w:ascii="Consolas" w:hAnsi="Consolas"/>
-          <w:color w:val="FFFFFF" w:themeColor="background1"/>
-          <w:lang w:val="en-GB"/>
-        </w:rPr>
-      </w:pPr>
-      <w:proofErr w:type="spellStart"/>
-      <w:r>
-        <w:rPr>
-          <w:rFonts w:ascii="Consolas" w:hAnsi="Consolas"/>
-          <w:color w:val="FFFFFF" w:themeColor="background1"/>
-          <w:highlight w:val="black"/>
-          <w:lang w:val="en-GB"/>
-        </w:rPr>
-        <w:t>rd</w:t>
-      </w:r>
-      <w:proofErr w:type="spellEnd"/>
-      <w:r>
-        <w:rPr>
-          <w:rFonts w:ascii="Consolas" w:hAnsi="Consolas"/>
-          <w:color w:val="FFFFFF" w:themeColor="background1"/>
-          <w:highlight w:val="black"/>
-          <w:lang w:val="en-GB"/>
-        </w:rPr>
-        <w:t xml:space="preserve"> f &lt;filename&gt;</w:t>
-      </w:r>
-    </w:p>
-    <w:p>
-      <w:pPr>
-        <w:rPr>
-          <w:rFonts w:ascii="Consolas" w:hAnsi="Consolas"/>
-          <w:lang w:val="en-GB"/>
-        </w:rPr>
-      </w:pPr>
-    </w:p>
-    <w:p>
-      <w:pPr>
-        <w:pStyle w:val="berschrift3"/>
-        <w:rPr>
-          <w:lang w:val="en-GB"/>
-        </w:rPr>
-      </w:pPr>
-      <w:bookmarkStart w:id="6" w:name="_Toc130224783"/>
-      <w:r>
-        <w:rPr>
-          <w:lang w:val="en-GB"/>
-        </w:rPr>
-        <w:t>0.0.2</w:t>
-      </w:r>
-      <w:r>
-        <w:rPr>
-          <w:lang w:val="en-GB"/>
-        </w:rPr>
-        <w:tab/>
-      </w:r>
-      <w:r>
-        <w:rPr>
-          <w:lang w:val="en-GB"/>
-        </w:rPr>
         <w:t>CMD delete</w:t>
       </w:r>
       <w:bookmarkEnd w:id="6"/>
@@ -1669,26 +2659,42 @@
           <w:u w:val="single"/>
           <w:lang w:val="en-GB"/>
         </w:rPr>
-        <w:t>File deletion:</w:t>
-      </w:r>
-    </w:p>
-    <w:p>
-      <w:pPr>
-        <w:rPr>
-          <w:rFonts w:ascii="Consolas" w:hAnsi="Consolas"/>
-          <w:color w:val="FFFFFF" w:themeColor="background1"/>
-          <w:highlight w:val="black"/>
-          <w:lang w:val="en-GB"/>
-        </w:rPr>
-      </w:pPr>
-      <w:r>
-        <w:rPr>
-          <w:rFonts w:ascii="Consolas" w:hAnsi="Consolas"/>
-          <w:color w:val="FFFFFF" w:themeColor="background1"/>
-          <w:highlight w:val="black"/>
-          <w:lang w:val="en-GB"/>
-        </w:rPr>
-        <w:t>del f &lt;filename&gt;</w:t>
+        <w:t>File:</w:t>
+      </w:r>
+    </w:p>
+    <w:p>
+      <w:pPr>
+        <w:rPr>
+          <w:rFonts w:ascii="Consolas" w:hAnsi="Consolas"/>
+          <w:color w:val="FFFFFF" w:themeColor="background1"/>
+          <w:highlight w:val="black"/>
+        </w:rPr>
+      </w:pPr>
+      <w:r>
+        <w:rPr>
+          <w:rFonts w:ascii="Consolas" w:hAnsi="Consolas"/>
+          <w:color w:val="FFFFFF" w:themeColor="background1"/>
+          <w:highlight w:val="black"/>
+        </w:rPr>
+        <w:t>del f &lt;</w:t>
+      </w:r>
+      <w:proofErr w:type="spellStart"/>
+      <w:r>
+        <w:rPr>
+          <w:rFonts w:ascii="Consolas" w:hAnsi="Consolas"/>
+          <w:color w:val="FFFFFF" w:themeColor="background1"/>
+          <w:highlight w:val="black"/>
+        </w:rPr>
+        <w:t>filename</w:t>
+      </w:r>
+      <w:proofErr w:type="spellEnd"/>
+      <w:r>
+        <w:rPr>
+          <w:rFonts w:ascii="Consolas" w:hAnsi="Consolas"/>
+          <w:color w:val="FFFFFF" w:themeColor="background1"/>
+          <w:highlight w:val="black"/>
+        </w:rPr>
+        <w:t>&gt;</w:t>
       </w:r>
     </w:p>
     <w:p>
@@ -1696,35 +2702,49 @@
         <w:rPr>
           <w:rFonts w:ascii="Consolas" w:hAnsi="Consolas"/>
           <w:u w:val="single"/>
-          <w:lang w:val="en-GB"/>
         </w:rPr>
       </w:pPr>
       <w:r>
         <w:rPr>
           <w:rFonts w:ascii="Consolas" w:hAnsi="Consolas"/>
           <w:u w:val="single"/>
-          <w:lang w:val="en-GB"/>
-        </w:rPr>
-        <w:t>Dir deletion:</w:t>
-      </w:r>
-    </w:p>
-    <w:p>
-      <w:pPr>
-        <w:rPr>
-          <w:rFonts w:ascii="Consolas" w:hAnsi="Consolas"/>
-          <w:color w:val="FFFFFF" w:themeColor="background1"/>
-          <w:highlight w:val="black"/>
-          <w:lang w:val="en-GB"/>
-        </w:rPr>
-      </w:pPr>
-      <w:r>
-        <w:rPr>
-          <w:rFonts w:ascii="Consolas" w:hAnsi="Consolas"/>
-          <w:color w:val="FFFFFF" w:themeColor="background1"/>
-          <w:highlight w:val="black"/>
-          <w:lang w:val="en-GB"/>
-        </w:rPr>
-        <w:t>del d &lt;dirname&gt;</w:t>
+        </w:rPr>
+        <w:t>Dir:</w:t>
+      </w:r>
+    </w:p>
+    <w:p>
+      <w:pPr>
+        <w:rPr>
+          <w:rFonts w:ascii="Consolas" w:hAnsi="Consolas"/>
+          <w:color w:val="FFFFFF" w:themeColor="background1"/>
+          <w:highlight w:val="black"/>
+        </w:rPr>
+      </w:pPr>
+      <w:r>
+        <w:rPr>
+          <w:rFonts w:ascii="Consolas" w:hAnsi="Consolas"/>
+          <w:color w:val="FFFFFF" w:themeColor="background1"/>
+          <w:highlight w:val="black"/>
+        </w:rPr>
+        <w:t>del d &lt;</w:t>
+      </w:r>
+      <w:proofErr w:type="spellStart"/>
+      <w:r>
+        <w:rPr>
+          <w:rFonts w:ascii="Consolas" w:hAnsi="Consolas"/>
+          <w:color w:val="FFFFFF" w:themeColor="background1"/>
+          <w:highlight w:val="black"/>
+        </w:rPr>
+        <w:t>dirname</w:t>
+      </w:r>
+      <w:proofErr w:type="spellEnd"/>
+      <w:r>
+        <w:rPr>
+          <w:rFonts w:ascii="Consolas" w:hAnsi="Consolas"/>
+          <w:color w:val="FFFFFF" w:themeColor="background1"/>
+          <w:highlight w:val="black"/>
+        </w:rPr>
+        <w:t>&gt;</w:t>
       </w:r>
     </w:p>
     <w:p>
@@ -1732,66 +2752,1392 @@
         <w:rPr>
           <w:rFonts w:ascii="Consolas" w:hAnsi="Consolas"/>
           <w:u w:val="single"/>
-          <w:lang w:val="en-GB"/>
         </w:rPr>
       </w:pPr>
       <w:r>
         <w:rPr>
           <w:rFonts w:ascii="Consolas" w:hAnsi="Consolas"/>
           <w:u w:val="single"/>
-          <w:lang w:val="en-GB"/>
-        </w:rPr>
-        <w:t>User deletion:</w:t>
-      </w:r>
-    </w:p>
-    <w:p>
-      <w:pPr>
-        <w:rPr>
-          <w:rFonts w:ascii="Consolas" w:hAnsi="Consolas"/>
-          <w:color w:val="FFFFFF" w:themeColor="background1"/>
-          <w:highlight w:val="black"/>
-          <w:lang w:val="en-GB"/>
-        </w:rPr>
-      </w:pPr>
-      <w:r>
-        <w:rPr>
-          <w:rFonts w:ascii="Consolas" w:hAnsi="Consolas"/>
-          <w:color w:val="FFFFFF" w:themeColor="background1"/>
-          <w:highlight w:val="black"/>
-          <w:lang w:val="en-GB"/>
-        </w:rPr>
-        <w:t>del u &lt;username&gt;</w:t>
-      </w:r>
-    </w:p>
-    <w:p>
-      <w:pPr>
-        <w:rPr>
-          <w:rFonts w:ascii="Consolas" w:hAnsi="Consolas"/>
-          <w:lang w:val="en-GB"/>
-        </w:rPr>
-      </w:pPr>
-    </w:p>
-    <w:p>
-      <w:pPr>
-        <w:rPr>
-          <w:rFonts w:ascii="Consolas" w:hAnsi="Consolas"/>
-          <w:lang w:val="en-GB"/>
-        </w:rPr>
-      </w:pPr>
-    </w:p>
-    <w:p>
-      <w:pPr>
-        <w:rPr>
-          <w:rFonts w:ascii="Consolas" w:hAnsi="Consolas"/>
-          <w:lang w:val="en-GB"/>
-        </w:rPr>
-      </w:pPr>
-      <w:r>
-        <w:rPr>
-          <w:rFonts w:ascii="Consolas" w:hAnsi="Consolas"/>
-          <w:lang w:val="en-GB"/>
-        </w:rPr>
-        <w:br w:type="page"/>
+        </w:rPr>
+        <w:t>User:</w:t>
+      </w:r>
+    </w:p>
+    <w:p>
+      <w:pPr>
+        <w:rPr>
+          <w:rFonts w:ascii="Consolas" w:hAnsi="Consolas"/>
+          <w:color w:val="FFFFFF" w:themeColor="background1"/>
+          <w:highlight w:val="black"/>
+        </w:rPr>
+      </w:pPr>
+      <w:r>
+        <w:rPr>
+          <w:rFonts w:ascii="Consolas" w:hAnsi="Consolas"/>
+          <w:color w:val="FFFFFF" w:themeColor="background1"/>
+          <w:highlight w:val="black"/>
+        </w:rPr>
+        <w:t>del u &lt;</w:t>
+      </w:r>
+      <w:proofErr w:type="spellStart"/>
+      <w:r>
+        <w:rPr>
+          <w:rFonts w:ascii="Consolas" w:hAnsi="Consolas"/>
+          <w:color w:val="FFFFFF" w:themeColor="background1"/>
+          <w:highlight w:val="black"/>
+        </w:rPr>
+        <w:t>username</w:t>
+      </w:r>
+      <w:proofErr w:type="spellEnd"/>
+      <w:r>
+        <w:rPr>
+          <w:rFonts w:ascii="Consolas" w:hAnsi="Consolas"/>
+          <w:color w:val="FFFFFF" w:themeColor="background1"/>
+          <w:highlight w:val="black"/>
+        </w:rPr>
+        <w:t>&gt;</w:t>
+      </w:r>
+    </w:p>
+    <w:p>
+      <w:pPr>
+        <w:rPr>
+          <w:rFonts w:ascii="Consolas" w:hAnsi="Consolas"/>
+        </w:rPr>
+      </w:pPr>
+    </w:p>
+    <w:p>
+      <w:pPr>
+        <w:rPr>
+          <w:rFonts w:ascii="Consolas" w:hAnsi="Consolas"/>
+        </w:rPr>
+      </w:pPr>
+    </w:p>
+    <w:p>
+      <w:pPr>
+        <w:rPr>
+          <w:rFonts w:ascii="Consolas" w:hAnsi="Consolas"/>
+        </w:rPr>
+      </w:pPr>
+    </w:p>
+    <w:p>
+      <w:pPr>
+        <w:rPr>
+          <w:rFonts w:ascii="Consolas" w:hAnsi="Consolas"/>
+        </w:rPr>
+      </w:pPr>
+    </w:p>
+    <w:p>
+      <w:pPr>
+        <w:pStyle w:val="berschrift3"/>
+        <w:rPr>
+          <w:lang w:val="en-GB"/>
+        </w:rPr>
+      </w:pPr>
+      <w:bookmarkStart w:id="7" w:name="_Toc130401705"/>
+      <w:r>
+        <w:rPr>
+          <w:lang w:val="en-GB"/>
+        </w:rPr>
+        <w:lastRenderedPageBreak/>
+        <w:t>0.0.3</w:t>
+      </w:r>
+      <w:r>
+        <w:rPr>
+          <w:lang w:val="en-GB"/>
+        </w:rPr>
+        <w:tab/>
+        <w:t>CMD burn</w:t>
+      </w:r>
+      <w:bookmarkEnd w:id="7"/>
+    </w:p>
+    <w:p>
+      <w:pPr>
+        <w:rPr>
+          <w:rFonts w:ascii="Consolas" w:hAnsi="Consolas"/>
+          <w:lang w:val="en-GB"/>
+        </w:rPr>
+      </w:pPr>
+      <w:r>
+        <w:rPr>
+          <w:rFonts w:ascii="Consolas" w:hAnsi="Consolas"/>
+          <w:lang w:val="en-GB"/>
+        </w:rPr>
+        <w:t xml:space="preserve">Is used </w:t>
+      </w:r>
+      <w:r>
+        <w:rPr>
+          <w:rFonts w:ascii="Consolas" w:hAnsi="Consolas"/>
+          <w:lang w:val="en-GB"/>
+        </w:rPr>
+        <w:t>to</w:t>
+      </w:r>
+      <w:r>
+        <w:rPr>
+          <w:rFonts w:ascii="Consolas" w:hAnsi="Consolas"/>
+          <w:lang w:val="en-GB"/>
+        </w:rPr>
+        <w:t xml:space="preserve"> delete a file </w:t>
+      </w:r>
+      <w:r>
+        <w:rPr>
+          <w:rFonts w:ascii="Consolas" w:hAnsi="Consolas"/>
+          <w:lang w:val="en-GB"/>
+        </w:rPr>
+        <w:t xml:space="preserve">or directory </w:t>
+      </w:r>
+      <w:r>
+        <w:rPr>
+          <w:rFonts w:ascii="Consolas" w:hAnsi="Consolas"/>
+          <w:lang w:val="en-GB"/>
+        </w:rPr>
+        <w:t xml:space="preserve">without </w:t>
+      </w:r>
+      <w:r>
+        <w:rPr>
+          <w:rFonts w:ascii="Consolas" w:hAnsi="Consolas"/>
+          <w:lang w:val="en-GB"/>
+        </w:rPr>
+        <w:t>temporary storage in the recycling bin.</w:t>
+      </w:r>
+    </w:p>
+    <w:p>
+      <w:pPr>
+        <w:rPr>
+          <w:rFonts w:ascii="Consolas" w:hAnsi="Consolas"/>
+          <w:lang w:val="en-GB"/>
+        </w:rPr>
+      </w:pPr>
+      <w:r>
+        <w:rPr>
+          <w:rFonts w:ascii="Consolas" w:hAnsi="Consolas"/>
+          <w:b/>
+          <w:lang w:val="en-GB"/>
+        </w:rPr>
+        <w:t>Syntax:</w:t>
+      </w:r>
+    </w:p>
+    <w:p>
+      <w:pPr>
+        <w:rPr>
+          <w:rFonts w:ascii="Consolas" w:hAnsi="Consolas"/>
+          <w:u w:val="single"/>
+          <w:lang w:val="en-GB"/>
+        </w:rPr>
+      </w:pPr>
+      <w:r>
+        <w:rPr>
+          <w:rFonts w:ascii="Consolas" w:hAnsi="Consolas"/>
+          <w:u w:val="single"/>
+          <w:lang w:val="en-GB"/>
+        </w:rPr>
+        <w:t>Fil:</w:t>
+      </w:r>
+    </w:p>
+    <w:p>
+      <w:pPr>
+        <w:rPr>
+          <w:rFonts w:ascii="Consolas" w:hAnsi="Consolas"/>
+          <w:color w:val="FFFFFF" w:themeColor="background1"/>
+          <w:highlight w:val="black"/>
+          <w:lang w:val="en-GB"/>
+        </w:rPr>
+      </w:pPr>
+      <w:r>
+        <w:rPr>
+          <w:rFonts w:ascii="Consolas" w:hAnsi="Consolas"/>
+          <w:color w:val="FFFFFF" w:themeColor="background1"/>
+          <w:highlight w:val="black"/>
+          <w:lang w:val="en-GB"/>
+        </w:rPr>
+        <w:t>b</w:t>
+      </w:r>
+      <w:r>
+        <w:rPr>
+          <w:rFonts w:ascii="Consolas" w:hAnsi="Consolas"/>
+          <w:color w:val="FFFFFF" w:themeColor="background1"/>
+          <w:highlight w:val="black"/>
+          <w:lang w:val="en-GB"/>
+        </w:rPr>
+        <w:t>urn f &lt;filename&gt;</w:t>
+      </w:r>
+    </w:p>
+    <w:p>
+      <w:pPr>
+        <w:rPr>
+          <w:rFonts w:ascii="Consolas" w:hAnsi="Consolas"/>
+          <w:lang w:val="en-GB"/>
+        </w:rPr>
+      </w:pPr>
+      <w:r>
+        <w:rPr>
+          <w:rFonts w:ascii="Consolas" w:hAnsi="Consolas"/>
+          <w:u w:val="single"/>
+          <w:lang w:val="en-GB"/>
+        </w:rPr>
+        <w:t>Dir:</w:t>
+      </w:r>
+    </w:p>
+    <w:p>
+      <w:pPr>
+        <w:rPr>
+          <w:rFonts w:ascii="Consolas" w:hAnsi="Consolas"/>
+          <w:color w:val="FFFFFF" w:themeColor="background1"/>
+          <w:highlight w:val="black"/>
+          <w:lang w:val="en-GB"/>
+        </w:rPr>
+      </w:pPr>
+      <w:r>
+        <w:rPr>
+          <w:rFonts w:ascii="Consolas" w:hAnsi="Consolas"/>
+          <w:color w:val="FFFFFF" w:themeColor="background1"/>
+          <w:highlight w:val="black"/>
+          <w:lang w:val="en-GB"/>
+        </w:rPr>
+        <w:t>burn d &lt;</w:t>
+      </w:r>
+      <w:proofErr w:type="spellStart"/>
+      <w:r>
+        <w:rPr>
+          <w:rFonts w:ascii="Consolas" w:hAnsi="Consolas"/>
+          <w:color w:val="FFFFFF" w:themeColor="background1"/>
+          <w:highlight w:val="black"/>
+          <w:lang w:val="en-GB"/>
+        </w:rPr>
+        <w:t>dirname</w:t>
+      </w:r>
+      <w:proofErr w:type="spellEnd"/>
+      <w:r>
+        <w:rPr>
+          <w:rFonts w:ascii="Consolas" w:hAnsi="Consolas"/>
+          <w:color w:val="FFFFFF" w:themeColor="background1"/>
+          <w:highlight w:val="black"/>
+          <w:lang w:val="en-GB"/>
+        </w:rPr>
+        <w:t>&gt;</w:t>
+      </w:r>
+    </w:p>
+    <w:p>
+      <w:pPr>
+        <w:rPr>
+          <w:rFonts w:ascii="Consolas" w:hAnsi="Consolas"/>
+          <w:lang w:val="en-GB"/>
+        </w:rPr>
+      </w:pPr>
+    </w:p>
+    <w:p>
+      <w:pPr>
+        <w:pStyle w:val="berschrift3"/>
+        <w:rPr>
+          <w:lang w:val="en-GB"/>
+        </w:rPr>
+      </w:pPr>
+      <w:bookmarkStart w:id="8" w:name="_Toc130401706"/>
+      <w:r>
+        <w:rPr>
+          <w:lang w:val="en-GB"/>
+        </w:rPr>
+        <w:t>0.0.4</w:t>
+      </w:r>
+      <w:r>
+        <w:rPr>
+          <w:lang w:val="en-GB"/>
+        </w:rPr>
+        <w:tab/>
+        <w:t>CMD restore</w:t>
+      </w:r>
+      <w:bookmarkEnd w:id="8"/>
+    </w:p>
+    <w:p>
+      <w:pPr>
+        <w:rPr>
+          <w:rFonts w:ascii="Consolas" w:hAnsi="Consolas"/>
+          <w:lang w:val="en-GB"/>
+        </w:rPr>
+      </w:pPr>
+      <w:r>
+        <w:rPr>
+          <w:rFonts w:ascii="Consolas" w:hAnsi="Consolas"/>
+          <w:lang w:val="en-GB"/>
+        </w:rPr>
+        <w:t>Is used for restoring files or directories from the recycling bin in the current directory. Only works in non-system directories.</w:t>
+      </w:r>
+      <w:r>
+        <w:rPr>
+          <w:rFonts w:ascii="Consolas" w:hAnsi="Consolas"/>
+          <w:lang w:val="en-GB"/>
+        </w:rPr>
+        <w:t xml:space="preserve"> Can be used with the keyword </w:t>
+      </w:r>
+      <w:r>
+        <w:rPr>
+          <w:rFonts w:ascii="Consolas" w:hAnsi="Consolas"/>
+          <w:lang w:val="en-GB"/>
+        </w:rPr>
+        <w:t>res</w:t>
+      </w:r>
+    </w:p>
+    <w:p>
+      <w:pPr>
+        <w:rPr>
+          <w:rFonts w:ascii="Consolas" w:hAnsi="Consolas"/>
+          <w:b/>
+          <w:lang w:val="en-GB"/>
+        </w:rPr>
+      </w:pPr>
+      <w:r>
+        <w:rPr>
+          <w:rFonts w:ascii="Consolas" w:hAnsi="Consolas"/>
+          <w:b/>
+          <w:lang w:val="en-GB"/>
+        </w:rPr>
+        <w:t>Syntax:</w:t>
+      </w:r>
+    </w:p>
+    <w:p>
+      <w:pPr>
+        <w:rPr>
+          <w:rFonts w:ascii="Consolas" w:hAnsi="Consolas"/>
+          <w:u w:val="single"/>
+          <w:lang w:val="en-GB"/>
+        </w:rPr>
+      </w:pPr>
+      <w:r>
+        <w:rPr>
+          <w:rFonts w:ascii="Consolas" w:hAnsi="Consolas"/>
+          <w:u w:val="single"/>
+          <w:lang w:val="en-GB"/>
+        </w:rPr>
+        <w:t>File:</w:t>
+      </w:r>
+    </w:p>
+    <w:p>
+      <w:pPr>
+        <w:rPr>
+          <w:rFonts w:ascii="Consolas" w:hAnsi="Consolas"/>
+          <w:color w:val="FFFFFF" w:themeColor="background1"/>
+          <w:highlight w:val="black"/>
+          <w:lang w:val="en-GB"/>
+        </w:rPr>
+      </w:pPr>
+      <w:r>
+        <w:rPr>
+          <w:rFonts w:ascii="Consolas" w:hAnsi="Consolas"/>
+          <w:color w:val="FFFFFF" w:themeColor="background1"/>
+          <w:highlight w:val="black"/>
+          <w:lang w:val="en-GB"/>
+        </w:rPr>
+        <w:t>res f &lt;filename&gt;</w:t>
+      </w:r>
+    </w:p>
+    <w:p>
+      <w:pPr>
+        <w:rPr>
+          <w:rFonts w:ascii="Consolas" w:hAnsi="Consolas"/>
+          <w:u w:val="single"/>
+          <w:lang w:val="en-GB"/>
+        </w:rPr>
+      </w:pPr>
+      <w:r>
+        <w:rPr>
+          <w:rFonts w:ascii="Consolas" w:hAnsi="Consolas"/>
+          <w:u w:val="single"/>
+          <w:lang w:val="en-GB"/>
+        </w:rPr>
+        <w:t>Dir:</w:t>
+      </w:r>
+    </w:p>
+    <w:p>
+      <w:pPr>
+        <w:rPr>
+          <w:rFonts w:ascii="Consolas" w:hAnsi="Consolas"/>
+          <w:color w:val="FFFFFF" w:themeColor="background1"/>
+          <w:highlight w:val="black"/>
+          <w:lang w:val="en-GB"/>
+        </w:rPr>
+      </w:pPr>
+      <w:r>
+        <w:rPr>
+          <w:rFonts w:ascii="Consolas" w:hAnsi="Consolas"/>
+          <w:color w:val="FFFFFF" w:themeColor="background1"/>
+          <w:highlight w:val="black"/>
+          <w:lang w:val="en-GB"/>
+        </w:rPr>
+        <w:t>res d &lt;</w:t>
+      </w:r>
+      <w:proofErr w:type="spellStart"/>
+      <w:r>
+        <w:rPr>
+          <w:rFonts w:ascii="Consolas" w:hAnsi="Consolas"/>
+          <w:color w:val="FFFFFF" w:themeColor="background1"/>
+          <w:highlight w:val="black"/>
+          <w:lang w:val="en-GB"/>
+        </w:rPr>
+        <w:t>dirname</w:t>
+      </w:r>
+      <w:proofErr w:type="spellEnd"/>
+      <w:r>
+        <w:rPr>
+          <w:rFonts w:ascii="Consolas" w:hAnsi="Consolas"/>
+          <w:color w:val="FFFFFF" w:themeColor="background1"/>
+          <w:highlight w:val="black"/>
+          <w:lang w:val="en-GB"/>
+        </w:rPr>
+        <w:t>&gt;</w:t>
+      </w:r>
+    </w:p>
+    <w:p>
+      <w:pPr>
+        <w:rPr>
+          <w:rFonts w:ascii="Consolas" w:hAnsi="Consolas"/>
+          <w:lang w:val="en-GB"/>
+        </w:rPr>
+      </w:pPr>
+    </w:p>
+    <w:p>
+      <w:pPr>
+        <w:pStyle w:val="berschrift3"/>
+        <w:rPr>
+          <w:lang w:val="en-GB"/>
+        </w:rPr>
+      </w:pPr>
+      <w:bookmarkStart w:id="9" w:name="_Toc130401707"/>
+      <w:r>
+        <w:rPr>
+          <w:lang w:val="en-GB"/>
+        </w:rPr>
+        <w:t>0.0.5</w:t>
+      </w:r>
+      <w:r>
+        <w:rPr>
+          <w:lang w:val="en-GB"/>
+        </w:rPr>
+        <w:tab/>
+        <w:t>CMD edit</w:t>
+      </w:r>
+      <w:bookmarkEnd w:id="9"/>
+    </w:p>
+    <w:p>
+      <w:pPr>
+        <w:rPr>
+          <w:rFonts w:ascii="Consolas" w:hAnsi="Consolas"/>
+          <w:lang w:val="en-GB"/>
+        </w:rPr>
+      </w:pPr>
+      <w:r>
+        <w:rPr>
+          <w:rFonts w:ascii="Consolas" w:hAnsi="Consolas"/>
+          <w:lang w:val="en-GB"/>
+        </w:rPr>
+        <w:t xml:space="preserve">Is used to write to a </w:t>
+      </w:r>
+      <w:r>
+        <w:rPr>
+          <w:rFonts w:ascii="Consolas" w:hAnsi="Consolas"/>
+          <w:lang w:val="en-GB"/>
+        </w:rPr>
+        <w:t xml:space="preserve">file (currently only </w:t>
+      </w:r>
+      <w:proofErr w:type="spellStart"/>
+      <w:r>
+        <w:rPr>
+          <w:rFonts w:ascii="Consolas" w:hAnsi="Consolas"/>
+          <w:lang w:val="en-GB"/>
+        </w:rPr>
+        <w:t>txts</w:t>
+      </w:r>
+      <w:proofErr w:type="spellEnd"/>
+      <w:r>
+        <w:rPr>
+          <w:rFonts w:ascii="Consolas" w:hAnsi="Consolas"/>
+          <w:lang w:val="en-GB"/>
+        </w:rPr>
+        <w:t xml:space="preserve">) or to change user details like name, password, or account type. Can be used with the </w:t>
+      </w:r>
+      <w:proofErr w:type="gramStart"/>
+      <w:r>
+        <w:rPr>
+          <w:rFonts w:ascii="Consolas" w:hAnsi="Consolas"/>
+          <w:lang w:val="en-GB"/>
+        </w:rPr>
+        <w:t>keywords</w:t>
+      </w:r>
+      <w:proofErr w:type="gramEnd"/>
+      <w:r>
+        <w:rPr>
+          <w:rFonts w:ascii="Consolas" w:hAnsi="Consolas"/>
+          <w:lang w:val="en-GB"/>
+        </w:rPr>
+        <w:t xml:space="preserve"> </w:t>
+      </w:r>
+      <w:r>
+        <w:rPr>
+          <w:rFonts w:ascii="Consolas" w:hAnsi="Consolas"/>
+          <w:color w:val="FFFFFF" w:themeColor="background1"/>
+          <w:highlight w:val="black"/>
+          <w:lang w:val="en-GB"/>
+        </w:rPr>
+        <w:t>alt</w:t>
+      </w:r>
+      <w:r>
+        <w:rPr>
+          <w:rFonts w:ascii="Consolas" w:hAnsi="Consolas"/>
+          <w:lang w:val="en-GB"/>
+        </w:rPr>
+        <w:t xml:space="preserve"> or </w:t>
+      </w:r>
+      <w:r>
+        <w:rPr>
+          <w:rFonts w:ascii="Consolas" w:hAnsi="Consolas"/>
+          <w:color w:val="FFFFFF" w:themeColor="background1"/>
+          <w:highlight w:val="black"/>
+          <w:lang w:val="en-GB"/>
+        </w:rPr>
+        <w:t>ed</w:t>
+      </w:r>
+      <w:r>
+        <w:rPr>
+          <w:rFonts w:ascii="Consolas" w:hAnsi="Consolas"/>
+          <w:lang w:val="en-GB"/>
+        </w:rPr>
+        <w:t>.</w:t>
+      </w:r>
+    </w:p>
+    <w:p>
+      <w:pPr>
+        <w:rPr>
+          <w:rFonts w:ascii="Consolas" w:hAnsi="Consolas"/>
+          <w:b/>
+          <w:lang w:val="en-GB"/>
+        </w:rPr>
+      </w:pPr>
+      <w:r>
+        <w:rPr>
+          <w:rFonts w:ascii="Consolas" w:hAnsi="Consolas"/>
+          <w:b/>
+          <w:lang w:val="en-GB"/>
+        </w:rPr>
+        <w:t>Syntax:</w:t>
+      </w:r>
+    </w:p>
+    <w:p>
+      <w:pPr>
+        <w:rPr>
+          <w:rFonts w:ascii="Consolas" w:hAnsi="Consolas"/>
+          <w:u w:val="single"/>
+          <w:lang w:val="en-GB"/>
+        </w:rPr>
+      </w:pPr>
+      <w:r>
+        <w:rPr>
+          <w:rFonts w:ascii="Consolas" w:hAnsi="Consolas"/>
+          <w:u w:val="single"/>
+          <w:lang w:val="en-GB"/>
+        </w:rPr>
+        <w:t>File:</w:t>
+      </w:r>
+    </w:p>
+    <w:p>
+      <w:pPr>
+        <w:rPr>
+          <w:rFonts w:ascii="Consolas" w:hAnsi="Consolas"/>
+          <w:color w:val="FFFFFF" w:themeColor="background1"/>
+          <w:highlight w:val="black"/>
+          <w:lang w:val="en-GB"/>
+        </w:rPr>
+      </w:pPr>
+      <w:r>
+        <w:rPr>
+          <w:rFonts w:ascii="Consolas" w:hAnsi="Consolas"/>
+          <w:color w:val="FFFFFF" w:themeColor="background1"/>
+          <w:highlight w:val="black"/>
+          <w:lang w:val="en-GB"/>
+        </w:rPr>
+        <w:t>alt f</w:t>
+      </w:r>
+      <w:r>
+        <w:rPr>
+          <w:rFonts w:ascii="Consolas" w:hAnsi="Consolas"/>
+          <w:color w:val="FFFFFF" w:themeColor="background1"/>
+          <w:highlight w:val="black"/>
+          <w:lang w:val="en-GB"/>
+        </w:rPr>
+        <w:t xml:space="preserve"> &lt;filename&gt;</w:t>
+      </w:r>
+    </w:p>
+    <w:p>
+      <w:pPr>
+        <w:rPr>
+          <w:rFonts w:ascii="Consolas" w:hAnsi="Consolas"/>
+          <w:u w:val="single"/>
+          <w:lang w:val="en-GB"/>
+        </w:rPr>
+      </w:pPr>
+      <w:r>
+        <w:rPr>
+          <w:rFonts w:ascii="Consolas" w:hAnsi="Consolas"/>
+          <w:u w:val="single"/>
+          <w:lang w:val="en-GB"/>
+        </w:rPr>
+        <w:t>User:</w:t>
+      </w:r>
+    </w:p>
+    <w:p>
+      <w:pPr>
+        <w:rPr>
+          <w:rFonts w:ascii="Consolas" w:hAnsi="Consolas"/>
+          <w:color w:val="FFFFFF" w:themeColor="background1"/>
+          <w:highlight w:val="black"/>
+          <w:lang w:val="en-GB"/>
+        </w:rPr>
+      </w:pPr>
+      <w:r>
+        <w:rPr>
+          <w:rFonts w:ascii="Consolas" w:hAnsi="Consolas"/>
+          <w:color w:val="FFFFFF" w:themeColor="background1"/>
+          <w:highlight w:val="black"/>
+          <w:lang w:val="en-GB"/>
+        </w:rPr>
+        <w:t>a</w:t>
+      </w:r>
+      <w:r>
+        <w:rPr>
+          <w:rFonts w:ascii="Consolas" w:hAnsi="Consolas"/>
+          <w:color w:val="FFFFFF" w:themeColor="background1"/>
+          <w:highlight w:val="black"/>
+          <w:lang w:val="en-GB"/>
+        </w:rPr>
+        <w:t>lt u &lt;username&gt;</w:t>
+      </w:r>
+    </w:p>
+    <w:p>
+      <w:pPr>
+        <w:rPr>
+          <w:rFonts w:ascii="Consolas" w:hAnsi="Consolas"/>
+          <w:lang w:val="en-GB"/>
+        </w:rPr>
+      </w:pPr>
+    </w:p>
+    <w:p>
+      <w:pPr>
+        <w:pStyle w:val="berschrift3"/>
+        <w:rPr>
+          <w:lang w:val="en-GB"/>
+        </w:rPr>
+      </w:pPr>
+      <w:bookmarkStart w:id="10" w:name="_Toc130401708"/>
+      <w:r>
+        <w:rPr>
+          <w:lang w:val="en-GB"/>
+        </w:rPr>
+        <w:t>0.0.6</w:t>
+      </w:r>
+      <w:r>
+        <w:rPr>
+          <w:lang w:val="en-GB"/>
+        </w:rPr>
+        <w:tab/>
+        <w:t xml:space="preserve">CMD </w:t>
+      </w:r>
+      <w:proofErr w:type="spellStart"/>
+      <w:r>
+        <w:rPr>
+          <w:lang w:val="en-GB"/>
+        </w:rPr>
+        <w:t>dir</w:t>
+      </w:r>
+      <w:bookmarkEnd w:id="10"/>
+      <w:proofErr w:type="spellEnd"/>
+    </w:p>
+    <w:p>
+      <w:pPr>
+        <w:rPr>
+          <w:rFonts w:ascii="Consolas" w:hAnsi="Consolas"/>
+          <w:lang w:val="en-GB"/>
+        </w:rPr>
+      </w:pPr>
+      <w:r>
+        <w:rPr>
+          <w:rFonts w:ascii="Consolas" w:hAnsi="Consolas"/>
+          <w:lang w:val="en-GB"/>
+        </w:rPr>
+        <w:t xml:space="preserve">Is used to display all files or and directories in the current directory. Can be used with the keyword </w:t>
+      </w:r>
+      <w:r>
+        <w:rPr>
+          <w:rFonts w:ascii="Consolas" w:hAnsi="Consolas"/>
+          <w:color w:val="FFFFFF" w:themeColor="background1"/>
+          <w:highlight w:val="black"/>
+          <w:lang w:val="en-GB"/>
+        </w:rPr>
+        <w:t>d</w:t>
+      </w:r>
+      <w:r>
+        <w:rPr>
+          <w:rFonts w:ascii="Consolas" w:hAnsi="Consolas"/>
+          <w:lang w:val="en-GB"/>
+        </w:rPr>
+        <w:t>.</w:t>
+      </w:r>
+    </w:p>
+    <w:p>
+      <w:pPr>
+        <w:rPr>
+          <w:rFonts w:ascii="Consolas" w:hAnsi="Consolas"/>
+          <w:b/>
+          <w:lang w:val="en-GB"/>
+        </w:rPr>
+      </w:pPr>
+      <w:r>
+        <w:rPr>
+          <w:rFonts w:ascii="Consolas" w:hAnsi="Consolas"/>
+          <w:b/>
+          <w:lang w:val="en-GB"/>
+        </w:rPr>
+        <w:t>Syntax:</w:t>
+      </w:r>
+    </w:p>
+    <w:p>
+      <w:pPr>
+        <w:rPr>
+          <w:rFonts w:ascii="Consolas" w:hAnsi="Consolas"/>
+          <w:color w:val="FFFFFF" w:themeColor="background1"/>
+          <w:highlight w:val="black"/>
+          <w:lang w:val="en-GB"/>
+        </w:rPr>
+      </w:pPr>
+      <w:r>
+        <w:rPr>
+          <w:rFonts w:ascii="Consolas" w:hAnsi="Consolas"/>
+          <w:color w:val="FFFFFF" w:themeColor="background1"/>
+          <w:highlight w:val="black"/>
+          <w:lang w:val="en-GB"/>
+        </w:rPr>
+        <w:t>d</w:t>
+      </w:r>
+    </w:p>
+    <w:p>
+      <w:pPr>
+        <w:rPr>
+          <w:rFonts w:ascii="Consolas" w:hAnsi="Consolas"/>
+          <w:lang w:val="en-GB"/>
+        </w:rPr>
+      </w:pPr>
+    </w:p>
+    <w:p>
+      <w:pPr>
+        <w:rPr>
+          <w:rFonts w:ascii="Consolas" w:hAnsi="Consolas"/>
+          <w:lang w:val="en-GB"/>
+        </w:rPr>
+      </w:pPr>
+    </w:p>
+    <w:p>
+      <w:pPr>
+        <w:pStyle w:val="berschrift3"/>
+        <w:rPr>
+          <w:lang w:val="en-GB"/>
+        </w:rPr>
+      </w:pPr>
+      <w:bookmarkStart w:id="11" w:name="_Toc130401709"/>
+      <w:r>
+        <w:rPr>
+          <w:lang w:val="en-GB"/>
+        </w:rPr>
+        <w:lastRenderedPageBreak/>
+        <w:t>0.0.7</w:t>
+      </w:r>
+      <w:r>
+        <w:rPr>
+          <w:lang w:val="en-GB"/>
+        </w:rPr>
+        <w:tab/>
+        <w:t>CMD echo</w:t>
+      </w:r>
+      <w:bookmarkEnd w:id="11"/>
+    </w:p>
+    <w:p>
+      <w:pPr>
+        <w:rPr>
+          <w:rFonts w:ascii="Consolas" w:hAnsi="Consolas"/>
+          <w:lang w:val="en-GB"/>
+        </w:rPr>
+      </w:pPr>
+      <w:r>
+        <w:rPr>
+          <w:rFonts w:ascii="Consolas" w:hAnsi="Consolas"/>
+          <w:lang w:val="en-GB"/>
+        </w:rPr>
+        <w:t xml:space="preserve">Is used to echo </w:t>
+      </w:r>
+      <w:r>
+        <w:rPr>
+          <w:rFonts w:ascii="Consolas" w:hAnsi="Consolas"/>
+          <w:lang w:val="en-GB"/>
+        </w:rPr>
+        <w:t>a string, there’s no apparent reason for this command’s existence.</w:t>
+      </w:r>
+    </w:p>
+    <w:p>
+      <w:pPr>
+        <w:rPr>
+          <w:rFonts w:ascii="Consolas" w:hAnsi="Consolas"/>
+          <w:lang w:val="en-GB"/>
+        </w:rPr>
+      </w:pPr>
+      <w:r>
+        <w:rPr>
+          <w:rFonts w:ascii="Consolas" w:hAnsi="Consolas"/>
+          <w:b/>
+          <w:lang w:val="en-GB"/>
+        </w:rPr>
+        <w:t>Syntax:</w:t>
+      </w:r>
+    </w:p>
+    <w:p>
+      <w:pPr>
+        <w:rPr>
+          <w:rFonts w:ascii="Consolas" w:hAnsi="Consolas"/>
+          <w:color w:val="FFFFFF" w:themeColor="background1"/>
+          <w:highlight w:val="black"/>
+          <w:lang w:val="en-GB"/>
+        </w:rPr>
+      </w:pPr>
+      <w:r>
+        <w:rPr>
+          <w:rFonts w:ascii="Consolas" w:hAnsi="Consolas"/>
+          <w:color w:val="FFFFFF" w:themeColor="background1"/>
+          <w:highlight w:val="black"/>
+          <w:lang w:val="en-GB"/>
+        </w:rPr>
+        <w:t>echo &lt;str&gt;</w:t>
+      </w:r>
+    </w:p>
+    <w:p>
+      <w:pPr>
+        <w:rPr>
+          <w:rFonts w:ascii="Consolas" w:hAnsi="Consolas"/>
+          <w:lang w:val="en-GB"/>
+        </w:rPr>
+      </w:pPr>
+    </w:p>
+    <w:p>
+      <w:pPr>
+        <w:pStyle w:val="berschrift3"/>
+        <w:rPr>
+          <w:lang w:val="en-GB"/>
+        </w:rPr>
+      </w:pPr>
+      <w:bookmarkStart w:id="12" w:name="_Toc130401710"/>
+      <w:r>
+        <w:rPr>
+          <w:lang w:val="en-GB"/>
+        </w:rPr>
+        <w:t>0.0.8</w:t>
+      </w:r>
+      <w:r>
+        <w:rPr>
+          <w:lang w:val="en-GB"/>
+        </w:rPr>
+        <w:tab/>
+      </w:r>
+      <w:r>
+        <w:rPr>
+          <w:lang w:val="en-GB"/>
+        </w:rPr>
+        <w:t>CMD clear</w:t>
+      </w:r>
+      <w:bookmarkEnd w:id="12"/>
+    </w:p>
+    <w:p>
+      <w:pPr>
+        <w:rPr>
+          <w:rFonts w:ascii="Consolas" w:hAnsi="Consolas"/>
+          <w:lang w:val="en-GB"/>
+        </w:rPr>
+      </w:pPr>
+      <w:r>
+        <w:rPr>
+          <w:rFonts w:ascii="Consolas" w:hAnsi="Consolas"/>
+          <w:lang w:val="en-GB"/>
+        </w:rPr>
+        <w:t>Is used to clear the console</w:t>
+      </w:r>
+      <w:r>
+        <w:rPr>
+          <w:rFonts w:ascii="Consolas" w:hAnsi="Consolas"/>
+          <w:lang w:val="en-GB"/>
+        </w:rPr>
+        <w:t xml:space="preserve"> of any past in- and outputs. Can be used with the keyword </w:t>
+      </w:r>
+      <w:r>
+        <w:rPr>
+          <w:rFonts w:ascii="Consolas" w:hAnsi="Consolas"/>
+          <w:color w:val="FFFFFF" w:themeColor="background1"/>
+          <w:highlight w:val="black"/>
+          <w:lang w:val="en-GB"/>
+        </w:rPr>
+        <w:t>cl</w:t>
+      </w:r>
+    </w:p>
+    <w:p>
+      <w:pPr>
+        <w:rPr>
+          <w:rFonts w:ascii="Consolas" w:hAnsi="Consolas"/>
+          <w:lang w:val="en-GB"/>
+        </w:rPr>
+      </w:pPr>
+      <w:r>
+        <w:rPr>
+          <w:rFonts w:ascii="Consolas" w:hAnsi="Consolas"/>
+          <w:b/>
+          <w:lang w:val="en-GB"/>
+        </w:rPr>
+        <w:t>Syntax:</w:t>
+      </w:r>
+    </w:p>
+    <w:p>
+      <w:pPr>
+        <w:rPr>
+          <w:rFonts w:ascii="Consolas" w:hAnsi="Consolas"/>
+          <w:color w:val="FFFFFF" w:themeColor="background1"/>
+          <w:highlight w:val="black"/>
+          <w:lang w:val="en-GB"/>
+        </w:rPr>
+      </w:pPr>
+      <w:r>
+        <w:rPr>
+          <w:rFonts w:ascii="Consolas" w:hAnsi="Consolas"/>
+          <w:color w:val="FFFFFF" w:themeColor="background1"/>
+          <w:highlight w:val="black"/>
+          <w:lang w:val="en-GB"/>
+        </w:rPr>
+        <w:t>c</w:t>
+      </w:r>
+      <w:r>
+        <w:rPr>
+          <w:rFonts w:ascii="Consolas" w:hAnsi="Consolas"/>
+          <w:color w:val="FFFFFF" w:themeColor="background1"/>
+          <w:highlight w:val="black"/>
+          <w:lang w:val="en-GB"/>
+        </w:rPr>
+        <w:t>l</w:t>
+      </w:r>
+    </w:p>
+    <w:p>
+      <w:pPr>
+        <w:pStyle w:val="berschrift3"/>
+        <w:rPr>
+          <w:lang w:val="en-GB"/>
+        </w:rPr>
+      </w:pPr>
+    </w:p>
+    <w:p>
+      <w:pPr>
+        <w:pStyle w:val="berschrift3"/>
+        <w:rPr>
+          <w:lang w:val="en-GB"/>
+        </w:rPr>
+      </w:pPr>
+      <w:bookmarkStart w:id="13" w:name="_Toc130401711"/>
+      <w:r>
+        <w:rPr>
+          <w:lang w:val="en-GB"/>
+        </w:rPr>
+        <w:t>0.0.9</w:t>
+      </w:r>
+      <w:r>
+        <w:rPr>
+          <w:lang w:val="en-GB"/>
+        </w:rPr>
+        <w:tab/>
+      </w:r>
+      <w:r>
+        <w:rPr>
+          <w:lang w:val="en-GB"/>
+        </w:rPr>
+        <w:t>CMD help</w:t>
+      </w:r>
+      <w:bookmarkEnd w:id="13"/>
+    </w:p>
+    <w:p>
+      <w:pPr>
+        <w:rPr>
+          <w:rFonts w:ascii="Consolas" w:hAnsi="Consolas"/>
+          <w:lang w:val="en-GB"/>
+        </w:rPr>
+      </w:pPr>
+      <w:r>
+        <w:rPr>
+          <w:rFonts w:ascii="Consolas" w:hAnsi="Consolas"/>
+          <w:lang w:val="en-GB"/>
+        </w:rPr>
+        <w:t>Is used to get short summarisation and syntax for a command if you’re too lazy to read the documentation.</w:t>
+      </w:r>
+    </w:p>
+    <w:p>
+      <w:pPr>
+        <w:rPr>
+          <w:rFonts w:ascii="Consolas" w:hAnsi="Consolas"/>
+          <w:b/>
+          <w:lang w:val="en-GB"/>
+        </w:rPr>
+      </w:pPr>
+      <w:r>
+        <w:rPr>
+          <w:rFonts w:ascii="Consolas" w:hAnsi="Consolas"/>
+          <w:b/>
+          <w:lang w:val="en-GB"/>
+        </w:rPr>
+        <w:t>Syntax:</w:t>
+      </w:r>
+    </w:p>
+    <w:p>
+      <w:pPr>
+        <w:rPr>
+          <w:rFonts w:ascii="Consolas" w:hAnsi="Consolas"/>
+          <w:color w:val="FFFFFF" w:themeColor="background1"/>
+          <w:highlight w:val="black"/>
+          <w:lang w:val="en-GB"/>
+        </w:rPr>
+      </w:pPr>
+      <w:r>
+        <w:rPr>
+          <w:rFonts w:ascii="Consolas" w:hAnsi="Consolas"/>
+          <w:color w:val="FFFFFF" w:themeColor="background1"/>
+          <w:highlight w:val="black"/>
+          <w:lang w:val="en-GB"/>
+        </w:rPr>
+        <w:t>help &lt;</w:t>
+      </w:r>
+      <w:proofErr w:type="spellStart"/>
+      <w:r>
+        <w:rPr>
+          <w:rFonts w:ascii="Consolas" w:hAnsi="Consolas"/>
+          <w:color w:val="FFFFFF" w:themeColor="background1"/>
+          <w:highlight w:val="black"/>
+          <w:lang w:val="en-GB"/>
+        </w:rPr>
+        <w:t>cmd</w:t>
+      </w:r>
+      <w:proofErr w:type="spellEnd"/>
+      <w:r>
+        <w:rPr>
+          <w:rFonts w:ascii="Consolas" w:hAnsi="Consolas"/>
+          <w:color w:val="FFFFFF" w:themeColor="background1"/>
+          <w:highlight w:val="black"/>
+          <w:lang w:val="en-GB"/>
+        </w:rPr>
+        <w:t>&gt;</w:t>
+      </w:r>
+    </w:p>
+    <w:p>
+      <w:pPr>
+        <w:rPr>
+          <w:rFonts w:ascii="Consolas" w:hAnsi="Consolas"/>
+          <w:lang w:val="en-GB"/>
+        </w:rPr>
+      </w:pPr>
+    </w:p>
+    <w:p>
+      <w:pPr>
+        <w:pStyle w:val="berschrift3"/>
+        <w:rPr>
+          <w:lang w:val="en-GB"/>
+        </w:rPr>
+      </w:pPr>
+      <w:bookmarkStart w:id="14" w:name="_Toc130401712"/>
+      <w:r>
+        <w:rPr>
+          <w:lang w:val="en-GB"/>
+        </w:rPr>
+        <w:t>0.0.10</w:t>
+      </w:r>
+      <w:r>
+        <w:rPr>
+          <w:lang w:val="en-GB"/>
+        </w:rPr>
+        <w:tab/>
+      </w:r>
+      <w:r>
+        <w:rPr>
+          <w:lang w:val="en-GB"/>
+        </w:rPr>
+        <w:t>CMD shutdown</w:t>
+      </w:r>
+      <w:bookmarkEnd w:id="14"/>
+    </w:p>
+    <w:p>
+      <w:pPr>
+        <w:rPr>
+          <w:rFonts w:ascii="Consolas" w:hAnsi="Consolas"/>
+          <w:lang w:val="en-GB"/>
+        </w:rPr>
+      </w:pPr>
+      <w:r>
+        <w:rPr>
+          <w:rFonts w:ascii="Consolas" w:hAnsi="Consolas"/>
+          <w:lang w:val="en-GB"/>
+        </w:rPr>
+        <w:t xml:space="preserve">Is used to shutdown the system. Can be used with the keyword </w:t>
+      </w:r>
+      <w:r>
+        <w:rPr>
+          <w:rFonts w:ascii="Consolas" w:hAnsi="Consolas"/>
+          <w:color w:val="FFFFFF" w:themeColor="background1"/>
+          <w:highlight w:val="black"/>
+          <w:lang w:val="en-GB"/>
+        </w:rPr>
+        <w:t>sd</w:t>
+      </w:r>
+      <w:r>
+        <w:rPr>
+          <w:rFonts w:ascii="Consolas" w:hAnsi="Consolas"/>
+          <w:lang w:val="en-GB"/>
+        </w:rPr>
+        <w:t>.</w:t>
+      </w:r>
+    </w:p>
+    <w:p>
+      <w:pPr>
+        <w:rPr>
+          <w:rFonts w:ascii="Consolas" w:hAnsi="Consolas"/>
+          <w:b/>
+          <w:lang w:val="en-GB"/>
+        </w:rPr>
+      </w:pPr>
+      <w:r>
+        <w:rPr>
+          <w:rFonts w:ascii="Consolas" w:hAnsi="Consolas"/>
+          <w:b/>
+          <w:lang w:val="en-GB"/>
+        </w:rPr>
+        <w:t>Syntax:</w:t>
+      </w:r>
+    </w:p>
+    <w:p>
+      <w:pPr>
+        <w:rPr>
+          <w:rFonts w:ascii="Consolas" w:hAnsi="Consolas"/>
+          <w:color w:val="FFFFFF" w:themeColor="background1"/>
+          <w:highlight w:val="black"/>
+          <w:lang w:val="en-GB"/>
+        </w:rPr>
+      </w:pPr>
+      <w:proofErr w:type="spellStart"/>
+      <w:r>
+        <w:rPr>
+          <w:rFonts w:ascii="Consolas" w:hAnsi="Consolas"/>
+          <w:color w:val="FFFFFF" w:themeColor="background1"/>
+          <w:highlight w:val="black"/>
+          <w:lang w:val="en-GB"/>
+        </w:rPr>
+        <w:t>s</w:t>
+      </w:r>
+      <w:r>
+        <w:rPr>
+          <w:rFonts w:ascii="Consolas" w:hAnsi="Consolas"/>
+          <w:color w:val="FFFFFF" w:themeColor="background1"/>
+          <w:highlight w:val="black"/>
+          <w:lang w:val="en-GB"/>
+        </w:rPr>
+        <w:t>d</w:t>
+      </w:r>
+      <w:proofErr w:type="spellEnd"/>
+    </w:p>
+    <w:p>
+      <w:pPr>
+        <w:rPr>
+          <w:rFonts w:ascii="Consolas" w:hAnsi="Consolas"/>
+          <w:lang w:val="en-GB"/>
+        </w:rPr>
+      </w:pPr>
+    </w:p>
+    <w:p>
+      <w:pPr>
+        <w:pStyle w:val="berschrift3"/>
+        <w:rPr>
+          <w:lang w:val="en-GB"/>
+        </w:rPr>
+      </w:pPr>
+      <w:bookmarkStart w:id="15" w:name="_Toc130401713"/>
+      <w:r>
+        <w:rPr>
+          <w:lang w:val="en-GB"/>
+        </w:rPr>
+        <w:t>0.0.11</w:t>
+      </w:r>
+      <w:r>
+        <w:rPr>
+          <w:lang w:val="en-GB"/>
+        </w:rPr>
+        <w:tab/>
+      </w:r>
+      <w:r>
+        <w:rPr>
+          <w:lang w:val="en-GB"/>
+        </w:rPr>
+        <w:t xml:space="preserve">CMD </w:t>
+      </w:r>
+      <w:proofErr w:type="spellStart"/>
+      <w:r>
+        <w:rPr>
+          <w:lang w:val="en-GB"/>
+        </w:rPr>
+        <w:t>whoami</w:t>
+      </w:r>
+      <w:bookmarkEnd w:id="15"/>
+      <w:proofErr w:type="spellEnd"/>
+    </w:p>
+    <w:p>
+      <w:pPr>
+        <w:rPr>
+          <w:rFonts w:ascii="Consolas" w:hAnsi="Consolas"/>
+          <w:lang w:val="en-GB"/>
+        </w:rPr>
+      </w:pPr>
+      <w:r>
+        <w:rPr>
+          <w:rFonts w:ascii="Consolas" w:hAnsi="Consolas"/>
+          <w:lang w:val="en-GB"/>
+        </w:rPr>
+        <w:t xml:space="preserve">Is used to </w:t>
+      </w:r>
+      <w:r>
+        <w:rPr>
+          <w:rFonts w:ascii="Consolas" w:hAnsi="Consolas"/>
+          <w:lang w:val="en-GB"/>
+        </w:rPr>
+        <w:t>display the username and hostname. More information coming soon.</w:t>
+      </w:r>
+    </w:p>
+    <w:p>
+      <w:pPr>
+        <w:rPr>
+          <w:rFonts w:ascii="Consolas" w:hAnsi="Consolas"/>
+          <w:b/>
+          <w:lang w:val="en-GB"/>
+        </w:rPr>
+      </w:pPr>
+      <w:r>
+        <w:rPr>
+          <w:rFonts w:ascii="Consolas" w:hAnsi="Consolas"/>
+          <w:b/>
+          <w:lang w:val="en-GB"/>
+        </w:rPr>
+        <w:t>Syntax:</w:t>
+      </w:r>
+    </w:p>
+    <w:p>
+      <w:pPr>
+        <w:rPr>
+          <w:rFonts w:ascii="Consolas" w:hAnsi="Consolas"/>
+          <w:color w:val="FFFFFF" w:themeColor="background1"/>
+          <w:highlight w:val="black"/>
+          <w:lang w:val="en-GB"/>
+        </w:rPr>
+      </w:pPr>
+      <w:proofErr w:type="spellStart"/>
+      <w:r>
+        <w:rPr>
+          <w:rFonts w:ascii="Consolas" w:hAnsi="Consolas"/>
+          <w:color w:val="FFFFFF" w:themeColor="background1"/>
+          <w:highlight w:val="black"/>
+          <w:lang w:val="en-GB"/>
+        </w:rPr>
+        <w:t>whoami</w:t>
+      </w:r>
+      <w:proofErr w:type="spellEnd"/>
+    </w:p>
+    <w:p>
+      <w:pPr>
+        <w:rPr>
+          <w:rFonts w:ascii="Consolas" w:hAnsi="Consolas"/>
+          <w:lang w:val="en-GB"/>
+        </w:rPr>
+      </w:pPr>
+    </w:p>
+    <w:p>
+      <w:pPr>
+        <w:pStyle w:val="berschrift3"/>
+        <w:rPr>
+          <w:lang w:val="en-GB"/>
+        </w:rPr>
+      </w:pPr>
+      <w:bookmarkStart w:id="16" w:name="_Toc130401714"/>
+      <w:r>
+        <w:rPr>
+          <w:lang w:val="en-GB"/>
+        </w:rPr>
+        <w:t>0.0.1</w:t>
+      </w:r>
+      <w:r>
+        <w:rPr>
+          <w:lang w:val="en-GB"/>
+        </w:rPr>
+        <w:t>2</w:t>
+      </w:r>
+      <w:r>
+        <w:rPr>
+          <w:lang w:val="en-GB"/>
+        </w:rPr>
+        <w:tab/>
+      </w:r>
+      <w:r>
+        <w:rPr>
+          <w:lang w:val="en-GB"/>
+        </w:rPr>
+        <w:t>CMD syslog</w:t>
+      </w:r>
+      <w:bookmarkEnd w:id="16"/>
+    </w:p>
+    <w:p>
+      <w:pPr>
+        <w:rPr>
+          <w:rFonts w:ascii="Consolas" w:hAnsi="Consolas"/>
+          <w:lang w:val="en-GB"/>
+        </w:rPr>
+      </w:pPr>
+      <w:r>
+        <w:rPr>
+          <w:rFonts w:ascii="Consolas" w:hAnsi="Consolas"/>
+          <w:lang w:val="en-GB"/>
+        </w:rPr>
+        <w:t>Is used to display all performed actions (executed commands, creations, deletions, alterations etc.) in the current session. Resets after shutdown.</w:t>
+      </w:r>
+    </w:p>
+    <w:p>
+      <w:pPr>
+        <w:rPr>
+          <w:rFonts w:ascii="Consolas" w:hAnsi="Consolas"/>
+          <w:b/>
+          <w:lang w:val="en-GB"/>
+        </w:rPr>
+      </w:pPr>
+      <w:r>
+        <w:rPr>
+          <w:rFonts w:ascii="Consolas" w:hAnsi="Consolas"/>
+          <w:b/>
+          <w:lang w:val="en-GB"/>
+        </w:rPr>
+        <w:t>Syntax:</w:t>
+      </w:r>
+    </w:p>
+    <w:p>
+      <w:pPr>
+        <w:rPr>
+          <w:rFonts w:ascii="Consolas" w:hAnsi="Consolas"/>
+          <w:color w:val="FFFFFF" w:themeColor="background1"/>
+          <w:highlight w:val="black"/>
+          <w:lang w:val="en-GB"/>
+        </w:rPr>
+      </w:pPr>
+      <w:r>
+        <w:rPr>
+          <w:rFonts w:ascii="Consolas" w:hAnsi="Consolas"/>
+          <w:color w:val="FFFFFF" w:themeColor="background1"/>
+          <w:highlight w:val="black"/>
+          <w:lang w:val="en-GB"/>
+        </w:rPr>
+        <w:t>syslog</w:t>
       </w:r>
     </w:p>
     <w:p>

</xml_diff>

<commit_message>
Documented command interpretation and more
</commit_message>
<xml_diff>
--- a/ChaOS_Documentation.docx
+++ b/ChaOS_Documentation.docx
@@ -290,7 +290,7 @@
               <w:tab w:val="right" w:leader="dot" w:pos="9062"/>
             </w:tabs>
             <w:rPr>
-              <w:rFonts w:eastAsiaTheme="minorEastAsia"/>
+              <w:rFonts w:ascii="Consolas" w:eastAsiaTheme="minorEastAsia" w:hAnsi="Consolas"/>
               <w:noProof/>
               <w:lang w:eastAsia="de-CH"/>
             </w:rPr>
@@ -316,7 +316,7 @@
             </w:rPr>
             <w:fldChar w:fldCharType="separate"/>
           </w:r>
-          <w:hyperlink w:anchor="_Toc130834360" w:history="1">
+          <w:hyperlink w:anchor="_Toc130908388" w:history="1">
             <w:r>
               <w:rPr>
                 <w:rStyle w:val="Hyperlink"/>
@@ -328,7 +328,7 @@
             </w:r>
             <w:r>
               <w:rPr>
-                <w:rFonts w:eastAsiaTheme="minorEastAsia"/>
+                <w:rFonts w:ascii="Consolas" w:eastAsiaTheme="minorEastAsia" w:hAnsi="Consolas"/>
                 <w:noProof/>
                 <w:lang w:eastAsia="de-CH"/>
               </w:rPr>
@@ -345,6 +345,7 @@
             </w:r>
             <w:r>
               <w:rPr>
+                <w:rFonts w:ascii="Consolas" w:hAnsi="Consolas"/>
                 <w:noProof/>
                 <w:webHidden/>
               </w:rPr>
@@ -352,6 +353,7 @@
             </w:r>
             <w:r>
               <w:rPr>
+                <w:rFonts w:ascii="Consolas" w:hAnsi="Consolas"/>
                 <w:noProof/>
                 <w:webHidden/>
               </w:rPr>
@@ -359,19 +361,22 @@
             </w:r>
             <w:r>
               <w:rPr>
-                <w:noProof/>
-                <w:webHidden/>
-              </w:rPr>
-              <w:instrText xml:space="preserve"> PAGEREF _Toc130834360 \h </w:instrText>
-            </w:r>
-            <w:r>
-              <w:rPr>
-                <w:noProof/>
-                <w:webHidden/>
-              </w:rPr>
-            </w:r>
-            <w:r>
-              <w:rPr>
+                <w:rFonts w:ascii="Consolas" w:hAnsi="Consolas"/>
+                <w:noProof/>
+                <w:webHidden/>
+              </w:rPr>
+              <w:instrText xml:space="preserve"> PAGEREF _Toc130908388 \h </w:instrText>
+            </w:r>
+            <w:r>
+              <w:rPr>
+                <w:rFonts w:ascii="Consolas" w:hAnsi="Consolas"/>
+                <w:noProof/>
+                <w:webHidden/>
+              </w:rPr>
+            </w:r>
+            <w:r>
+              <w:rPr>
+                <w:rFonts w:ascii="Consolas" w:hAnsi="Consolas"/>
                 <w:noProof/>
                 <w:webHidden/>
               </w:rPr>
@@ -379,6 +384,7 @@
             </w:r>
             <w:r>
               <w:rPr>
+                <w:rFonts w:ascii="Consolas" w:hAnsi="Consolas"/>
                 <w:noProof/>
                 <w:webHidden/>
               </w:rPr>
@@ -386,6 +392,7 @@
             </w:r>
             <w:r>
               <w:rPr>
+                <w:rFonts w:ascii="Consolas" w:hAnsi="Consolas"/>
                 <w:noProof/>
                 <w:webHidden/>
               </w:rPr>
@@ -401,12 +408,12 @@
               <w:tab w:val="right" w:leader="dot" w:pos="9062"/>
             </w:tabs>
             <w:rPr>
-              <w:rFonts w:eastAsiaTheme="minorEastAsia"/>
+              <w:rFonts w:ascii="Consolas" w:eastAsiaTheme="minorEastAsia" w:hAnsi="Consolas"/>
               <w:noProof/>
               <w:lang w:eastAsia="de-CH"/>
             </w:rPr>
           </w:pPr>
-          <w:hyperlink w:anchor="_Toc130834361" w:history="1">
+          <w:hyperlink w:anchor="_Toc130908389" w:history="1">
             <w:r>
               <w:rPr>
                 <w:rStyle w:val="Hyperlink"/>
@@ -418,7 +425,7 @@
             </w:r>
             <w:r>
               <w:rPr>
-                <w:rFonts w:eastAsiaTheme="minorEastAsia"/>
+                <w:rFonts w:ascii="Consolas" w:eastAsiaTheme="minorEastAsia" w:hAnsi="Consolas"/>
                 <w:noProof/>
                 <w:lang w:eastAsia="de-CH"/>
               </w:rPr>
@@ -435,6 +442,7 @@
             </w:r>
             <w:r>
               <w:rPr>
+                <w:rFonts w:ascii="Consolas" w:hAnsi="Consolas"/>
                 <w:noProof/>
                 <w:webHidden/>
               </w:rPr>
@@ -442,6 +450,7 @@
             </w:r>
             <w:r>
               <w:rPr>
+                <w:rFonts w:ascii="Consolas" w:hAnsi="Consolas"/>
                 <w:noProof/>
                 <w:webHidden/>
               </w:rPr>
@@ -449,19 +458,22 @@
             </w:r>
             <w:r>
               <w:rPr>
-                <w:noProof/>
-                <w:webHidden/>
-              </w:rPr>
-              <w:instrText xml:space="preserve"> PAGEREF _Toc130834361 \h </w:instrText>
-            </w:r>
-            <w:r>
-              <w:rPr>
-                <w:noProof/>
-                <w:webHidden/>
-              </w:rPr>
-            </w:r>
-            <w:r>
-              <w:rPr>
+                <w:rFonts w:ascii="Consolas" w:hAnsi="Consolas"/>
+                <w:noProof/>
+                <w:webHidden/>
+              </w:rPr>
+              <w:instrText xml:space="preserve"> PAGEREF _Toc130908389 \h </w:instrText>
+            </w:r>
+            <w:r>
+              <w:rPr>
+                <w:rFonts w:ascii="Consolas" w:hAnsi="Consolas"/>
+                <w:noProof/>
+                <w:webHidden/>
+              </w:rPr>
+            </w:r>
+            <w:r>
+              <w:rPr>
+                <w:rFonts w:ascii="Consolas" w:hAnsi="Consolas"/>
                 <w:noProof/>
                 <w:webHidden/>
               </w:rPr>
@@ -469,6 +481,7 @@
             </w:r>
             <w:r>
               <w:rPr>
+                <w:rFonts w:ascii="Consolas" w:hAnsi="Consolas"/>
                 <w:noProof/>
                 <w:webHidden/>
               </w:rPr>
@@ -476,6 +489,7 @@
             </w:r>
             <w:r>
               <w:rPr>
+                <w:rFonts w:ascii="Consolas" w:hAnsi="Consolas"/>
                 <w:noProof/>
                 <w:webHidden/>
               </w:rPr>
@@ -491,15 +505,16 @@
               <w:tab w:val="right" w:leader="dot" w:pos="9062"/>
             </w:tabs>
             <w:rPr>
-              <w:rFonts w:eastAsiaTheme="minorEastAsia"/>
+              <w:rFonts w:ascii="Consolas" w:eastAsiaTheme="minorEastAsia" w:hAnsi="Consolas"/>
               <w:noProof/>
               <w:lang w:eastAsia="de-CH"/>
             </w:rPr>
           </w:pPr>
-          <w:hyperlink w:anchor="_Toc130834362" w:history="1">
+          <w:hyperlink w:anchor="_Toc130908390" w:history="1">
             <w:r>
               <w:rPr>
                 <w:rStyle w:val="Hyperlink"/>
+                <w:rFonts w:ascii="Consolas" w:hAnsi="Consolas"/>
                 <w:noProof/>
                 <w:lang w:val="en-GB"/>
               </w:rPr>
@@ -507,7 +522,7 @@
             </w:r>
             <w:r>
               <w:rPr>
-                <w:rFonts w:eastAsiaTheme="minorEastAsia"/>
+                <w:rFonts w:ascii="Consolas" w:eastAsiaTheme="minorEastAsia" w:hAnsi="Consolas"/>
                 <w:noProof/>
                 <w:lang w:eastAsia="de-CH"/>
               </w:rPr>
@@ -516,6 +531,7 @@
             <w:r>
               <w:rPr>
                 <w:rStyle w:val="Hyperlink"/>
+                <w:rFonts w:ascii="Consolas" w:hAnsi="Consolas"/>
                 <w:noProof/>
                 <w:lang w:val="en-GB"/>
               </w:rPr>
@@ -523,6 +539,7 @@
             </w:r>
             <w:r>
               <w:rPr>
+                <w:rFonts w:ascii="Consolas" w:hAnsi="Consolas"/>
                 <w:noProof/>
                 <w:webHidden/>
               </w:rPr>
@@ -530,6 +547,7 @@
             </w:r>
             <w:r>
               <w:rPr>
+                <w:rFonts w:ascii="Consolas" w:hAnsi="Consolas"/>
                 <w:noProof/>
                 <w:webHidden/>
               </w:rPr>
@@ -537,19 +555,22 @@
             </w:r>
             <w:r>
               <w:rPr>
-                <w:noProof/>
-                <w:webHidden/>
-              </w:rPr>
-              <w:instrText xml:space="preserve"> PAGEREF _Toc130834362 \h </w:instrText>
-            </w:r>
-            <w:r>
-              <w:rPr>
-                <w:noProof/>
-                <w:webHidden/>
-              </w:rPr>
-            </w:r>
-            <w:r>
-              <w:rPr>
+                <w:rFonts w:ascii="Consolas" w:hAnsi="Consolas"/>
+                <w:noProof/>
+                <w:webHidden/>
+              </w:rPr>
+              <w:instrText xml:space="preserve"> PAGEREF _Toc130908390 \h </w:instrText>
+            </w:r>
+            <w:r>
+              <w:rPr>
+                <w:rFonts w:ascii="Consolas" w:hAnsi="Consolas"/>
+                <w:noProof/>
+                <w:webHidden/>
+              </w:rPr>
+            </w:r>
+            <w:r>
+              <w:rPr>
+                <w:rFonts w:ascii="Consolas" w:hAnsi="Consolas"/>
                 <w:noProof/>
                 <w:webHidden/>
               </w:rPr>
@@ -557,6 +578,7 @@
             </w:r>
             <w:r>
               <w:rPr>
+                <w:rFonts w:ascii="Consolas" w:hAnsi="Consolas"/>
                 <w:noProof/>
                 <w:webHidden/>
               </w:rPr>
@@ -564,6 +586,7 @@
             </w:r>
             <w:r>
               <w:rPr>
+                <w:rFonts w:ascii="Consolas" w:hAnsi="Consolas"/>
                 <w:noProof/>
                 <w:webHidden/>
               </w:rPr>
@@ -579,15 +602,16 @@
               <w:tab w:val="right" w:leader="dot" w:pos="9062"/>
             </w:tabs>
             <w:rPr>
-              <w:rFonts w:eastAsiaTheme="minorEastAsia"/>
+              <w:rFonts w:ascii="Consolas" w:eastAsiaTheme="minorEastAsia" w:hAnsi="Consolas"/>
               <w:noProof/>
               <w:lang w:eastAsia="de-CH"/>
             </w:rPr>
           </w:pPr>
-          <w:hyperlink w:anchor="_Toc130834363" w:history="1">
+          <w:hyperlink w:anchor="_Toc130908391" w:history="1">
             <w:r>
               <w:rPr>
                 <w:rStyle w:val="Hyperlink"/>
+                <w:rFonts w:ascii="Consolas" w:hAnsi="Consolas"/>
                 <w:noProof/>
                 <w:lang w:val="en-GB"/>
               </w:rPr>
@@ -595,7 +619,7 @@
             </w:r>
             <w:r>
               <w:rPr>
-                <w:rFonts w:eastAsiaTheme="minorEastAsia"/>
+                <w:rFonts w:ascii="Consolas" w:eastAsiaTheme="minorEastAsia" w:hAnsi="Consolas"/>
                 <w:noProof/>
                 <w:lang w:eastAsia="de-CH"/>
               </w:rPr>
@@ -604,6 +628,7 @@
             <w:r>
               <w:rPr>
                 <w:rStyle w:val="Hyperlink"/>
+                <w:rFonts w:ascii="Consolas" w:hAnsi="Consolas"/>
                 <w:noProof/>
                 <w:lang w:val="en-GB"/>
               </w:rPr>
@@ -611,6 +636,7 @@
             </w:r>
             <w:r>
               <w:rPr>
+                <w:rFonts w:ascii="Consolas" w:hAnsi="Consolas"/>
                 <w:noProof/>
                 <w:webHidden/>
               </w:rPr>
@@ -618,6 +644,7 @@
             </w:r>
             <w:r>
               <w:rPr>
+                <w:rFonts w:ascii="Consolas" w:hAnsi="Consolas"/>
                 <w:noProof/>
                 <w:webHidden/>
               </w:rPr>
@@ -625,19 +652,22 @@
             </w:r>
             <w:r>
               <w:rPr>
-                <w:noProof/>
-                <w:webHidden/>
-              </w:rPr>
-              <w:instrText xml:space="preserve"> PAGEREF _Toc130834363 \h </w:instrText>
-            </w:r>
-            <w:r>
-              <w:rPr>
-                <w:noProof/>
-                <w:webHidden/>
-              </w:rPr>
-            </w:r>
-            <w:r>
-              <w:rPr>
+                <w:rFonts w:ascii="Consolas" w:hAnsi="Consolas"/>
+                <w:noProof/>
+                <w:webHidden/>
+              </w:rPr>
+              <w:instrText xml:space="preserve"> PAGEREF _Toc130908391 \h </w:instrText>
+            </w:r>
+            <w:r>
+              <w:rPr>
+                <w:rFonts w:ascii="Consolas" w:hAnsi="Consolas"/>
+                <w:noProof/>
+                <w:webHidden/>
+              </w:rPr>
+            </w:r>
+            <w:r>
+              <w:rPr>
+                <w:rFonts w:ascii="Consolas" w:hAnsi="Consolas"/>
                 <w:noProof/>
                 <w:webHidden/>
               </w:rPr>
@@ -645,6 +675,7 @@
             </w:r>
             <w:r>
               <w:rPr>
+                <w:rFonts w:ascii="Consolas" w:hAnsi="Consolas"/>
                 <w:noProof/>
                 <w:webHidden/>
               </w:rPr>
@@ -652,6 +683,7 @@
             </w:r>
             <w:r>
               <w:rPr>
+                <w:rFonts w:ascii="Consolas" w:hAnsi="Consolas"/>
                 <w:noProof/>
                 <w:webHidden/>
               </w:rPr>
@@ -667,15 +699,16 @@
               <w:tab w:val="right" w:leader="dot" w:pos="9062"/>
             </w:tabs>
             <w:rPr>
-              <w:rFonts w:eastAsiaTheme="minorEastAsia"/>
+              <w:rFonts w:ascii="Consolas" w:eastAsiaTheme="minorEastAsia" w:hAnsi="Consolas"/>
               <w:noProof/>
               <w:lang w:eastAsia="de-CH"/>
             </w:rPr>
           </w:pPr>
-          <w:hyperlink w:anchor="_Toc130834364" w:history="1">
+          <w:hyperlink w:anchor="_Toc130908392" w:history="1">
             <w:r>
               <w:rPr>
                 <w:rStyle w:val="Hyperlink"/>
+                <w:rFonts w:ascii="Consolas" w:hAnsi="Consolas"/>
                 <w:noProof/>
                 <w:lang w:val="en-GB"/>
               </w:rPr>
@@ -683,7 +716,7 @@
             </w:r>
             <w:r>
               <w:rPr>
-                <w:rFonts w:eastAsiaTheme="minorEastAsia"/>
+                <w:rFonts w:ascii="Consolas" w:eastAsiaTheme="minorEastAsia" w:hAnsi="Consolas"/>
                 <w:noProof/>
                 <w:lang w:eastAsia="de-CH"/>
               </w:rPr>
@@ -692,6 +725,7 @@
             <w:r>
               <w:rPr>
                 <w:rStyle w:val="Hyperlink"/>
+                <w:rFonts w:ascii="Consolas" w:hAnsi="Consolas"/>
                 <w:noProof/>
                 <w:lang w:val="en-GB"/>
               </w:rPr>
@@ -699,6 +733,7 @@
             </w:r>
             <w:r>
               <w:rPr>
+                <w:rFonts w:ascii="Consolas" w:hAnsi="Consolas"/>
                 <w:noProof/>
                 <w:webHidden/>
               </w:rPr>
@@ -706,6 +741,7 @@
             </w:r>
             <w:r>
               <w:rPr>
+                <w:rFonts w:ascii="Consolas" w:hAnsi="Consolas"/>
                 <w:noProof/>
                 <w:webHidden/>
               </w:rPr>
@@ -713,19 +749,22 @@
             </w:r>
             <w:r>
               <w:rPr>
-                <w:noProof/>
-                <w:webHidden/>
-              </w:rPr>
-              <w:instrText xml:space="preserve"> PAGEREF _Toc130834364 \h </w:instrText>
-            </w:r>
-            <w:r>
-              <w:rPr>
-                <w:noProof/>
-                <w:webHidden/>
-              </w:rPr>
-            </w:r>
-            <w:r>
-              <w:rPr>
+                <w:rFonts w:ascii="Consolas" w:hAnsi="Consolas"/>
+                <w:noProof/>
+                <w:webHidden/>
+              </w:rPr>
+              <w:instrText xml:space="preserve"> PAGEREF _Toc130908392 \h </w:instrText>
+            </w:r>
+            <w:r>
+              <w:rPr>
+                <w:rFonts w:ascii="Consolas" w:hAnsi="Consolas"/>
+                <w:noProof/>
+                <w:webHidden/>
+              </w:rPr>
+            </w:r>
+            <w:r>
+              <w:rPr>
+                <w:rFonts w:ascii="Consolas" w:hAnsi="Consolas"/>
                 <w:noProof/>
                 <w:webHidden/>
               </w:rPr>
@@ -733,6 +772,7 @@
             </w:r>
             <w:r>
               <w:rPr>
+                <w:rFonts w:ascii="Consolas" w:hAnsi="Consolas"/>
                 <w:noProof/>
                 <w:webHidden/>
               </w:rPr>
@@ -740,6 +780,7 @@
             </w:r>
             <w:r>
               <w:rPr>
+                <w:rFonts w:ascii="Consolas" w:hAnsi="Consolas"/>
                 <w:noProof/>
                 <w:webHidden/>
               </w:rPr>
@@ -755,15 +796,16 @@
               <w:tab w:val="right" w:leader="dot" w:pos="9062"/>
             </w:tabs>
             <w:rPr>
-              <w:rFonts w:eastAsiaTheme="minorEastAsia"/>
+              <w:rFonts w:ascii="Consolas" w:eastAsiaTheme="minorEastAsia" w:hAnsi="Consolas"/>
               <w:noProof/>
               <w:lang w:eastAsia="de-CH"/>
             </w:rPr>
           </w:pPr>
-          <w:hyperlink w:anchor="_Toc130834365" w:history="1">
+          <w:hyperlink w:anchor="_Toc130908393" w:history="1">
             <w:r>
               <w:rPr>
                 <w:rStyle w:val="Hyperlink"/>
+                <w:rFonts w:ascii="Consolas" w:hAnsi="Consolas"/>
                 <w:noProof/>
                 <w:lang w:val="en-GB"/>
               </w:rPr>
@@ -771,7 +813,7 @@
             </w:r>
             <w:r>
               <w:rPr>
-                <w:rFonts w:eastAsiaTheme="minorEastAsia"/>
+                <w:rFonts w:ascii="Consolas" w:eastAsiaTheme="minorEastAsia" w:hAnsi="Consolas"/>
                 <w:noProof/>
                 <w:lang w:eastAsia="de-CH"/>
               </w:rPr>
@@ -780,6 +822,7 @@
             <w:r>
               <w:rPr>
                 <w:rStyle w:val="Hyperlink"/>
+                <w:rFonts w:ascii="Consolas" w:hAnsi="Consolas"/>
                 <w:noProof/>
                 <w:lang w:val="en-GB"/>
               </w:rPr>
@@ -787,6 +830,7 @@
             </w:r>
             <w:r>
               <w:rPr>
+                <w:rFonts w:ascii="Consolas" w:hAnsi="Consolas"/>
                 <w:noProof/>
                 <w:webHidden/>
               </w:rPr>
@@ -794,6 +838,7 @@
             </w:r>
             <w:r>
               <w:rPr>
+                <w:rFonts w:ascii="Consolas" w:hAnsi="Consolas"/>
                 <w:noProof/>
                 <w:webHidden/>
               </w:rPr>
@@ -801,19 +846,22 @@
             </w:r>
             <w:r>
               <w:rPr>
-                <w:noProof/>
-                <w:webHidden/>
-              </w:rPr>
-              <w:instrText xml:space="preserve"> PAGEREF _Toc130834365 \h </w:instrText>
-            </w:r>
-            <w:r>
-              <w:rPr>
-                <w:noProof/>
-                <w:webHidden/>
-              </w:rPr>
-            </w:r>
-            <w:r>
-              <w:rPr>
+                <w:rFonts w:ascii="Consolas" w:hAnsi="Consolas"/>
+                <w:noProof/>
+                <w:webHidden/>
+              </w:rPr>
+              <w:instrText xml:space="preserve"> PAGEREF _Toc130908393 \h </w:instrText>
+            </w:r>
+            <w:r>
+              <w:rPr>
+                <w:rFonts w:ascii="Consolas" w:hAnsi="Consolas"/>
+                <w:noProof/>
+                <w:webHidden/>
+              </w:rPr>
+            </w:r>
+            <w:r>
+              <w:rPr>
+                <w:rFonts w:ascii="Consolas" w:hAnsi="Consolas"/>
                 <w:noProof/>
                 <w:webHidden/>
               </w:rPr>
@@ -821,6 +869,7 @@
             </w:r>
             <w:r>
               <w:rPr>
+                <w:rFonts w:ascii="Consolas" w:hAnsi="Consolas"/>
                 <w:noProof/>
                 <w:webHidden/>
               </w:rPr>
@@ -828,6 +877,7 @@
             </w:r>
             <w:r>
               <w:rPr>
+                <w:rFonts w:ascii="Consolas" w:hAnsi="Consolas"/>
                 <w:noProof/>
                 <w:webHidden/>
               </w:rPr>
@@ -843,15 +893,16 @@
               <w:tab w:val="right" w:leader="dot" w:pos="9062"/>
             </w:tabs>
             <w:rPr>
-              <w:rFonts w:eastAsiaTheme="minorEastAsia"/>
+              <w:rFonts w:ascii="Consolas" w:eastAsiaTheme="minorEastAsia" w:hAnsi="Consolas"/>
               <w:noProof/>
               <w:lang w:eastAsia="de-CH"/>
             </w:rPr>
           </w:pPr>
-          <w:hyperlink w:anchor="_Toc130834366" w:history="1">
+          <w:hyperlink w:anchor="_Toc130908394" w:history="1">
             <w:r>
               <w:rPr>
                 <w:rStyle w:val="Hyperlink"/>
+                <w:rFonts w:ascii="Consolas" w:hAnsi="Consolas"/>
                 <w:noProof/>
                 <w:lang w:val="en-GB"/>
               </w:rPr>
@@ -859,7 +910,7 @@
             </w:r>
             <w:r>
               <w:rPr>
-                <w:rFonts w:eastAsiaTheme="minorEastAsia"/>
+                <w:rFonts w:ascii="Consolas" w:eastAsiaTheme="minorEastAsia" w:hAnsi="Consolas"/>
                 <w:noProof/>
                 <w:lang w:eastAsia="de-CH"/>
               </w:rPr>
@@ -868,6 +919,7 @@
             <w:r>
               <w:rPr>
                 <w:rStyle w:val="Hyperlink"/>
+                <w:rFonts w:ascii="Consolas" w:hAnsi="Consolas"/>
                 <w:noProof/>
                 <w:lang w:val="en-GB"/>
               </w:rPr>
@@ -875,6 +927,7 @@
             </w:r>
             <w:r>
               <w:rPr>
+                <w:rFonts w:ascii="Consolas" w:hAnsi="Consolas"/>
                 <w:noProof/>
                 <w:webHidden/>
               </w:rPr>
@@ -882,6 +935,7 @@
             </w:r>
             <w:r>
               <w:rPr>
+                <w:rFonts w:ascii="Consolas" w:hAnsi="Consolas"/>
                 <w:noProof/>
                 <w:webHidden/>
               </w:rPr>
@@ -889,19 +943,22 @@
             </w:r>
             <w:r>
               <w:rPr>
-                <w:noProof/>
-                <w:webHidden/>
-              </w:rPr>
-              <w:instrText xml:space="preserve"> PAGEREF _Toc130834366 \h </w:instrText>
-            </w:r>
-            <w:r>
-              <w:rPr>
-                <w:noProof/>
-                <w:webHidden/>
-              </w:rPr>
-            </w:r>
-            <w:r>
-              <w:rPr>
+                <w:rFonts w:ascii="Consolas" w:hAnsi="Consolas"/>
+                <w:noProof/>
+                <w:webHidden/>
+              </w:rPr>
+              <w:instrText xml:space="preserve"> PAGEREF _Toc130908394 \h </w:instrText>
+            </w:r>
+            <w:r>
+              <w:rPr>
+                <w:rFonts w:ascii="Consolas" w:hAnsi="Consolas"/>
+                <w:noProof/>
+                <w:webHidden/>
+              </w:rPr>
+            </w:r>
+            <w:r>
+              <w:rPr>
+                <w:rFonts w:ascii="Consolas" w:hAnsi="Consolas"/>
                 <w:noProof/>
                 <w:webHidden/>
               </w:rPr>
@@ -909,6 +966,7 @@
             </w:r>
             <w:r>
               <w:rPr>
+                <w:rFonts w:ascii="Consolas" w:hAnsi="Consolas"/>
                 <w:noProof/>
                 <w:webHidden/>
               </w:rPr>
@@ -916,6 +974,7 @@
             </w:r>
             <w:r>
               <w:rPr>
+                <w:rFonts w:ascii="Consolas" w:hAnsi="Consolas"/>
                 <w:noProof/>
                 <w:webHidden/>
               </w:rPr>
@@ -931,15 +990,16 @@
               <w:tab w:val="right" w:leader="dot" w:pos="9062"/>
             </w:tabs>
             <w:rPr>
-              <w:rFonts w:eastAsiaTheme="minorEastAsia"/>
+              <w:rFonts w:ascii="Consolas" w:eastAsiaTheme="minorEastAsia" w:hAnsi="Consolas"/>
               <w:noProof/>
               <w:lang w:eastAsia="de-CH"/>
             </w:rPr>
           </w:pPr>
-          <w:hyperlink w:anchor="_Toc130834367" w:history="1">
+          <w:hyperlink w:anchor="_Toc130908395" w:history="1">
             <w:r>
               <w:rPr>
                 <w:rStyle w:val="Hyperlink"/>
+                <w:rFonts w:ascii="Consolas" w:hAnsi="Consolas"/>
                 <w:noProof/>
                 <w:lang w:val="en-GB"/>
               </w:rPr>
@@ -947,7 +1007,7 @@
             </w:r>
             <w:r>
               <w:rPr>
-                <w:rFonts w:eastAsiaTheme="minorEastAsia"/>
+                <w:rFonts w:ascii="Consolas" w:eastAsiaTheme="minorEastAsia" w:hAnsi="Consolas"/>
                 <w:noProof/>
                 <w:lang w:eastAsia="de-CH"/>
               </w:rPr>
@@ -956,6 +1016,7 @@
             <w:r>
               <w:rPr>
                 <w:rStyle w:val="Hyperlink"/>
+                <w:rFonts w:ascii="Consolas" w:hAnsi="Consolas"/>
                 <w:noProof/>
                 <w:lang w:val="en-GB"/>
               </w:rPr>
@@ -963,6 +1024,7 @@
             </w:r>
             <w:r>
               <w:rPr>
+                <w:rFonts w:ascii="Consolas" w:hAnsi="Consolas"/>
                 <w:noProof/>
                 <w:webHidden/>
               </w:rPr>
@@ -970,6 +1032,7 @@
             </w:r>
             <w:r>
               <w:rPr>
+                <w:rFonts w:ascii="Consolas" w:hAnsi="Consolas"/>
                 <w:noProof/>
                 <w:webHidden/>
               </w:rPr>
@@ -977,19 +1040,22 @@
             </w:r>
             <w:r>
               <w:rPr>
-                <w:noProof/>
-                <w:webHidden/>
-              </w:rPr>
-              <w:instrText xml:space="preserve"> PAGEREF _Toc130834367 \h </w:instrText>
-            </w:r>
-            <w:r>
-              <w:rPr>
-                <w:noProof/>
-                <w:webHidden/>
-              </w:rPr>
-            </w:r>
-            <w:r>
-              <w:rPr>
+                <w:rFonts w:ascii="Consolas" w:hAnsi="Consolas"/>
+                <w:noProof/>
+                <w:webHidden/>
+              </w:rPr>
+              <w:instrText xml:space="preserve"> PAGEREF _Toc130908395 \h </w:instrText>
+            </w:r>
+            <w:r>
+              <w:rPr>
+                <w:rFonts w:ascii="Consolas" w:hAnsi="Consolas"/>
+                <w:noProof/>
+                <w:webHidden/>
+              </w:rPr>
+            </w:r>
+            <w:r>
+              <w:rPr>
+                <w:rFonts w:ascii="Consolas" w:hAnsi="Consolas"/>
                 <w:noProof/>
                 <w:webHidden/>
               </w:rPr>
@@ -997,6 +1063,7 @@
             </w:r>
             <w:r>
               <w:rPr>
+                <w:rFonts w:ascii="Consolas" w:hAnsi="Consolas"/>
                 <w:noProof/>
                 <w:webHidden/>
               </w:rPr>
@@ -1004,6 +1071,7 @@
             </w:r>
             <w:r>
               <w:rPr>
+                <w:rFonts w:ascii="Consolas" w:hAnsi="Consolas"/>
                 <w:noProof/>
                 <w:webHidden/>
               </w:rPr>
@@ -1019,15 +1087,16 @@
               <w:tab w:val="right" w:leader="dot" w:pos="9062"/>
             </w:tabs>
             <w:rPr>
-              <w:rFonts w:eastAsiaTheme="minorEastAsia"/>
+              <w:rFonts w:ascii="Consolas" w:eastAsiaTheme="minorEastAsia" w:hAnsi="Consolas"/>
               <w:noProof/>
               <w:lang w:eastAsia="de-CH"/>
             </w:rPr>
           </w:pPr>
-          <w:hyperlink w:anchor="_Toc130834368" w:history="1">
+          <w:hyperlink w:anchor="_Toc130908396" w:history="1">
             <w:r>
               <w:rPr>
                 <w:rStyle w:val="Hyperlink"/>
+                <w:rFonts w:ascii="Consolas" w:hAnsi="Consolas"/>
                 <w:noProof/>
                 <w:lang w:val="en-GB"/>
               </w:rPr>
@@ -1035,7 +1104,7 @@
             </w:r>
             <w:r>
               <w:rPr>
-                <w:rFonts w:eastAsiaTheme="minorEastAsia"/>
+                <w:rFonts w:ascii="Consolas" w:eastAsiaTheme="minorEastAsia" w:hAnsi="Consolas"/>
                 <w:noProof/>
                 <w:lang w:eastAsia="de-CH"/>
               </w:rPr>
@@ -1044,6 +1113,7 @@
             <w:r>
               <w:rPr>
                 <w:rStyle w:val="Hyperlink"/>
+                <w:rFonts w:ascii="Consolas" w:hAnsi="Consolas"/>
                 <w:noProof/>
                 <w:lang w:val="en-GB"/>
               </w:rPr>
@@ -1051,6 +1121,7 @@
             </w:r>
             <w:r>
               <w:rPr>
+                <w:rFonts w:ascii="Consolas" w:hAnsi="Consolas"/>
                 <w:noProof/>
                 <w:webHidden/>
               </w:rPr>
@@ -1058,6 +1129,7 @@
             </w:r>
             <w:r>
               <w:rPr>
+                <w:rFonts w:ascii="Consolas" w:hAnsi="Consolas"/>
                 <w:noProof/>
                 <w:webHidden/>
               </w:rPr>
@@ -1065,19 +1137,22 @@
             </w:r>
             <w:r>
               <w:rPr>
-                <w:noProof/>
-                <w:webHidden/>
-              </w:rPr>
-              <w:instrText xml:space="preserve"> PAGEREF _Toc130834368 \h </w:instrText>
-            </w:r>
-            <w:r>
-              <w:rPr>
-                <w:noProof/>
-                <w:webHidden/>
-              </w:rPr>
-            </w:r>
-            <w:r>
-              <w:rPr>
+                <w:rFonts w:ascii="Consolas" w:hAnsi="Consolas"/>
+                <w:noProof/>
+                <w:webHidden/>
+              </w:rPr>
+              <w:instrText xml:space="preserve"> PAGEREF _Toc130908396 \h </w:instrText>
+            </w:r>
+            <w:r>
+              <w:rPr>
+                <w:rFonts w:ascii="Consolas" w:hAnsi="Consolas"/>
+                <w:noProof/>
+                <w:webHidden/>
+              </w:rPr>
+            </w:r>
+            <w:r>
+              <w:rPr>
+                <w:rFonts w:ascii="Consolas" w:hAnsi="Consolas"/>
                 <w:noProof/>
                 <w:webHidden/>
               </w:rPr>
@@ -1085,6 +1160,7 @@
             </w:r>
             <w:r>
               <w:rPr>
+                <w:rFonts w:ascii="Consolas" w:hAnsi="Consolas"/>
                 <w:noProof/>
                 <w:webHidden/>
               </w:rPr>
@@ -1092,6 +1168,7 @@
             </w:r>
             <w:r>
               <w:rPr>
+                <w:rFonts w:ascii="Consolas" w:hAnsi="Consolas"/>
                 <w:noProof/>
                 <w:webHidden/>
               </w:rPr>
@@ -1107,15 +1184,16 @@
               <w:tab w:val="right" w:leader="dot" w:pos="9062"/>
             </w:tabs>
             <w:rPr>
-              <w:rFonts w:eastAsiaTheme="minorEastAsia"/>
+              <w:rFonts w:ascii="Consolas" w:eastAsiaTheme="minorEastAsia" w:hAnsi="Consolas"/>
               <w:noProof/>
               <w:lang w:eastAsia="de-CH"/>
             </w:rPr>
           </w:pPr>
-          <w:hyperlink w:anchor="_Toc130834369" w:history="1">
+          <w:hyperlink w:anchor="_Toc130908397" w:history="1">
             <w:r>
               <w:rPr>
                 <w:rStyle w:val="Hyperlink"/>
+                <w:rFonts w:ascii="Consolas" w:hAnsi="Consolas"/>
                 <w:noProof/>
                 <w:lang w:val="en-GB"/>
               </w:rPr>
@@ -1123,7 +1201,7 @@
             </w:r>
             <w:r>
               <w:rPr>
-                <w:rFonts w:eastAsiaTheme="minorEastAsia"/>
+                <w:rFonts w:ascii="Consolas" w:eastAsiaTheme="minorEastAsia" w:hAnsi="Consolas"/>
                 <w:noProof/>
                 <w:lang w:eastAsia="de-CH"/>
               </w:rPr>
@@ -1132,6 +1210,7 @@
             <w:r>
               <w:rPr>
                 <w:rStyle w:val="Hyperlink"/>
+                <w:rFonts w:ascii="Consolas" w:hAnsi="Consolas"/>
                 <w:noProof/>
                 <w:lang w:val="en-GB"/>
               </w:rPr>
@@ -1139,6 +1218,7 @@
             </w:r>
             <w:r>
               <w:rPr>
+                <w:rFonts w:ascii="Consolas" w:hAnsi="Consolas"/>
                 <w:noProof/>
                 <w:webHidden/>
               </w:rPr>
@@ -1146,6 +1226,7 @@
             </w:r>
             <w:r>
               <w:rPr>
+                <w:rFonts w:ascii="Consolas" w:hAnsi="Consolas"/>
                 <w:noProof/>
                 <w:webHidden/>
               </w:rPr>
@@ -1153,19 +1234,22 @@
             </w:r>
             <w:r>
               <w:rPr>
-                <w:noProof/>
-                <w:webHidden/>
-              </w:rPr>
-              <w:instrText xml:space="preserve"> PAGEREF _Toc130834369 \h </w:instrText>
-            </w:r>
-            <w:r>
-              <w:rPr>
-                <w:noProof/>
-                <w:webHidden/>
-              </w:rPr>
-            </w:r>
-            <w:r>
-              <w:rPr>
+                <w:rFonts w:ascii="Consolas" w:hAnsi="Consolas"/>
+                <w:noProof/>
+                <w:webHidden/>
+              </w:rPr>
+              <w:instrText xml:space="preserve"> PAGEREF _Toc130908397 \h </w:instrText>
+            </w:r>
+            <w:r>
+              <w:rPr>
+                <w:rFonts w:ascii="Consolas" w:hAnsi="Consolas"/>
+                <w:noProof/>
+                <w:webHidden/>
+              </w:rPr>
+            </w:r>
+            <w:r>
+              <w:rPr>
+                <w:rFonts w:ascii="Consolas" w:hAnsi="Consolas"/>
                 <w:noProof/>
                 <w:webHidden/>
               </w:rPr>
@@ -1173,6 +1257,7 @@
             </w:r>
             <w:r>
               <w:rPr>
+                <w:rFonts w:ascii="Consolas" w:hAnsi="Consolas"/>
                 <w:noProof/>
                 <w:webHidden/>
               </w:rPr>
@@ -1180,6 +1265,7 @@
             </w:r>
             <w:r>
               <w:rPr>
+                <w:rFonts w:ascii="Consolas" w:hAnsi="Consolas"/>
                 <w:noProof/>
                 <w:webHidden/>
               </w:rPr>
@@ -1195,15 +1281,16 @@
               <w:tab w:val="right" w:leader="dot" w:pos="9062"/>
             </w:tabs>
             <w:rPr>
-              <w:rFonts w:eastAsiaTheme="minorEastAsia"/>
+              <w:rFonts w:ascii="Consolas" w:eastAsiaTheme="minorEastAsia" w:hAnsi="Consolas"/>
               <w:noProof/>
               <w:lang w:eastAsia="de-CH"/>
             </w:rPr>
           </w:pPr>
-          <w:hyperlink w:anchor="_Toc130834370" w:history="1">
+          <w:hyperlink w:anchor="_Toc130908398" w:history="1">
             <w:r>
               <w:rPr>
                 <w:rStyle w:val="Hyperlink"/>
+                <w:rFonts w:ascii="Consolas" w:hAnsi="Consolas"/>
                 <w:noProof/>
                 <w:lang w:val="en-GB"/>
               </w:rPr>
@@ -1211,7 +1298,7 @@
             </w:r>
             <w:r>
               <w:rPr>
-                <w:rFonts w:eastAsiaTheme="minorEastAsia"/>
+                <w:rFonts w:ascii="Consolas" w:eastAsiaTheme="minorEastAsia" w:hAnsi="Consolas"/>
                 <w:noProof/>
                 <w:lang w:eastAsia="de-CH"/>
               </w:rPr>
@@ -1220,6 +1307,7 @@
             <w:r>
               <w:rPr>
                 <w:rStyle w:val="Hyperlink"/>
+                <w:rFonts w:ascii="Consolas" w:hAnsi="Consolas"/>
                 <w:noProof/>
                 <w:lang w:val="en-GB"/>
               </w:rPr>
@@ -1227,6 +1315,7 @@
             </w:r>
             <w:r>
               <w:rPr>
+                <w:rFonts w:ascii="Consolas" w:hAnsi="Consolas"/>
                 <w:noProof/>
                 <w:webHidden/>
               </w:rPr>
@@ -1234,6 +1323,7 @@
             </w:r>
             <w:r>
               <w:rPr>
+                <w:rFonts w:ascii="Consolas" w:hAnsi="Consolas"/>
                 <w:noProof/>
                 <w:webHidden/>
               </w:rPr>
@@ -1241,19 +1331,22 @@
             </w:r>
             <w:r>
               <w:rPr>
-                <w:noProof/>
-                <w:webHidden/>
-              </w:rPr>
-              <w:instrText xml:space="preserve"> PAGEREF _Toc130834370 \h </w:instrText>
-            </w:r>
-            <w:r>
-              <w:rPr>
-                <w:noProof/>
-                <w:webHidden/>
-              </w:rPr>
-            </w:r>
-            <w:r>
-              <w:rPr>
+                <w:rFonts w:ascii="Consolas" w:hAnsi="Consolas"/>
+                <w:noProof/>
+                <w:webHidden/>
+              </w:rPr>
+              <w:instrText xml:space="preserve"> PAGEREF _Toc130908398 \h </w:instrText>
+            </w:r>
+            <w:r>
+              <w:rPr>
+                <w:rFonts w:ascii="Consolas" w:hAnsi="Consolas"/>
+                <w:noProof/>
+                <w:webHidden/>
+              </w:rPr>
+            </w:r>
+            <w:r>
+              <w:rPr>
+                <w:rFonts w:ascii="Consolas" w:hAnsi="Consolas"/>
                 <w:noProof/>
                 <w:webHidden/>
               </w:rPr>
@@ -1261,6 +1354,7 @@
             </w:r>
             <w:r>
               <w:rPr>
+                <w:rFonts w:ascii="Consolas" w:hAnsi="Consolas"/>
                 <w:noProof/>
                 <w:webHidden/>
               </w:rPr>
@@ -1268,6 +1362,7 @@
             </w:r>
             <w:r>
               <w:rPr>
+                <w:rFonts w:ascii="Consolas" w:hAnsi="Consolas"/>
                 <w:noProof/>
                 <w:webHidden/>
               </w:rPr>
@@ -1283,15 +1378,16 @@
               <w:tab w:val="right" w:leader="dot" w:pos="9062"/>
             </w:tabs>
             <w:rPr>
-              <w:rFonts w:eastAsiaTheme="minorEastAsia"/>
+              <w:rFonts w:ascii="Consolas" w:eastAsiaTheme="minorEastAsia" w:hAnsi="Consolas"/>
               <w:noProof/>
               <w:lang w:eastAsia="de-CH"/>
             </w:rPr>
           </w:pPr>
-          <w:hyperlink w:anchor="_Toc130834371" w:history="1">
+          <w:hyperlink w:anchor="_Toc130908399" w:history="1">
             <w:r>
               <w:rPr>
                 <w:rStyle w:val="Hyperlink"/>
+                <w:rFonts w:ascii="Consolas" w:hAnsi="Consolas"/>
                 <w:noProof/>
                 <w:lang w:val="en-GB"/>
               </w:rPr>
@@ -1299,7 +1395,7 @@
             </w:r>
             <w:r>
               <w:rPr>
-                <w:rFonts w:eastAsiaTheme="minorEastAsia"/>
+                <w:rFonts w:ascii="Consolas" w:eastAsiaTheme="minorEastAsia" w:hAnsi="Consolas"/>
                 <w:noProof/>
                 <w:lang w:eastAsia="de-CH"/>
               </w:rPr>
@@ -1308,6 +1404,7 @@
             <w:r>
               <w:rPr>
                 <w:rStyle w:val="Hyperlink"/>
+                <w:rFonts w:ascii="Consolas" w:hAnsi="Consolas"/>
                 <w:noProof/>
                 <w:lang w:val="en-GB"/>
               </w:rPr>
@@ -1315,6 +1412,7 @@
             </w:r>
             <w:r>
               <w:rPr>
+                <w:rFonts w:ascii="Consolas" w:hAnsi="Consolas"/>
                 <w:noProof/>
                 <w:webHidden/>
               </w:rPr>
@@ -1322,6 +1420,7 @@
             </w:r>
             <w:r>
               <w:rPr>
+                <w:rFonts w:ascii="Consolas" w:hAnsi="Consolas"/>
                 <w:noProof/>
                 <w:webHidden/>
               </w:rPr>
@@ -1329,19 +1428,22 @@
             </w:r>
             <w:r>
               <w:rPr>
-                <w:noProof/>
-                <w:webHidden/>
-              </w:rPr>
-              <w:instrText xml:space="preserve"> PAGEREF _Toc130834371 \h </w:instrText>
-            </w:r>
-            <w:r>
-              <w:rPr>
-                <w:noProof/>
-                <w:webHidden/>
-              </w:rPr>
-            </w:r>
-            <w:r>
-              <w:rPr>
+                <w:rFonts w:ascii="Consolas" w:hAnsi="Consolas"/>
+                <w:noProof/>
+                <w:webHidden/>
+              </w:rPr>
+              <w:instrText xml:space="preserve"> PAGEREF _Toc130908399 \h </w:instrText>
+            </w:r>
+            <w:r>
+              <w:rPr>
+                <w:rFonts w:ascii="Consolas" w:hAnsi="Consolas"/>
+                <w:noProof/>
+                <w:webHidden/>
+              </w:rPr>
+            </w:r>
+            <w:r>
+              <w:rPr>
+                <w:rFonts w:ascii="Consolas" w:hAnsi="Consolas"/>
                 <w:noProof/>
                 <w:webHidden/>
               </w:rPr>
@@ -1349,6 +1451,7 @@
             </w:r>
             <w:r>
               <w:rPr>
+                <w:rFonts w:ascii="Consolas" w:hAnsi="Consolas"/>
                 <w:noProof/>
                 <w:webHidden/>
               </w:rPr>
@@ -1356,6 +1459,7 @@
             </w:r>
             <w:r>
               <w:rPr>
+                <w:rFonts w:ascii="Consolas" w:hAnsi="Consolas"/>
                 <w:noProof/>
                 <w:webHidden/>
               </w:rPr>
@@ -1371,15 +1475,16 @@
               <w:tab w:val="right" w:leader="dot" w:pos="9062"/>
             </w:tabs>
             <w:rPr>
-              <w:rFonts w:eastAsiaTheme="minorEastAsia"/>
+              <w:rFonts w:ascii="Consolas" w:eastAsiaTheme="minorEastAsia" w:hAnsi="Consolas"/>
               <w:noProof/>
               <w:lang w:eastAsia="de-CH"/>
             </w:rPr>
           </w:pPr>
-          <w:hyperlink w:anchor="_Toc130834372" w:history="1">
+          <w:hyperlink w:anchor="_Toc130908400" w:history="1">
             <w:r>
               <w:rPr>
                 <w:rStyle w:val="Hyperlink"/>
+                <w:rFonts w:ascii="Consolas" w:hAnsi="Consolas"/>
                 <w:noProof/>
                 <w:lang w:val="en-GB"/>
               </w:rPr>
@@ -1387,7 +1492,7 @@
             </w:r>
             <w:r>
               <w:rPr>
-                <w:rFonts w:eastAsiaTheme="minorEastAsia"/>
+                <w:rFonts w:ascii="Consolas" w:eastAsiaTheme="minorEastAsia" w:hAnsi="Consolas"/>
                 <w:noProof/>
                 <w:lang w:eastAsia="de-CH"/>
               </w:rPr>
@@ -1396,6 +1501,7 @@
             <w:r>
               <w:rPr>
                 <w:rStyle w:val="Hyperlink"/>
+                <w:rFonts w:ascii="Consolas" w:hAnsi="Consolas"/>
                 <w:noProof/>
                 <w:lang w:val="en-GB"/>
               </w:rPr>
@@ -1403,6 +1509,7 @@
             </w:r>
             <w:r>
               <w:rPr>
+                <w:rFonts w:ascii="Consolas" w:hAnsi="Consolas"/>
                 <w:noProof/>
                 <w:webHidden/>
               </w:rPr>
@@ -1410,6 +1517,7 @@
             </w:r>
             <w:r>
               <w:rPr>
+                <w:rFonts w:ascii="Consolas" w:hAnsi="Consolas"/>
                 <w:noProof/>
                 <w:webHidden/>
               </w:rPr>
@@ -1417,19 +1525,22 @@
             </w:r>
             <w:r>
               <w:rPr>
-                <w:noProof/>
-                <w:webHidden/>
-              </w:rPr>
-              <w:instrText xml:space="preserve"> PAGEREF _Toc130834372 \h </w:instrText>
-            </w:r>
-            <w:r>
-              <w:rPr>
-                <w:noProof/>
-                <w:webHidden/>
-              </w:rPr>
-            </w:r>
-            <w:r>
-              <w:rPr>
+                <w:rFonts w:ascii="Consolas" w:hAnsi="Consolas"/>
+                <w:noProof/>
+                <w:webHidden/>
+              </w:rPr>
+              <w:instrText xml:space="preserve"> PAGEREF _Toc130908400 \h </w:instrText>
+            </w:r>
+            <w:r>
+              <w:rPr>
+                <w:rFonts w:ascii="Consolas" w:hAnsi="Consolas"/>
+                <w:noProof/>
+                <w:webHidden/>
+              </w:rPr>
+            </w:r>
+            <w:r>
+              <w:rPr>
+                <w:rFonts w:ascii="Consolas" w:hAnsi="Consolas"/>
                 <w:noProof/>
                 <w:webHidden/>
               </w:rPr>
@@ -1437,6 +1548,7 @@
             </w:r>
             <w:r>
               <w:rPr>
+                <w:rFonts w:ascii="Consolas" w:hAnsi="Consolas"/>
                 <w:noProof/>
                 <w:webHidden/>
               </w:rPr>
@@ -1444,6 +1556,7 @@
             </w:r>
             <w:r>
               <w:rPr>
+                <w:rFonts w:ascii="Consolas" w:hAnsi="Consolas"/>
                 <w:noProof/>
                 <w:webHidden/>
               </w:rPr>
@@ -1459,15 +1572,16 @@
               <w:tab w:val="right" w:leader="dot" w:pos="9062"/>
             </w:tabs>
             <w:rPr>
-              <w:rFonts w:eastAsiaTheme="minorEastAsia"/>
+              <w:rFonts w:ascii="Consolas" w:eastAsiaTheme="minorEastAsia" w:hAnsi="Consolas"/>
               <w:noProof/>
               <w:lang w:eastAsia="de-CH"/>
             </w:rPr>
           </w:pPr>
-          <w:hyperlink w:anchor="_Toc130834373" w:history="1">
+          <w:hyperlink w:anchor="_Toc130908401" w:history="1">
             <w:r>
               <w:rPr>
                 <w:rStyle w:val="Hyperlink"/>
+                <w:rFonts w:ascii="Consolas" w:hAnsi="Consolas"/>
                 <w:noProof/>
                 <w:lang w:val="en-GB"/>
               </w:rPr>
@@ -1475,7 +1589,7 @@
             </w:r>
             <w:r>
               <w:rPr>
-                <w:rFonts w:eastAsiaTheme="minorEastAsia"/>
+                <w:rFonts w:ascii="Consolas" w:eastAsiaTheme="minorEastAsia" w:hAnsi="Consolas"/>
                 <w:noProof/>
                 <w:lang w:eastAsia="de-CH"/>
               </w:rPr>
@@ -1484,6 +1598,7 @@
             <w:r>
               <w:rPr>
                 <w:rStyle w:val="Hyperlink"/>
+                <w:rFonts w:ascii="Consolas" w:hAnsi="Consolas"/>
                 <w:noProof/>
                 <w:lang w:val="en-GB"/>
               </w:rPr>
@@ -1491,6 +1606,7 @@
             </w:r>
             <w:r>
               <w:rPr>
+                <w:rFonts w:ascii="Consolas" w:hAnsi="Consolas"/>
                 <w:noProof/>
                 <w:webHidden/>
               </w:rPr>
@@ -1498,6 +1614,7 @@
             </w:r>
             <w:r>
               <w:rPr>
+                <w:rFonts w:ascii="Consolas" w:hAnsi="Consolas"/>
                 <w:noProof/>
                 <w:webHidden/>
               </w:rPr>
@@ -1505,19 +1622,22 @@
             </w:r>
             <w:r>
               <w:rPr>
-                <w:noProof/>
-                <w:webHidden/>
-              </w:rPr>
-              <w:instrText xml:space="preserve"> PAGEREF _Toc130834373 \h </w:instrText>
-            </w:r>
-            <w:r>
-              <w:rPr>
-                <w:noProof/>
-                <w:webHidden/>
-              </w:rPr>
-            </w:r>
-            <w:r>
-              <w:rPr>
+                <w:rFonts w:ascii="Consolas" w:hAnsi="Consolas"/>
+                <w:noProof/>
+                <w:webHidden/>
+              </w:rPr>
+              <w:instrText xml:space="preserve"> PAGEREF _Toc130908401 \h </w:instrText>
+            </w:r>
+            <w:r>
+              <w:rPr>
+                <w:rFonts w:ascii="Consolas" w:hAnsi="Consolas"/>
+                <w:noProof/>
+                <w:webHidden/>
+              </w:rPr>
+            </w:r>
+            <w:r>
+              <w:rPr>
+                <w:rFonts w:ascii="Consolas" w:hAnsi="Consolas"/>
                 <w:noProof/>
                 <w:webHidden/>
               </w:rPr>
@@ -1525,6 +1645,7 @@
             </w:r>
             <w:r>
               <w:rPr>
+                <w:rFonts w:ascii="Consolas" w:hAnsi="Consolas"/>
                 <w:noProof/>
                 <w:webHidden/>
               </w:rPr>
@@ -1532,6 +1653,7 @@
             </w:r>
             <w:r>
               <w:rPr>
+                <w:rFonts w:ascii="Consolas" w:hAnsi="Consolas"/>
                 <w:noProof/>
                 <w:webHidden/>
               </w:rPr>
@@ -1547,15 +1669,16 @@
               <w:tab w:val="right" w:leader="dot" w:pos="9062"/>
             </w:tabs>
             <w:rPr>
-              <w:rFonts w:eastAsiaTheme="minorEastAsia"/>
+              <w:rFonts w:ascii="Consolas" w:eastAsiaTheme="minorEastAsia" w:hAnsi="Consolas"/>
               <w:noProof/>
               <w:lang w:eastAsia="de-CH"/>
             </w:rPr>
           </w:pPr>
-          <w:hyperlink w:anchor="_Toc130834374" w:history="1">
+          <w:hyperlink w:anchor="_Toc130908402" w:history="1">
             <w:r>
               <w:rPr>
                 <w:rStyle w:val="Hyperlink"/>
+                <w:rFonts w:ascii="Consolas" w:hAnsi="Consolas"/>
                 <w:noProof/>
                 <w:lang w:val="en-GB"/>
               </w:rPr>
@@ -1563,7 +1686,7 @@
             </w:r>
             <w:r>
               <w:rPr>
-                <w:rFonts w:eastAsiaTheme="minorEastAsia"/>
+                <w:rFonts w:ascii="Consolas" w:eastAsiaTheme="minorEastAsia" w:hAnsi="Consolas"/>
                 <w:noProof/>
                 <w:lang w:eastAsia="de-CH"/>
               </w:rPr>
@@ -1572,6 +1695,7 @@
             <w:r>
               <w:rPr>
                 <w:rStyle w:val="Hyperlink"/>
+                <w:rFonts w:ascii="Consolas" w:hAnsi="Consolas"/>
                 <w:noProof/>
                 <w:lang w:val="en-GB"/>
               </w:rPr>
@@ -1579,6 +1703,7 @@
             </w:r>
             <w:r>
               <w:rPr>
+                <w:rFonts w:ascii="Consolas" w:hAnsi="Consolas"/>
                 <w:noProof/>
                 <w:webHidden/>
               </w:rPr>
@@ -1586,6 +1711,7 @@
             </w:r>
             <w:r>
               <w:rPr>
+                <w:rFonts w:ascii="Consolas" w:hAnsi="Consolas"/>
                 <w:noProof/>
                 <w:webHidden/>
               </w:rPr>
@@ -1593,19 +1719,22 @@
             </w:r>
             <w:r>
               <w:rPr>
-                <w:noProof/>
-                <w:webHidden/>
-              </w:rPr>
-              <w:instrText xml:space="preserve"> PAGEREF _Toc130834374 \h </w:instrText>
-            </w:r>
-            <w:r>
-              <w:rPr>
-                <w:noProof/>
-                <w:webHidden/>
-              </w:rPr>
-            </w:r>
-            <w:r>
-              <w:rPr>
+                <w:rFonts w:ascii="Consolas" w:hAnsi="Consolas"/>
+                <w:noProof/>
+                <w:webHidden/>
+              </w:rPr>
+              <w:instrText xml:space="preserve"> PAGEREF _Toc130908402 \h </w:instrText>
+            </w:r>
+            <w:r>
+              <w:rPr>
+                <w:rFonts w:ascii="Consolas" w:hAnsi="Consolas"/>
+                <w:noProof/>
+                <w:webHidden/>
+              </w:rPr>
+            </w:r>
+            <w:r>
+              <w:rPr>
+                <w:rFonts w:ascii="Consolas" w:hAnsi="Consolas"/>
                 <w:noProof/>
                 <w:webHidden/>
               </w:rPr>
@@ -1613,6 +1742,7 @@
             </w:r>
             <w:r>
               <w:rPr>
+                <w:rFonts w:ascii="Consolas" w:hAnsi="Consolas"/>
                 <w:noProof/>
                 <w:webHidden/>
               </w:rPr>
@@ -1620,6 +1750,7 @@
             </w:r>
             <w:r>
               <w:rPr>
+                <w:rFonts w:ascii="Consolas" w:hAnsi="Consolas"/>
                 <w:noProof/>
                 <w:webHidden/>
               </w:rPr>
@@ -1635,15 +1766,16 @@
               <w:tab w:val="right" w:leader="dot" w:pos="9062"/>
             </w:tabs>
             <w:rPr>
-              <w:rFonts w:eastAsiaTheme="minorEastAsia"/>
+              <w:rFonts w:ascii="Consolas" w:eastAsiaTheme="minorEastAsia" w:hAnsi="Consolas"/>
               <w:noProof/>
               <w:lang w:eastAsia="de-CH"/>
             </w:rPr>
           </w:pPr>
-          <w:hyperlink w:anchor="_Toc130834375" w:history="1">
+          <w:hyperlink w:anchor="_Toc130908403" w:history="1">
             <w:r>
               <w:rPr>
                 <w:rStyle w:val="Hyperlink"/>
+                <w:rFonts w:ascii="Consolas" w:hAnsi="Consolas"/>
                 <w:noProof/>
                 <w:lang w:val="en-GB"/>
               </w:rPr>
@@ -1651,7 +1783,7 @@
             </w:r>
             <w:r>
               <w:rPr>
-                <w:rFonts w:eastAsiaTheme="minorEastAsia"/>
+                <w:rFonts w:ascii="Consolas" w:eastAsiaTheme="minorEastAsia" w:hAnsi="Consolas"/>
                 <w:noProof/>
                 <w:lang w:eastAsia="de-CH"/>
               </w:rPr>
@@ -1660,6 +1792,7 @@
             <w:r>
               <w:rPr>
                 <w:rStyle w:val="Hyperlink"/>
+                <w:rFonts w:ascii="Consolas" w:hAnsi="Consolas"/>
                 <w:noProof/>
                 <w:lang w:val="en-GB"/>
               </w:rPr>
@@ -1667,6 +1800,7 @@
             </w:r>
             <w:r>
               <w:rPr>
+                <w:rFonts w:ascii="Consolas" w:hAnsi="Consolas"/>
                 <w:noProof/>
                 <w:webHidden/>
               </w:rPr>
@@ -1674,6 +1808,7 @@
             </w:r>
             <w:r>
               <w:rPr>
+                <w:rFonts w:ascii="Consolas" w:hAnsi="Consolas"/>
                 <w:noProof/>
                 <w:webHidden/>
               </w:rPr>
@@ -1681,19 +1816,22 @@
             </w:r>
             <w:r>
               <w:rPr>
-                <w:noProof/>
-                <w:webHidden/>
-              </w:rPr>
-              <w:instrText xml:space="preserve"> PAGEREF _Toc130834375 \h </w:instrText>
-            </w:r>
-            <w:r>
-              <w:rPr>
-                <w:noProof/>
-                <w:webHidden/>
-              </w:rPr>
-            </w:r>
-            <w:r>
-              <w:rPr>
+                <w:rFonts w:ascii="Consolas" w:hAnsi="Consolas"/>
+                <w:noProof/>
+                <w:webHidden/>
+              </w:rPr>
+              <w:instrText xml:space="preserve"> PAGEREF _Toc130908403 \h </w:instrText>
+            </w:r>
+            <w:r>
+              <w:rPr>
+                <w:rFonts w:ascii="Consolas" w:hAnsi="Consolas"/>
+                <w:noProof/>
+                <w:webHidden/>
+              </w:rPr>
+            </w:r>
+            <w:r>
+              <w:rPr>
+                <w:rFonts w:ascii="Consolas" w:hAnsi="Consolas"/>
                 <w:noProof/>
                 <w:webHidden/>
               </w:rPr>
@@ -1701,6 +1839,7 @@
             </w:r>
             <w:r>
               <w:rPr>
+                <w:rFonts w:ascii="Consolas" w:hAnsi="Consolas"/>
                 <w:noProof/>
                 <w:webHidden/>
               </w:rPr>
@@ -1708,6 +1847,7 @@
             </w:r>
             <w:r>
               <w:rPr>
+                <w:rFonts w:ascii="Consolas" w:hAnsi="Consolas"/>
                 <w:noProof/>
                 <w:webHidden/>
               </w:rPr>
@@ -1723,15 +1863,16 @@
               <w:tab w:val="right" w:leader="dot" w:pos="9062"/>
             </w:tabs>
             <w:rPr>
-              <w:rFonts w:eastAsiaTheme="minorEastAsia"/>
+              <w:rFonts w:ascii="Consolas" w:eastAsiaTheme="minorEastAsia" w:hAnsi="Consolas"/>
               <w:noProof/>
               <w:lang w:eastAsia="de-CH"/>
             </w:rPr>
           </w:pPr>
-          <w:hyperlink w:anchor="_Toc130834376" w:history="1">
+          <w:hyperlink w:anchor="_Toc130908404" w:history="1">
             <w:r>
               <w:rPr>
                 <w:rStyle w:val="Hyperlink"/>
+                <w:rFonts w:ascii="Consolas" w:hAnsi="Consolas"/>
                 <w:noProof/>
                 <w:lang w:val="en-GB"/>
               </w:rPr>
@@ -1739,7 +1880,7 @@
             </w:r>
             <w:r>
               <w:rPr>
-                <w:rFonts w:eastAsiaTheme="minorEastAsia"/>
+                <w:rFonts w:ascii="Consolas" w:eastAsiaTheme="minorEastAsia" w:hAnsi="Consolas"/>
                 <w:noProof/>
                 <w:lang w:eastAsia="de-CH"/>
               </w:rPr>
@@ -1748,6 +1889,7 @@
             <w:r>
               <w:rPr>
                 <w:rStyle w:val="Hyperlink"/>
+                <w:rFonts w:ascii="Consolas" w:hAnsi="Consolas"/>
                 <w:noProof/>
                 <w:lang w:val="en-GB"/>
               </w:rPr>
@@ -1755,6 +1897,7 @@
             </w:r>
             <w:r>
               <w:rPr>
+                <w:rFonts w:ascii="Consolas" w:hAnsi="Consolas"/>
                 <w:noProof/>
                 <w:webHidden/>
               </w:rPr>
@@ -1762,6 +1905,7 @@
             </w:r>
             <w:r>
               <w:rPr>
+                <w:rFonts w:ascii="Consolas" w:hAnsi="Consolas"/>
                 <w:noProof/>
                 <w:webHidden/>
               </w:rPr>
@@ -1769,19 +1913,22 @@
             </w:r>
             <w:r>
               <w:rPr>
-                <w:noProof/>
-                <w:webHidden/>
-              </w:rPr>
-              <w:instrText xml:space="preserve"> PAGEREF _Toc130834376 \h </w:instrText>
-            </w:r>
-            <w:r>
-              <w:rPr>
-                <w:noProof/>
-                <w:webHidden/>
-              </w:rPr>
-            </w:r>
-            <w:r>
-              <w:rPr>
+                <w:rFonts w:ascii="Consolas" w:hAnsi="Consolas"/>
+                <w:noProof/>
+                <w:webHidden/>
+              </w:rPr>
+              <w:instrText xml:space="preserve"> PAGEREF _Toc130908404 \h </w:instrText>
+            </w:r>
+            <w:r>
+              <w:rPr>
+                <w:rFonts w:ascii="Consolas" w:hAnsi="Consolas"/>
+                <w:noProof/>
+                <w:webHidden/>
+              </w:rPr>
+            </w:r>
+            <w:r>
+              <w:rPr>
+                <w:rFonts w:ascii="Consolas" w:hAnsi="Consolas"/>
                 <w:noProof/>
                 <w:webHidden/>
               </w:rPr>
@@ -1789,6 +1936,7 @@
             </w:r>
             <w:r>
               <w:rPr>
+                <w:rFonts w:ascii="Consolas" w:hAnsi="Consolas"/>
                 <w:noProof/>
                 <w:webHidden/>
               </w:rPr>
@@ -1796,6 +1944,7 @@
             </w:r>
             <w:r>
               <w:rPr>
+                <w:rFonts w:ascii="Consolas" w:hAnsi="Consolas"/>
                 <w:noProof/>
                 <w:webHidden/>
               </w:rPr>
@@ -1811,15 +1960,16 @@
               <w:tab w:val="right" w:leader="dot" w:pos="9062"/>
             </w:tabs>
             <w:rPr>
-              <w:rFonts w:eastAsiaTheme="minorEastAsia"/>
+              <w:rFonts w:ascii="Consolas" w:eastAsiaTheme="minorEastAsia" w:hAnsi="Consolas"/>
               <w:noProof/>
               <w:lang w:eastAsia="de-CH"/>
             </w:rPr>
           </w:pPr>
-          <w:hyperlink w:anchor="_Toc130834377" w:history="1">
+          <w:hyperlink w:anchor="_Toc130908405" w:history="1">
             <w:r>
               <w:rPr>
                 <w:rStyle w:val="Hyperlink"/>
+                <w:rFonts w:ascii="Consolas" w:hAnsi="Consolas"/>
                 <w:noProof/>
                 <w:lang w:val="en-GB"/>
               </w:rPr>
@@ -1827,7 +1977,7 @@
             </w:r>
             <w:r>
               <w:rPr>
-                <w:rFonts w:eastAsiaTheme="minorEastAsia"/>
+                <w:rFonts w:ascii="Consolas" w:eastAsiaTheme="minorEastAsia" w:hAnsi="Consolas"/>
                 <w:noProof/>
                 <w:lang w:eastAsia="de-CH"/>
               </w:rPr>
@@ -1836,6 +1986,7 @@
             <w:r>
               <w:rPr>
                 <w:rStyle w:val="Hyperlink"/>
+                <w:rFonts w:ascii="Consolas" w:hAnsi="Consolas"/>
                 <w:noProof/>
                 <w:lang w:val="en-GB"/>
               </w:rPr>
@@ -1843,6 +1994,7 @@
             </w:r>
             <w:r>
               <w:rPr>
+                <w:rFonts w:ascii="Consolas" w:hAnsi="Consolas"/>
                 <w:noProof/>
                 <w:webHidden/>
               </w:rPr>
@@ -1850,6 +2002,7 @@
             </w:r>
             <w:r>
               <w:rPr>
+                <w:rFonts w:ascii="Consolas" w:hAnsi="Consolas"/>
                 <w:noProof/>
                 <w:webHidden/>
               </w:rPr>
@@ -1857,19 +2010,22 @@
             </w:r>
             <w:r>
               <w:rPr>
-                <w:noProof/>
-                <w:webHidden/>
-              </w:rPr>
-              <w:instrText xml:space="preserve"> PAGEREF _Toc130834377 \h </w:instrText>
-            </w:r>
-            <w:r>
-              <w:rPr>
-                <w:noProof/>
-                <w:webHidden/>
-              </w:rPr>
-            </w:r>
-            <w:r>
-              <w:rPr>
+                <w:rFonts w:ascii="Consolas" w:hAnsi="Consolas"/>
+                <w:noProof/>
+                <w:webHidden/>
+              </w:rPr>
+              <w:instrText xml:space="preserve"> PAGEREF _Toc130908405 \h </w:instrText>
+            </w:r>
+            <w:r>
+              <w:rPr>
+                <w:rFonts w:ascii="Consolas" w:hAnsi="Consolas"/>
+                <w:noProof/>
+                <w:webHidden/>
+              </w:rPr>
+            </w:r>
+            <w:r>
+              <w:rPr>
+                <w:rFonts w:ascii="Consolas" w:hAnsi="Consolas"/>
                 <w:noProof/>
                 <w:webHidden/>
               </w:rPr>
@@ -1877,6 +2033,7 @@
             </w:r>
             <w:r>
               <w:rPr>
+                <w:rFonts w:ascii="Consolas" w:hAnsi="Consolas"/>
                 <w:noProof/>
                 <w:webHidden/>
               </w:rPr>
@@ -1884,6 +2041,7 @@
             </w:r>
             <w:r>
               <w:rPr>
+                <w:rFonts w:ascii="Consolas" w:hAnsi="Consolas"/>
                 <w:noProof/>
                 <w:webHidden/>
               </w:rPr>
@@ -1899,15 +2057,16 @@
               <w:tab w:val="right" w:leader="dot" w:pos="9062"/>
             </w:tabs>
             <w:rPr>
-              <w:rFonts w:eastAsiaTheme="minorEastAsia"/>
+              <w:rFonts w:ascii="Consolas" w:eastAsiaTheme="minorEastAsia" w:hAnsi="Consolas"/>
               <w:noProof/>
               <w:lang w:eastAsia="de-CH"/>
             </w:rPr>
           </w:pPr>
-          <w:hyperlink w:anchor="_Toc130834378" w:history="1">
+          <w:hyperlink w:anchor="_Toc130908406" w:history="1">
             <w:r>
               <w:rPr>
                 <w:rStyle w:val="Hyperlink"/>
+                <w:rFonts w:ascii="Consolas" w:hAnsi="Consolas"/>
                 <w:noProof/>
                 <w:lang w:val="en-GB"/>
               </w:rPr>
@@ -1915,7 +2074,7 @@
             </w:r>
             <w:r>
               <w:rPr>
-                <w:rFonts w:eastAsiaTheme="minorEastAsia"/>
+                <w:rFonts w:ascii="Consolas" w:eastAsiaTheme="minorEastAsia" w:hAnsi="Consolas"/>
                 <w:noProof/>
                 <w:lang w:eastAsia="de-CH"/>
               </w:rPr>
@@ -1924,6 +2083,7 @@
             <w:r>
               <w:rPr>
                 <w:rStyle w:val="Hyperlink"/>
+                <w:rFonts w:ascii="Consolas" w:hAnsi="Consolas"/>
                 <w:noProof/>
                 <w:lang w:val="en-GB"/>
               </w:rPr>
@@ -1931,6 +2091,7 @@
             </w:r>
             <w:r>
               <w:rPr>
+                <w:rFonts w:ascii="Consolas" w:hAnsi="Consolas"/>
                 <w:noProof/>
                 <w:webHidden/>
               </w:rPr>
@@ -1938,6 +2099,7 @@
             </w:r>
             <w:r>
               <w:rPr>
+                <w:rFonts w:ascii="Consolas" w:hAnsi="Consolas"/>
                 <w:noProof/>
                 <w:webHidden/>
               </w:rPr>
@@ -1945,19 +2107,22 @@
             </w:r>
             <w:r>
               <w:rPr>
-                <w:noProof/>
-                <w:webHidden/>
-              </w:rPr>
-              <w:instrText xml:space="preserve"> PAGEREF _Toc130834378 \h </w:instrText>
-            </w:r>
-            <w:r>
-              <w:rPr>
-                <w:noProof/>
-                <w:webHidden/>
-              </w:rPr>
-            </w:r>
-            <w:r>
-              <w:rPr>
+                <w:rFonts w:ascii="Consolas" w:hAnsi="Consolas"/>
+                <w:noProof/>
+                <w:webHidden/>
+              </w:rPr>
+              <w:instrText xml:space="preserve"> PAGEREF _Toc130908406 \h </w:instrText>
+            </w:r>
+            <w:r>
+              <w:rPr>
+                <w:rFonts w:ascii="Consolas" w:hAnsi="Consolas"/>
+                <w:noProof/>
+                <w:webHidden/>
+              </w:rPr>
+            </w:r>
+            <w:r>
+              <w:rPr>
+                <w:rFonts w:ascii="Consolas" w:hAnsi="Consolas"/>
                 <w:noProof/>
                 <w:webHidden/>
               </w:rPr>
@@ -1965,6 +2130,7 @@
             </w:r>
             <w:r>
               <w:rPr>
+                <w:rFonts w:ascii="Consolas" w:hAnsi="Consolas"/>
                 <w:noProof/>
                 <w:webHidden/>
               </w:rPr>
@@ -1972,6 +2138,7 @@
             </w:r>
             <w:r>
               <w:rPr>
+                <w:rFonts w:ascii="Consolas" w:hAnsi="Consolas"/>
                 <w:noProof/>
                 <w:webHidden/>
               </w:rPr>
@@ -1987,15 +2154,16 @@
               <w:tab w:val="right" w:leader="dot" w:pos="9062"/>
             </w:tabs>
             <w:rPr>
-              <w:rFonts w:eastAsiaTheme="minorEastAsia"/>
+              <w:rFonts w:ascii="Consolas" w:eastAsiaTheme="minorEastAsia" w:hAnsi="Consolas"/>
               <w:noProof/>
               <w:lang w:eastAsia="de-CH"/>
             </w:rPr>
           </w:pPr>
-          <w:hyperlink w:anchor="_Toc130834379" w:history="1">
+          <w:hyperlink w:anchor="_Toc130908407" w:history="1">
             <w:r>
               <w:rPr>
                 <w:rStyle w:val="Hyperlink"/>
+                <w:rFonts w:ascii="Consolas" w:hAnsi="Consolas"/>
                 <w:noProof/>
                 <w:lang w:val="en-GB"/>
               </w:rPr>
@@ -2003,7 +2171,7 @@
             </w:r>
             <w:r>
               <w:rPr>
-                <w:rFonts w:eastAsiaTheme="minorEastAsia"/>
+                <w:rFonts w:ascii="Consolas" w:eastAsiaTheme="minorEastAsia" w:hAnsi="Consolas"/>
                 <w:noProof/>
                 <w:lang w:eastAsia="de-CH"/>
               </w:rPr>
@@ -2012,6 +2180,7 @@
             <w:r>
               <w:rPr>
                 <w:rStyle w:val="Hyperlink"/>
+                <w:rFonts w:ascii="Consolas" w:hAnsi="Consolas"/>
                 <w:noProof/>
                 <w:lang w:val="en-GB"/>
               </w:rPr>
@@ -2019,6 +2188,7 @@
             </w:r>
             <w:r>
               <w:rPr>
+                <w:rFonts w:ascii="Consolas" w:hAnsi="Consolas"/>
                 <w:noProof/>
                 <w:webHidden/>
               </w:rPr>
@@ -2026,6 +2196,7 @@
             </w:r>
             <w:r>
               <w:rPr>
+                <w:rFonts w:ascii="Consolas" w:hAnsi="Consolas"/>
                 <w:noProof/>
                 <w:webHidden/>
               </w:rPr>
@@ -2033,19 +2204,22 @@
             </w:r>
             <w:r>
               <w:rPr>
-                <w:noProof/>
-                <w:webHidden/>
-              </w:rPr>
-              <w:instrText xml:space="preserve"> PAGEREF _Toc130834379 \h </w:instrText>
-            </w:r>
-            <w:r>
-              <w:rPr>
-                <w:noProof/>
-                <w:webHidden/>
-              </w:rPr>
-            </w:r>
-            <w:r>
-              <w:rPr>
+                <w:rFonts w:ascii="Consolas" w:hAnsi="Consolas"/>
+                <w:noProof/>
+                <w:webHidden/>
+              </w:rPr>
+              <w:instrText xml:space="preserve"> PAGEREF _Toc130908407 \h </w:instrText>
+            </w:r>
+            <w:r>
+              <w:rPr>
+                <w:rFonts w:ascii="Consolas" w:hAnsi="Consolas"/>
+                <w:noProof/>
+                <w:webHidden/>
+              </w:rPr>
+            </w:r>
+            <w:r>
+              <w:rPr>
+                <w:rFonts w:ascii="Consolas" w:hAnsi="Consolas"/>
                 <w:noProof/>
                 <w:webHidden/>
               </w:rPr>
@@ -2053,6 +2227,7 @@
             </w:r>
             <w:r>
               <w:rPr>
+                <w:rFonts w:ascii="Consolas" w:hAnsi="Consolas"/>
                 <w:noProof/>
                 <w:webHidden/>
               </w:rPr>
@@ -2060,6 +2235,104 @@
             </w:r>
             <w:r>
               <w:rPr>
+                <w:rFonts w:ascii="Consolas" w:hAnsi="Consolas"/>
+                <w:noProof/>
+                <w:webHidden/>
+              </w:rPr>
+              <w:fldChar w:fldCharType="end"/>
+            </w:r>
+          </w:hyperlink>
+        </w:p>
+        <w:p>
+          <w:pPr>
+            <w:pStyle w:val="Verzeichnis3"/>
+            <w:tabs>
+              <w:tab w:val="left" w:pos="1320"/>
+              <w:tab w:val="right" w:leader="dot" w:pos="9062"/>
+            </w:tabs>
+            <w:rPr>
+              <w:rFonts w:ascii="Consolas" w:eastAsiaTheme="minorEastAsia" w:hAnsi="Consolas"/>
+              <w:noProof/>
+              <w:lang w:eastAsia="de-CH"/>
+            </w:rPr>
+          </w:pPr>
+          <w:hyperlink w:anchor="_Toc130908408" w:history="1">
+            <w:r>
+              <w:rPr>
+                <w:rStyle w:val="Hyperlink"/>
+                <w:rFonts w:ascii="Consolas" w:hAnsi="Consolas"/>
+                <w:noProof/>
+                <w:lang w:val="en-GB"/>
+              </w:rPr>
+              <w:t>0.1.0.2</w:t>
+            </w:r>
+            <w:r>
+              <w:rPr>
+                <w:rFonts w:ascii="Consolas" w:eastAsiaTheme="minorEastAsia" w:hAnsi="Consolas"/>
+                <w:noProof/>
+                <w:lang w:eastAsia="de-CH"/>
+              </w:rPr>
+              <w:tab/>
+            </w:r>
+            <w:r>
+              <w:rPr>
+                <w:rStyle w:val="Hyperlink"/>
+                <w:rFonts w:ascii="Consolas" w:hAnsi="Consolas"/>
+                <w:noProof/>
+                <w:lang w:val="en-GB"/>
+              </w:rPr>
+              <w:t xml:space="preserve"> Account types</w:t>
+            </w:r>
+            <w:r>
+              <w:rPr>
+                <w:rFonts w:ascii="Consolas" w:hAnsi="Consolas"/>
+                <w:noProof/>
+                <w:webHidden/>
+              </w:rPr>
+              <w:tab/>
+            </w:r>
+            <w:r>
+              <w:rPr>
+                <w:rFonts w:ascii="Consolas" w:hAnsi="Consolas"/>
+                <w:noProof/>
+                <w:webHidden/>
+              </w:rPr>
+              <w:fldChar w:fldCharType="begin"/>
+            </w:r>
+            <w:r>
+              <w:rPr>
+                <w:rFonts w:ascii="Consolas" w:hAnsi="Consolas"/>
+                <w:noProof/>
+                <w:webHidden/>
+              </w:rPr>
+              <w:instrText xml:space="preserve"> PAGEREF _Toc130908408 \h </w:instrText>
+            </w:r>
+            <w:r>
+              <w:rPr>
+                <w:rFonts w:ascii="Consolas" w:hAnsi="Consolas"/>
+                <w:noProof/>
+                <w:webHidden/>
+              </w:rPr>
+            </w:r>
+            <w:r>
+              <w:rPr>
+                <w:rFonts w:ascii="Consolas" w:hAnsi="Consolas"/>
+                <w:noProof/>
+                <w:webHidden/>
+              </w:rPr>
+              <w:fldChar w:fldCharType="separate"/>
+            </w:r>
+            <w:r>
+              <w:rPr>
+                <w:rFonts w:ascii="Consolas" w:hAnsi="Consolas"/>
+                <w:noProof/>
+                <w:webHidden/>
+              </w:rPr>
+              <w:t>9</w:t>
+            </w:r>
+            <w:r>
+              <w:rPr>
+                <w:rFonts w:ascii="Consolas" w:hAnsi="Consolas"/>
                 <w:noProof/>
                 <w:webHidden/>
               </w:rPr>
@@ -2117,7 +2390,7 @@
           <w:lang w:val="en-GB"/>
         </w:rPr>
       </w:pPr>
-      <w:bookmarkStart w:id="0" w:name="_Toc130834360"/>
+      <w:bookmarkStart w:id="0" w:name="_Toc130908388"/>
       <w:r>
         <w:rPr>
           <w:rFonts w:ascii="Consolas" w:hAnsi="Consolas"/>
@@ -2176,23 +2449,7 @@
           <w:rFonts w:ascii="Consolas" w:hAnsi="Consolas"/>
           <w:lang w:val="en-GB"/>
         </w:rPr>
-        <w:t xml:space="preserve">Upon startup, the user is presented a login prompt in the console. After successful login, </w:t>
-      </w:r>
-      <w:proofErr w:type="spellStart"/>
-      <w:r>
-        <w:rPr>
-          <w:rFonts w:ascii="Consolas" w:hAnsi="Consolas"/>
-          <w:lang w:val="en-GB"/>
-        </w:rPr>
-        <w:t>command_prompt</w:t>
-      </w:r>
-      <w:proofErr w:type="spellEnd"/>
-      <w:r>
-        <w:rPr>
-          <w:rFonts w:ascii="Consolas" w:hAnsi="Consolas"/>
-          <w:lang w:val="en-GB"/>
-        </w:rPr>
-        <w:t>() is called:</w:t>
+        <w:t>Upon startup, the user is presented a login prompt in the console. After successful login, command_prompt() is called:</w:t>
       </w:r>
     </w:p>
     <w:p>
@@ -2480,9 +2737,11 @@
       </w:pPr>
       <w:bookmarkStart w:id="1" w:name="_1.2_Commands"/>
       <w:bookmarkStart w:id="2" w:name="_1.1_Commands"/>
-      <w:bookmarkStart w:id="3" w:name="_Toc130834361"/>
+      <w:bookmarkStart w:id="3" w:name="_Toc130908389"/>
+      <w:bookmarkStart w:id="4" w:name="_0.0_Commands"/>
       <w:bookmarkEnd w:id="1"/>
       <w:bookmarkEnd w:id="2"/>
+      <w:bookmarkEnd w:id="4"/>
       <w:r>
         <w:rPr>
           <w:rFonts w:ascii="Consolas" w:hAnsi="Consolas"/>
@@ -2513,94 +2772,68 @@
           <w:rFonts w:ascii="Consolas" w:hAnsi="Consolas"/>
           <w:lang w:val="en-GB"/>
         </w:rPr>
-        <w:t xml:space="preserve">The following commands are implemented in </w:t>
-      </w:r>
-      <w:proofErr w:type="spellStart"/>
-      <w:r>
-        <w:rPr>
-          <w:rFonts w:ascii="Consolas" w:hAnsi="Consolas"/>
-          <w:lang w:val="en-GB"/>
-        </w:rPr>
-        <w:t>ChaOS</w:t>
-      </w:r>
-      <w:proofErr w:type="spellEnd"/>
-      <w:r>
-        <w:rPr>
-          <w:rFonts w:ascii="Consolas" w:hAnsi="Consolas"/>
-          <w:lang w:val="en-GB"/>
-        </w:rPr>
-        <w:t xml:space="preserve"> so far:</w:t>
+        <w:t>The following commands are implemented in ChaOS so far:</w:t>
       </w:r>
     </w:p>
     <w:p>
       <w:pPr>
         <w:pStyle w:val="berschrift3"/>
         <w:rPr>
-          <w:lang w:val="en-GB"/>
-        </w:rPr>
-      </w:pPr>
-      <w:bookmarkStart w:id="4" w:name="_Toc130834362"/>
-      <w:r>
-        <w:rPr>
+          <w:rFonts w:ascii="Consolas" w:hAnsi="Consolas"/>
+          <w:lang w:val="en-GB"/>
+        </w:rPr>
+      </w:pPr>
+      <w:bookmarkStart w:id="5" w:name="_Toc130908390"/>
+      <w:r>
+        <w:rPr>
+          <w:rFonts w:ascii="Consolas" w:hAnsi="Consolas"/>
           <w:lang w:val="en-GB"/>
         </w:rPr>
         <w:t>0.0.0</w:t>
       </w:r>
       <w:r>
         <w:rPr>
+          <w:rFonts w:ascii="Consolas" w:hAnsi="Consolas"/>
           <w:lang w:val="en-GB"/>
         </w:rPr>
         <w:tab/>
       </w:r>
       <w:r>
         <w:rPr>
+          <w:rFonts w:ascii="Consolas" w:hAnsi="Consolas"/>
           <w:lang w:val="en-GB"/>
         </w:rPr>
         <w:t xml:space="preserve">CMD </w:t>
       </w:r>
       <w:r>
         <w:rPr>
+          <w:rFonts w:ascii="Consolas" w:hAnsi="Consolas"/>
           <w:lang w:val="en-GB"/>
         </w:rPr>
         <w:t>c</w:t>
       </w:r>
       <w:r>
         <w:rPr>
+          <w:rFonts w:ascii="Consolas" w:hAnsi="Consolas"/>
           <w:lang w:val="en-GB"/>
         </w:rPr>
         <w:t>reate</w:t>
       </w:r>
-      <w:bookmarkEnd w:id="4"/>
-    </w:p>
-    <w:p>
-      <w:pPr>
-        <w:rPr>
-          <w:rFonts w:ascii="Consolas" w:hAnsi="Consolas"/>
-          <w:lang w:val="en-GB"/>
-        </w:rPr>
-      </w:pPr>
-      <w:r>
-        <w:rPr>
-          <w:rFonts w:ascii="Consolas" w:hAnsi="Consolas"/>
-          <w:lang w:val="en-GB"/>
-        </w:rPr>
-        <w:t xml:space="preserve">Is used to create files, </w:t>
-      </w:r>
-      <w:proofErr w:type="gramStart"/>
-      <w:r>
-        <w:rPr>
-          <w:rFonts w:ascii="Consolas" w:hAnsi="Consolas"/>
-          <w:lang w:val="en-GB"/>
-        </w:rPr>
-        <w:t>directories</w:t>
-      </w:r>
-      <w:proofErr w:type="gramEnd"/>
-      <w:r>
-        <w:rPr>
-          <w:rFonts w:ascii="Consolas" w:hAnsi="Consolas"/>
-          <w:lang w:val="en-GB"/>
-        </w:rPr>
-        <w:t xml:space="preserve"> and other users. Can be </w:t>
+      <w:bookmarkEnd w:id="5"/>
+    </w:p>
+    <w:p>
+      <w:pPr>
+        <w:rPr>
+          <w:rFonts w:ascii="Consolas" w:hAnsi="Consolas"/>
+          <w:lang w:val="en-GB"/>
+        </w:rPr>
+      </w:pPr>
+      <w:r>
+        <w:rPr>
+          <w:rFonts w:ascii="Consolas" w:hAnsi="Consolas"/>
+          <w:lang w:val="en-GB"/>
+        </w:rPr>
+        <w:t xml:space="preserve">Is used to create files, directories and other users. Can be </w:t>
       </w:r>
       <w:r>
         <w:rPr>
@@ -2895,24 +3128,27 @@
       <w:pPr>
         <w:pStyle w:val="berschrift3"/>
         <w:rPr>
-          <w:lang w:val="en-GB"/>
-        </w:rPr>
-      </w:pPr>
-      <w:bookmarkStart w:id="5" w:name="_Toc130834363"/>
-      <w:r>
-        <w:rPr>
+          <w:rFonts w:ascii="Consolas" w:hAnsi="Consolas"/>
+          <w:lang w:val="en-GB"/>
+        </w:rPr>
+      </w:pPr>
+      <w:bookmarkStart w:id="6" w:name="_Toc130908391"/>
+      <w:r>
+        <w:rPr>
+          <w:rFonts w:ascii="Consolas" w:hAnsi="Consolas"/>
           <w:lang w:val="en-GB"/>
         </w:rPr>
         <w:t>0.0.1</w:t>
       </w:r>
       <w:r>
         <w:rPr>
+          <w:rFonts w:ascii="Consolas" w:hAnsi="Consolas"/>
           <w:lang w:val="en-GB"/>
         </w:rPr>
         <w:tab/>
         <w:t>CMD read</w:t>
       </w:r>
-      <w:bookmarkEnd w:id="5"/>
+      <w:bookmarkEnd w:id="6"/>
     </w:p>
     <w:p>
       <w:pPr>
@@ -2942,23 +3178,7 @@
           <w:rFonts w:ascii="Consolas" w:hAnsi="Consolas"/>
           <w:lang w:val="en-GB"/>
         </w:rPr>
-        <w:t xml:space="preserve">. Also shows meta information like creator, time of creation and </w:t>
-      </w:r>
-      <w:proofErr w:type="spellStart"/>
-      <w:r>
-        <w:rPr>
-          <w:rFonts w:ascii="Consolas" w:hAnsi="Consolas"/>
-          <w:lang w:val="en-GB"/>
-        </w:rPr>
-        <w:t>ChaOS</w:t>
-      </w:r>
-      <w:proofErr w:type="spellEnd"/>
-      <w:r>
-        <w:rPr>
-          <w:rFonts w:ascii="Consolas" w:hAnsi="Consolas"/>
-          <w:lang w:val="en-GB"/>
-        </w:rPr>
-        <w:t xml:space="preserve"> version. Can be </w:t>
+        <w:t xml:space="preserve">. Also shows meta information like creator, time of creation and ChaOS version. Can be </w:t>
       </w:r>
       <w:r>
         <w:rPr>
@@ -3049,24 +3269,27 @@
       <w:pPr>
         <w:pStyle w:val="berschrift3"/>
         <w:rPr>
-          <w:lang w:val="en-GB"/>
-        </w:rPr>
-      </w:pPr>
-      <w:bookmarkStart w:id="6" w:name="_Toc130834364"/>
-      <w:r>
-        <w:rPr>
+          <w:rFonts w:ascii="Consolas" w:hAnsi="Consolas"/>
+          <w:lang w:val="en-GB"/>
+        </w:rPr>
+      </w:pPr>
+      <w:bookmarkStart w:id="7" w:name="_Toc130908392"/>
+      <w:r>
+        <w:rPr>
+          <w:rFonts w:ascii="Consolas" w:hAnsi="Consolas"/>
           <w:lang w:val="en-GB"/>
         </w:rPr>
         <w:t>0.0.2</w:t>
       </w:r>
       <w:r>
         <w:rPr>
+          <w:rFonts w:ascii="Consolas" w:hAnsi="Consolas"/>
           <w:lang w:val="en-GB"/>
         </w:rPr>
         <w:tab/>
         <w:t>CMD delete</w:t>
       </w:r>
-      <w:bookmarkEnd w:id="6"/>
+      <w:bookmarkEnd w:id="7"/>
     </w:p>
     <w:p>
       <w:pPr>
@@ -3273,12 +3496,14 @@
       <w:pPr>
         <w:pStyle w:val="berschrift3"/>
         <w:rPr>
-          <w:lang w:val="en-GB"/>
-        </w:rPr>
-      </w:pPr>
-      <w:bookmarkStart w:id="7" w:name="_Toc130834365"/>
-      <w:r>
-        <w:rPr>
+          <w:rFonts w:ascii="Consolas" w:hAnsi="Consolas"/>
+          <w:lang w:val="en-GB"/>
+        </w:rPr>
+      </w:pPr>
+      <w:bookmarkStart w:id="8" w:name="_Toc130908393"/>
+      <w:r>
+        <w:rPr>
+          <w:rFonts w:ascii="Consolas" w:hAnsi="Consolas"/>
           <w:lang w:val="en-GB"/>
         </w:rPr>
         <w:lastRenderedPageBreak/>
@@ -3286,12 +3511,13 @@
       </w:r>
       <w:r>
         <w:rPr>
+          <w:rFonts w:ascii="Consolas" w:hAnsi="Consolas"/>
           <w:lang w:val="en-GB"/>
         </w:rPr>
         <w:tab/>
         <w:t>CMD burn</w:t>
       </w:r>
-      <w:bookmarkEnd w:id="7"/>
+      <w:bookmarkEnd w:id="8"/>
     </w:p>
     <w:p>
       <w:pPr>
@@ -3471,24 +3697,27 @@
       <w:pPr>
         <w:pStyle w:val="berschrift3"/>
         <w:rPr>
-          <w:lang w:val="en-GB"/>
-        </w:rPr>
-      </w:pPr>
-      <w:bookmarkStart w:id="8" w:name="_Toc130834366"/>
-      <w:r>
-        <w:rPr>
+          <w:rFonts w:ascii="Consolas" w:hAnsi="Consolas"/>
+          <w:lang w:val="en-GB"/>
+        </w:rPr>
+      </w:pPr>
+      <w:bookmarkStart w:id="9" w:name="_Toc130908394"/>
+      <w:r>
+        <w:rPr>
+          <w:rFonts w:ascii="Consolas" w:hAnsi="Consolas"/>
           <w:lang w:val="en-GB"/>
         </w:rPr>
         <w:t>0.0.4</w:t>
       </w:r>
       <w:r>
         <w:rPr>
+          <w:rFonts w:ascii="Consolas" w:hAnsi="Consolas"/>
           <w:lang w:val="en-GB"/>
         </w:rPr>
         <w:tab/>
         <w:t>CMD restore</w:t>
       </w:r>
-      <w:bookmarkEnd w:id="8"/>
+      <w:bookmarkEnd w:id="9"/>
     </w:p>
     <w:p>
       <w:pPr>
@@ -3687,24 +3916,27 @@
       <w:pPr>
         <w:pStyle w:val="berschrift3"/>
         <w:rPr>
-          <w:lang w:val="en-GB"/>
-        </w:rPr>
-      </w:pPr>
-      <w:bookmarkStart w:id="9" w:name="_Toc130834367"/>
-      <w:r>
-        <w:rPr>
+          <w:rFonts w:ascii="Consolas" w:hAnsi="Consolas"/>
+          <w:lang w:val="en-GB"/>
+        </w:rPr>
+      </w:pPr>
+      <w:bookmarkStart w:id="10" w:name="_Toc130908395"/>
+      <w:r>
+        <w:rPr>
+          <w:rFonts w:ascii="Consolas" w:hAnsi="Consolas"/>
           <w:lang w:val="en-GB"/>
         </w:rPr>
         <w:t>0.0.5</w:t>
       </w:r>
       <w:r>
         <w:rPr>
+          <w:rFonts w:ascii="Consolas" w:hAnsi="Consolas"/>
           <w:lang w:val="en-GB"/>
         </w:rPr>
         <w:tab/>
         <w:t>CMD edit</w:t>
       </w:r>
-      <w:bookmarkEnd w:id="9"/>
+      <w:bookmarkEnd w:id="10"/>
     </w:p>
     <w:p>
       <w:pPr>
@@ -3936,18 +4168,21 @@
       <w:pPr>
         <w:pStyle w:val="berschrift3"/>
         <w:rPr>
-          <w:lang w:val="en-GB"/>
-        </w:rPr>
-      </w:pPr>
-      <w:bookmarkStart w:id="10" w:name="_Toc130834368"/>
-      <w:r>
-        <w:rPr>
+          <w:rFonts w:ascii="Consolas" w:hAnsi="Consolas"/>
+          <w:lang w:val="en-GB"/>
+        </w:rPr>
+      </w:pPr>
+      <w:bookmarkStart w:id="11" w:name="_Toc130908396"/>
+      <w:r>
+        <w:rPr>
+          <w:rFonts w:ascii="Consolas" w:hAnsi="Consolas"/>
           <w:lang w:val="en-GB"/>
         </w:rPr>
         <w:t>0.0.6</w:t>
       </w:r>
       <w:r>
         <w:rPr>
+          <w:rFonts w:ascii="Consolas" w:hAnsi="Consolas"/>
           <w:lang w:val="en-GB"/>
         </w:rPr>
         <w:tab/>
@@ -3956,11 +4191,12 @@
       <w:proofErr w:type="spellStart"/>
       <w:r>
         <w:rPr>
+          <w:rFonts w:ascii="Consolas" w:hAnsi="Consolas"/>
           <w:lang w:val="en-GB"/>
         </w:rPr>
         <w:t>dir</w:t>
       </w:r>
-      <w:bookmarkEnd w:id="10"/>
+      <w:bookmarkEnd w:id="11"/>
       <w:proofErr w:type="spellEnd"/>
     </w:p>
     <w:p>
@@ -4050,12 +4286,14 @@
       <w:pPr>
         <w:pStyle w:val="berschrift3"/>
         <w:rPr>
-          <w:lang w:val="en-GB"/>
-        </w:rPr>
-      </w:pPr>
-      <w:bookmarkStart w:id="11" w:name="_Toc130834369"/>
-      <w:r>
-        <w:rPr>
+          <w:rFonts w:ascii="Consolas" w:hAnsi="Consolas"/>
+          <w:lang w:val="en-GB"/>
+        </w:rPr>
+      </w:pPr>
+      <w:bookmarkStart w:id="12" w:name="_Toc130908397"/>
+      <w:r>
+        <w:rPr>
+          <w:rFonts w:ascii="Consolas" w:hAnsi="Consolas"/>
           <w:lang w:val="en-GB"/>
         </w:rPr>
         <w:lastRenderedPageBreak/>
@@ -4063,12 +4301,13 @@
       </w:r>
       <w:r>
         <w:rPr>
+          <w:rFonts w:ascii="Consolas" w:hAnsi="Consolas"/>
           <w:lang w:val="en-GB"/>
         </w:rPr>
         <w:tab/>
         <w:t>CMD echo</w:t>
       </w:r>
-      <w:bookmarkEnd w:id="11"/>
+      <w:bookmarkEnd w:id="12"/>
     </w:p>
     <w:p>
       <w:pPr>
@@ -4139,29 +4378,33 @@
       <w:pPr>
         <w:pStyle w:val="berschrift3"/>
         <w:rPr>
-          <w:lang w:val="en-GB"/>
-        </w:rPr>
-      </w:pPr>
-      <w:bookmarkStart w:id="12" w:name="_Toc130834370"/>
-      <w:r>
-        <w:rPr>
+          <w:rFonts w:ascii="Consolas" w:hAnsi="Consolas"/>
+          <w:lang w:val="en-GB"/>
+        </w:rPr>
+      </w:pPr>
+      <w:bookmarkStart w:id="13" w:name="_Toc130908398"/>
+      <w:r>
+        <w:rPr>
+          <w:rFonts w:ascii="Consolas" w:hAnsi="Consolas"/>
           <w:lang w:val="en-GB"/>
         </w:rPr>
         <w:t>0.0.8</w:t>
       </w:r>
       <w:r>
         <w:rPr>
+          <w:rFonts w:ascii="Consolas" w:hAnsi="Consolas"/>
           <w:lang w:val="en-GB"/>
         </w:rPr>
         <w:tab/>
       </w:r>
       <w:r>
         <w:rPr>
+          <w:rFonts w:ascii="Consolas" w:hAnsi="Consolas"/>
           <w:lang w:val="en-GB"/>
         </w:rPr>
         <w:t>CMD clear</w:t>
       </w:r>
-      <w:bookmarkEnd w:id="12"/>
+      <w:bookmarkEnd w:id="13"/>
     </w:p>
     <w:p>
       <w:pPr>
@@ -4242,6 +4485,7 @@
       <w:pPr>
         <w:pStyle w:val="berschrift3"/>
         <w:rPr>
+          <w:rFonts w:ascii="Consolas" w:hAnsi="Consolas"/>
           <w:lang w:val="en-GB"/>
         </w:rPr>
       </w:pPr>
@@ -4250,29 +4494,33 @@
       <w:pPr>
         <w:pStyle w:val="berschrift3"/>
         <w:rPr>
-          <w:lang w:val="en-GB"/>
-        </w:rPr>
-      </w:pPr>
-      <w:bookmarkStart w:id="13" w:name="_Toc130834371"/>
-      <w:r>
-        <w:rPr>
+          <w:rFonts w:ascii="Consolas" w:hAnsi="Consolas"/>
+          <w:lang w:val="en-GB"/>
+        </w:rPr>
+      </w:pPr>
+      <w:bookmarkStart w:id="14" w:name="_Toc130908399"/>
+      <w:r>
+        <w:rPr>
+          <w:rFonts w:ascii="Consolas" w:hAnsi="Consolas"/>
           <w:lang w:val="en-GB"/>
         </w:rPr>
         <w:t>0.0.9</w:t>
       </w:r>
       <w:r>
         <w:rPr>
+          <w:rFonts w:ascii="Consolas" w:hAnsi="Consolas"/>
           <w:lang w:val="en-GB"/>
         </w:rPr>
         <w:tab/>
       </w:r>
       <w:r>
         <w:rPr>
+          <w:rFonts w:ascii="Consolas" w:hAnsi="Consolas"/>
           <w:lang w:val="en-GB"/>
         </w:rPr>
         <w:t>CMD help</w:t>
       </w:r>
-      <w:bookmarkEnd w:id="13"/>
+      <w:bookmarkEnd w:id="14"/>
     </w:p>
     <w:p>
       <w:pPr>
@@ -4357,29 +4605,33 @@
       <w:pPr>
         <w:pStyle w:val="berschrift3"/>
         <w:rPr>
-          <w:lang w:val="en-GB"/>
-        </w:rPr>
-      </w:pPr>
-      <w:bookmarkStart w:id="14" w:name="_Toc130834372"/>
-      <w:r>
-        <w:rPr>
+          <w:rFonts w:ascii="Consolas" w:hAnsi="Consolas"/>
+          <w:lang w:val="en-GB"/>
+        </w:rPr>
+      </w:pPr>
+      <w:bookmarkStart w:id="15" w:name="_Toc130908400"/>
+      <w:r>
+        <w:rPr>
+          <w:rFonts w:ascii="Consolas" w:hAnsi="Consolas"/>
           <w:lang w:val="en-GB"/>
         </w:rPr>
         <w:t>0.0.10</w:t>
       </w:r>
       <w:r>
         <w:rPr>
+          <w:rFonts w:ascii="Consolas" w:hAnsi="Consolas"/>
           <w:lang w:val="en-GB"/>
         </w:rPr>
         <w:tab/>
       </w:r>
       <w:r>
         <w:rPr>
+          <w:rFonts w:ascii="Consolas" w:hAnsi="Consolas"/>
           <w:lang w:val="en-GB"/>
         </w:rPr>
         <w:t>CMD shutdown</w:t>
       </w:r>
-      <w:bookmarkEnd w:id="14"/>
+      <w:bookmarkEnd w:id="15"/>
     </w:p>
     <w:p>
       <w:pPr>
@@ -4471,24 +4723,28 @@
       <w:pPr>
         <w:pStyle w:val="berschrift3"/>
         <w:rPr>
-          <w:lang w:val="en-GB"/>
-        </w:rPr>
-      </w:pPr>
-      <w:bookmarkStart w:id="15" w:name="_Toc130834373"/>
-      <w:r>
-        <w:rPr>
+          <w:rFonts w:ascii="Consolas" w:hAnsi="Consolas"/>
+          <w:lang w:val="en-GB"/>
+        </w:rPr>
+      </w:pPr>
+      <w:bookmarkStart w:id="16" w:name="_Toc130908401"/>
+      <w:r>
+        <w:rPr>
+          <w:rFonts w:ascii="Consolas" w:hAnsi="Consolas"/>
           <w:lang w:val="en-GB"/>
         </w:rPr>
         <w:t>0.0.11</w:t>
       </w:r>
       <w:r>
         <w:rPr>
+          <w:rFonts w:ascii="Consolas" w:hAnsi="Consolas"/>
           <w:lang w:val="en-GB"/>
         </w:rPr>
         <w:tab/>
       </w:r>
       <w:r>
         <w:rPr>
+          <w:rFonts w:ascii="Consolas" w:hAnsi="Consolas"/>
           <w:lang w:val="en-GB"/>
         </w:rPr>
         <w:t xml:space="preserve">CMD </w:t>
@@ -4496,11 +4752,12 @@
       <w:proofErr w:type="spellStart"/>
       <w:r>
         <w:rPr>
+          <w:rFonts w:ascii="Consolas" w:hAnsi="Consolas"/>
           <w:lang w:val="en-GB"/>
         </w:rPr>
         <w:t>whoami</w:t>
       </w:r>
-      <w:bookmarkEnd w:id="15"/>
+      <w:bookmarkEnd w:id="16"/>
       <w:proofErr w:type="spellEnd"/>
     </w:p>
     <w:p>
@@ -4575,35 +4832,40 @@
       <w:pPr>
         <w:pStyle w:val="berschrift3"/>
         <w:rPr>
-          <w:lang w:val="en-GB"/>
-        </w:rPr>
-      </w:pPr>
-      <w:bookmarkStart w:id="16" w:name="_Toc130834374"/>
-      <w:r>
-        <w:rPr>
+          <w:rFonts w:ascii="Consolas" w:hAnsi="Consolas"/>
+          <w:lang w:val="en-GB"/>
+        </w:rPr>
+      </w:pPr>
+      <w:bookmarkStart w:id="17" w:name="_Toc130908402"/>
+      <w:r>
+        <w:rPr>
+          <w:rFonts w:ascii="Consolas" w:hAnsi="Consolas"/>
           <w:lang w:val="en-GB"/>
         </w:rPr>
         <w:t>0.0.1</w:t>
       </w:r>
       <w:r>
         <w:rPr>
+          <w:rFonts w:ascii="Consolas" w:hAnsi="Consolas"/>
           <w:lang w:val="en-GB"/>
         </w:rPr>
         <w:t>2</w:t>
       </w:r>
       <w:r>
         <w:rPr>
+          <w:rFonts w:ascii="Consolas" w:hAnsi="Consolas"/>
           <w:lang w:val="en-GB"/>
         </w:rPr>
         <w:tab/>
       </w:r>
       <w:r>
         <w:rPr>
+          <w:rFonts w:ascii="Consolas" w:hAnsi="Consolas"/>
           <w:lang w:val="en-GB"/>
         </w:rPr>
         <w:t>CMD syslog</w:t>
       </w:r>
-      <w:bookmarkEnd w:id="16"/>
+      <w:bookmarkEnd w:id="17"/>
     </w:p>
     <w:p>
       <w:pPr>
@@ -4684,12 +4946,14 @@
       <w:pPr>
         <w:pStyle w:val="berschrift3"/>
         <w:rPr>
-          <w:lang w:val="en-GB"/>
-        </w:rPr>
-      </w:pPr>
-      <w:bookmarkStart w:id="17" w:name="_Toc130834375"/>
-      <w:r>
-        <w:rPr>
+          <w:rFonts w:ascii="Consolas" w:hAnsi="Consolas"/>
+          <w:lang w:val="en-GB"/>
+        </w:rPr>
+      </w:pPr>
+      <w:bookmarkStart w:id="18" w:name="_Toc130908403"/>
+      <w:r>
+        <w:rPr>
+          <w:rFonts w:ascii="Consolas" w:hAnsi="Consolas"/>
           <w:lang w:val="en-GB"/>
         </w:rPr>
         <w:lastRenderedPageBreak/>
@@ -4697,12 +4961,13 @@
       </w:r>
       <w:r>
         <w:rPr>
+          <w:rFonts w:ascii="Consolas" w:hAnsi="Consolas"/>
           <w:lang w:val="en-GB"/>
         </w:rPr>
         <w:tab/>
         <w:t>ipconfig</w:t>
       </w:r>
-      <w:bookmarkEnd w:id="17"/>
+      <w:bookmarkEnd w:id="18"/>
     </w:p>
     <w:p>
       <w:pPr>
@@ -5052,12 +5317,14 @@
       <w:pPr>
         <w:pStyle w:val="berschrift2"/>
         <w:rPr>
-          <w:lang w:val="en-GB"/>
-        </w:rPr>
-      </w:pPr>
-      <w:bookmarkStart w:id="18" w:name="_Toc130834376"/>
-      <w:r>
-        <w:rPr>
+          <w:rFonts w:ascii="Consolas" w:hAnsi="Consolas"/>
+          <w:lang w:val="en-GB"/>
+        </w:rPr>
+      </w:pPr>
+      <w:bookmarkStart w:id="19" w:name="_Toc130908404"/>
+      <w:r>
+        <w:rPr>
+          <w:rFonts w:ascii="Consolas" w:hAnsi="Consolas"/>
           <w:lang w:val="en-GB"/>
         </w:rPr>
         <w:lastRenderedPageBreak/>
@@ -5065,23 +5332,26 @@
       </w:r>
       <w:r>
         <w:rPr>
+          <w:rFonts w:ascii="Consolas" w:hAnsi="Consolas"/>
           <w:lang w:val="en-GB"/>
         </w:rPr>
         <w:tab/>
       </w:r>
       <w:r>
         <w:rPr>
+          <w:rFonts w:ascii="Consolas" w:hAnsi="Consolas"/>
           <w:lang w:val="en-GB"/>
         </w:rPr>
         <w:t>TNTF</w:t>
       </w:r>
       <w:r>
         <w:rPr>
+          <w:rFonts w:ascii="Consolas" w:hAnsi="Consolas"/>
           <w:lang w:val="en-GB"/>
         </w:rPr>
         <w:t>S</w:t>
       </w:r>
-      <w:bookmarkEnd w:id="18"/>
+      <w:bookmarkEnd w:id="19"/>
     </w:p>
     <w:p>
       <w:pPr>
@@ -5206,29 +5476,33 @@
       <w:pPr>
         <w:pStyle w:val="berschrift3"/>
         <w:rPr>
-          <w:lang w:val="en-GB"/>
-        </w:rPr>
-      </w:pPr>
-      <w:bookmarkStart w:id="19" w:name="_Toc130834377"/>
-      <w:r>
-        <w:rPr>
+          <w:rFonts w:ascii="Consolas" w:hAnsi="Consolas"/>
+          <w:lang w:val="en-GB"/>
+        </w:rPr>
+      </w:pPr>
+      <w:bookmarkStart w:id="20" w:name="_Toc130908405"/>
+      <w:r>
+        <w:rPr>
+          <w:rFonts w:ascii="Consolas" w:hAnsi="Consolas"/>
           <w:lang w:val="en-GB"/>
         </w:rPr>
         <w:t>0.1.0</w:t>
       </w:r>
       <w:r>
         <w:rPr>
+          <w:rFonts w:ascii="Consolas" w:hAnsi="Consolas"/>
           <w:lang w:val="en-GB"/>
         </w:rPr>
         <w:tab/>
       </w:r>
       <w:r>
         <w:rPr>
+          <w:rFonts w:ascii="Consolas" w:hAnsi="Consolas"/>
           <w:lang w:val="en-GB"/>
         </w:rPr>
         <w:t>Technical overview</w:t>
       </w:r>
-      <w:bookmarkEnd w:id="19"/>
+      <w:bookmarkEnd w:id="20"/>
     </w:p>
     <w:p>
       <w:pPr>
@@ -5391,7 +5665,7 @@
         </w:tabs>
         <w:spacing w:after="0" w:line="240" w:lineRule="auto"/>
         <w:rPr>
-          <w:rFonts w:ascii="Courier New" w:eastAsia="Times New Roman" w:hAnsi="Courier New" w:cs="Courier New"/>
+          <w:rFonts w:ascii="Consolas" w:eastAsia="Times New Roman" w:hAnsi="Consolas" w:cs="Courier New"/>
           <w:color w:val="A9B7C6"/>
           <w:sz w:val="20"/>
           <w:szCs w:val="20"/>
@@ -5400,7 +5674,7 @@
       </w:pPr>
       <w:r>
         <w:rPr>
-          <w:rFonts w:ascii="Courier New" w:eastAsia="Times New Roman" w:hAnsi="Courier New" w:cs="Courier New"/>
+          <w:rFonts w:ascii="Consolas" w:eastAsia="Times New Roman" w:hAnsi="Consolas" w:cs="Courier New"/>
           <w:color w:val="A9B7C6"/>
           <w:sz w:val="20"/>
           <w:szCs w:val="20"/>
@@ -5410,7 +5684,7 @@
       </w:r>
       <w:r>
         <w:rPr>
-          <w:rFonts w:ascii="Courier New" w:eastAsia="Times New Roman" w:hAnsi="Courier New" w:cs="Courier New"/>
+          <w:rFonts w:ascii="Consolas" w:eastAsia="Times New Roman" w:hAnsi="Consolas" w:cs="Courier New"/>
           <w:color w:val="A9B7C6"/>
           <w:sz w:val="20"/>
           <w:szCs w:val="20"/>
@@ -5420,7 +5694,7 @@
       </w:r>
       <w:r>
         <w:rPr>
-          <w:rFonts w:ascii="Courier New" w:eastAsia="Times New Roman" w:hAnsi="Courier New" w:cs="Courier New"/>
+          <w:rFonts w:ascii="Consolas" w:eastAsia="Times New Roman" w:hAnsi="Consolas" w:cs="Courier New"/>
           <w:color w:val="A9B7C6"/>
           <w:sz w:val="20"/>
           <w:szCs w:val="20"/>
@@ -5431,7 +5705,7 @@
       </w:r>
       <w:r>
         <w:rPr>
-          <w:rFonts w:ascii="Courier New" w:eastAsia="Times New Roman" w:hAnsi="Courier New" w:cs="Courier New"/>
+          <w:rFonts w:ascii="Consolas" w:eastAsia="Times New Roman" w:hAnsi="Consolas" w:cs="Courier New"/>
           <w:color w:val="A9B7C6"/>
           <w:sz w:val="20"/>
           <w:szCs w:val="20"/>
@@ -5441,7 +5715,7 @@
       </w:r>
       <w:r>
         <w:rPr>
-          <w:rFonts w:ascii="Courier New" w:eastAsia="Times New Roman" w:hAnsi="Courier New" w:cs="Courier New"/>
+          <w:rFonts w:ascii="Consolas" w:eastAsia="Times New Roman" w:hAnsi="Consolas" w:cs="Courier New"/>
           <w:color w:val="A9B7C6"/>
           <w:sz w:val="20"/>
           <w:szCs w:val="20"/>
@@ -5452,7 +5726,7 @@
       </w:r>
       <w:r>
         <w:rPr>
-          <w:rFonts w:ascii="Courier New" w:eastAsia="Times New Roman" w:hAnsi="Courier New" w:cs="Courier New"/>
+          <w:rFonts w:ascii="Consolas" w:eastAsia="Times New Roman" w:hAnsi="Consolas" w:cs="Courier New"/>
           <w:color w:val="A9B7C6"/>
           <w:sz w:val="20"/>
           <w:szCs w:val="20"/>
@@ -5462,7 +5736,7 @@
       </w:r>
       <w:r>
         <w:rPr>
-          <w:rFonts w:ascii="Courier New" w:eastAsia="Times New Roman" w:hAnsi="Courier New" w:cs="Courier New"/>
+          <w:rFonts w:ascii="Consolas" w:eastAsia="Times New Roman" w:hAnsi="Consolas" w:cs="Courier New"/>
           <w:color w:val="A9B7C6"/>
           <w:sz w:val="20"/>
           <w:szCs w:val="20"/>
@@ -5484,41 +5758,47 @@
       <w:pPr>
         <w:pStyle w:val="berschrift3"/>
         <w:rPr>
-          <w:lang w:val="en-GB"/>
-        </w:rPr>
-      </w:pPr>
-      <w:bookmarkStart w:id="20" w:name="_Toc130834378"/>
-      <w:r>
-        <w:rPr>
+          <w:rFonts w:ascii="Consolas" w:hAnsi="Consolas"/>
+          <w:lang w:val="en-GB"/>
+        </w:rPr>
+      </w:pPr>
+      <w:bookmarkStart w:id="21" w:name="_Toc130908406"/>
+      <w:r>
+        <w:rPr>
+          <w:rFonts w:ascii="Consolas" w:hAnsi="Consolas"/>
           <w:lang w:val="en-GB"/>
         </w:rPr>
         <w:t>0.1</w:t>
       </w:r>
       <w:r>
         <w:rPr>
+          <w:rFonts w:ascii="Consolas" w:hAnsi="Consolas"/>
           <w:lang w:val="en-GB"/>
         </w:rPr>
         <w:t>.0.0</w:t>
       </w:r>
       <w:r>
         <w:rPr>
+          <w:rFonts w:ascii="Consolas" w:hAnsi="Consolas"/>
           <w:lang w:val="en-GB"/>
         </w:rPr>
         <w:tab/>
       </w:r>
       <w:r>
         <w:rPr>
+          <w:rFonts w:ascii="Consolas" w:hAnsi="Consolas"/>
           <w:lang w:val="en-GB"/>
         </w:rPr>
         <w:tab/>
       </w:r>
       <w:r>
         <w:rPr>
+          <w:rFonts w:ascii="Consolas" w:hAnsi="Consolas"/>
           <w:lang w:val="en-GB"/>
         </w:rPr>
         <w:t>Access permissions</w:t>
       </w:r>
-      <w:bookmarkEnd w:id="20"/>
+      <w:bookmarkEnd w:id="21"/>
     </w:p>
     <w:p>
       <w:pPr>
@@ -5567,35 +5847,40 @@
       <w:pPr>
         <w:pStyle w:val="berschrift3"/>
         <w:rPr>
-          <w:lang w:val="en-GB"/>
-        </w:rPr>
-      </w:pPr>
-      <w:bookmarkStart w:id="21" w:name="_Toc130834379"/>
-      <w:r>
-        <w:rPr>
+          <w:rFonts w:ascii="Consolas" w:hAnsi="Consolas"/>
+          <w:lang w:val="en-GB"/>
+        </w:rPr>
+      </w:pPr>
+      <w:bookmarkStart w:id="22" w:name="_Toc130908407"/>
+      <w:r>
+        <w:rPr>
+          <w:rFonts w:ascii="Consolas" w:hAnsi="Consolas"/>
           <w:lang w:val="en-GB"/>
         </w:rPr>
         <w:t>0.1.0.1</w:t>
       </w:r>
       <w:r>
         <w:rPr>
+          <w:rFonts w:ascii="Consolas" w:hAnsi="Consolas"/>
           <w:lang w:val="en-GB"/>
         </w:rPr>
         <w:tab/>
       </w:r>
       <w:r>
         <w:rPr>
+          <w:rFonts w:ascii="Consolas" w:hAnsi="Consolas"/>
           <w:lang w:val="en-GB"/>
         </w:rPr>
         <w:tab/>
       </w:r>
       <w:r>
         <w:rPr>
+          <w:rFonts w:ascii="Consolas" w:hAnsi="Consolas"/>
           <w:lang w:val="en-GB"/>
         </w:rPr>
         <w:t>Directory types</w:t>
       </w:r>
-      <w:bookmarkEnd w:id="21"/>
+      <w:bookmarkEnd w:id="22"/>
     </w:p>
     <w:p>
       <w:pPr>
@@ -5611,13 +5896,35 @@
         </w:rPr>
         <w:t xml:space="preserve">TNTFS distinguishes between personal, </w:t>
       </w:r>
+      <w:r>
+        <w:rPr>
+          <w:rFonts w:ascii="Consolas" w:hAnsi="Consolas"/>
+          <w:lang w:val="en-GB"/>
+        </w:rPr>
+        <w:t xml:space="preserve">communist, </w:t>
+      </w:r>
+      <w:r>
+        <w:rPr>
+          <w:rFonts w:ascii="Consolas" w:hAnsi="Consolas"/>
+          <w:lang w:val="en-GB"/>
+        </w:rPr>
+        <w:t>and capitalist directories.</w:t>
+      </w:r>
+      <w:r>
+        <w:rPr>
+          <w:rFonts w:ascii="Consolas" w:hAnsi="Consolas"/>
+          <w:lang w:val="en-GB"/>
+        </w:rPr>
+        <w:br/>
+        <w:t xml:space="preserve">Personal directories are the autogenerated standard directories, communist directories allow access for all users and capitalist directories for a single user. It may seem confusing to have implemented this alongside the access permissions and </w:t>
+      </w:r>
       <w:proofErr w:type="gramStart"/>
       <w:r>
         <w:rPr>
           <w:rFonts w:ascii="Consolas" w:hAnsi="Consolas"/>
           <w:lang w:val="en-GB"/>
         </w:rPr>
-        <w:t>communist</w:t>
+        <w:t>yes it is</w:t>
       </w:r>
       <w:proofErr w:type="gramEnd"/>
       <w:r>
@@ -5625,15 +5932,204 @@
           <w:rFonts w:ascii="Consolas" w:hAnsi="Consolas"/>
           <w:lang w:val="en-GB"/>
         </w:rPr>
-        <w:t xml:space="preserve"> and capitalist directories.</w:t>
-      </w:r>
-      <w:r>
-        <w:rPr>
-          <w:rFonts w:ascii="Consolas" w:hAnsi="Consolas"/>
-          <w:lang w:val="en-GB"/>
-        </w:rPr>
-        <w:br/>
-        <w:t xml:space="preserve">Personal directories are the autogenerated standard directories, communist directories allow access for all users and capitalist directories for a single user. It may seem confusing to have implemented this alongside the access permissions and yes it is, it adds to the chaos factor, which is incredibly important to keep </w:t>
+        <w:t>, it adds to the chaos factor, which is incredibly important to keep ChaOS chaotic</w:t>
+      </w:r>
+      <w:r>
+        <w:rPr>
+          <w:rFonts w:ascii="Consolas" w:hAnsi="Consolas"/>
+          <w:lang w:val="en-GB"/>
+        </w:rPr>
+        <w:t>.</w:t>
+      </w:r>
+    </w:p>
+    <w:p>
+      <w:pPr>
+        <w:rPr>
+          <w:rFonts w:ascii="Consolas" w:hAnsi="Consolas"/>
+          <w:lang w:val="en-GB"/>
+        </w:rPr>
+      </w:pPr>
+    </w:p>
+    <w:p>
+      <w:pPr>
+        <w:rPr>
+          <w:rFonts w:ascii="Consolas" w:hAnsi="Consolas"/>
+          <w:lang w:val="en-GB"/>
+        </w:rPr>
+      </w:pPr>
+    </w:p>
+    <w:p>
+      <w:pPr>
+        <w:rPr>
+          <w:rFonts w:ascii="Consolas" w:hAnsi="Consolas"/>
+          <w:lang w:val="en-GB"/>
+        </w:rPr>
+      </w:pPr>
+    </w:p>
+    <w:p>
+      <w:pPr>
+        <w:rPr>
+          <w:rFonts w:ascii="Consolas" w:hAnsi="Consolas"/>
+          <w:lang w:val="en-GB"/>
+        </w:rPr>
+      </w:pPr>
+    </w:p>
+    <w:p>
+      <w:pPr>
+        <w:rPr>
+          <w:rFonts w:ascii="Consolas" w:hAnsi="Consolas"/>
+          <w:lang w:val="en-GB"/>
+        </w:rPr>
+      </w:pPr>
+    </w:p>
+    <w:p>
+      <w:pPr>
+        <w:rPr>
+          <w:rFonts w:ascii="Consolas" w:hAnsi="Consolas"/>
+          <w:lang w:val="en-GB"/>
+        </w:rPr>
+      </w:pPr>
+    </w:p>
+    <w:p>
+      <w:pPr>
+        <w:pStyle w:val="berschrift3"/>
+        <w:rPr>
+          <w:rFonts w:ascii="Consolas" w:hAnsi="Consolas"/>
+          <w:lang w:val="en-GB"/>
+        </w:rPr>
+      </w:pPr>
+      <w:bookmarkStart w:id="23" w:name="_Toc130908408"/>
+      <w:r>
+        <w:rPr>
+          <w:rFonts w:ascii="Consolas" w:hAnsi="Consolas"/>
+          <w:lang w:val="en-GB"/>
+        </w:rPr>
+        <w:lastRenderedPageBreak/>
+        <w:t>0.1.0.2</w:t>
+      </w:r>
+      <w:r>
+        <w:rPr>
+          <w:rFonts w:ascii="Consolas" w:hAnsi="Consolas"/>
+          <w:lang w:val="en-GB"/>
+        </w:rPr>
+        <w:tab/>
+      </w:r>
+      <w:r>
+        <w:rPr>
+          <w:rFonts w:ascii="Consolas" w:hAnsi="Consolas"/>
+          <w:lang w:val="en-GB"/>
+        </w:rPr>
+        <w:tab/>
+        <w:t>Account types</w:t>
+      </w:r>
+      <w:bookmarkEnd w:id="23"/>
+    </w:p>
+    <w:p>
+      <w:pPr>
+        <w:rPr>
+          <w:rFonts w:ascii="Consolas" w:hAnsi="Consolas"/>
+          <w:lang w:val="en-GB"/>
+        </w:rPr>
+      </w:pPr>
+      <w:r>
+        <w:rPr>
+          <w:rFonts w:ascii="Consolas" w:hAnsi="Consolas"/>
+          <w:lang w:val="en-GB"/>
+        </w:rPr>
+        <w:t xml:space="preserve">There are currently three different account types in ChaOS: </w:t>
+      </w:r>
+    </w:p>
+    <w:p>
+      <w:pPr>
+        <w:rPr>
+          <w:rFonts w:ascii="Consolas" w:hAnsi="Consolas"/>
+          <w:lang w:val="en-GB"/>
+        </w:rPr>
+      </w:pPr>
+      <w:r>
+        <w:rPr>
+          <w:rFonts w:ascii="Consolas" w:hAnsi="Consolas"/>
+          <w:u w:val="single"/>
+          <w:lang w:val="en-GB"/>
+        </w:rPr>
+        <w:t>Standard</w:t>
+      </w:r>
+    </w:p>
+    <w:p>
+      <w:pPr>
+        <w:rPr>
+          <w:rFonts w:ascii="Consolas" w:hAnsi="Consolas"/>
+          <w:lang w:val="en-GB"/>
+        </w:rPr>
+      </w:pPr>
+      <w:r>
+        <w:rPr>
+          <w:rFonts w:ascii="Consolas" w:hAnsi="Consolas"/>
+          <w:lang w:val="en-GB"/>
+        </w:rPr>
+        <w:t>Has the basic abilities to interact with the system. Has permission to create, delete and alter files and directories inside his directories.</w:t>
+      </w:r>
+    </w:p>
+    <w:p>
+      <w:pPr>
+        <w:rPr>
+          <w:rFonts w:ascii="Consolas" w:hAnsi="Consolas"/>
+          <w:lang w:val="en-GB"/>
+        </w:rPr>
+      </w:pPr>
+      <w:r>
+        <w:rPr>
+          <w:rFonts w:ascii="Consolas" w:hAnsi="Consolas"/>
+          <w:u w:val="single"/>
+          <w:lang w:val="en-GB"/>
+        </w:rPr>
+        <w:t>Admin</w:t>
+      </w:r>
+    </w:p>
+    <w:p>
+      <w:pPr>
+        <w:rPr>
+          <w:rFonts w:ascii="Consolas" w:hAnsi="Consolas"/>
+          <w:lang w:val="en-GB"/>
+        </w:rPr>
+      </w:pPr>
+      <w:r>
+        <w:rPr>
+          <w:rFonts w:ascii="Consolas" w:hAnsi="Consolas"/>
+          <w:lang w:val="en-GB"/>
+        </w:rPr>
+        <w:t>Has more advanced permissions, including creating and deleting other users or their files and directories.</w:t>
+      </w:r>
+    </w:p>
+    <w:p>
+      <w:pPr>
+        <w:rPr>
+          <w:rFonts w:ascii="Consolas" w:hAnsi="Consolas"/>
+          <w:lang w:val="en-GB"/>
+        </w:rPr>
+      </w:pPr>
+      <w:r>
+        <w:rPr>
+          <w:rFonts w:ascii="Consolas" w:hAnsi="Consolas"/>
+          <w:u w:val="single"/>
+          <w:lang w:val="en-GB"/>
+        </w:rPr>
+        <w:t>Developer</w:t>
+      </w:r>
+    </w:p>
+    <w:p>
+      <w:pPr>
+        <w:rPr>
+          <w:rFonts w:ascii="Consolas" w:hAnsi="Consolas"/>
+          <w:lang w:val="en-GB"/>
+        </w:rPr>
+      </w:pPr>
+      <w:r>
+        <w:rPr>
+          <w:rFonts w:ascii="Consolas" w:hAnsi="Consolas"/>
+          <w:lang w:val="en-GB"/>
+        </w:rPr>
+        <w:t xml:space="preserve">The highest in the account type hierarchy. Developers have unlimited access to the system. They capable of resetting the entire A: drive or user data, and deleting system files. The developer also has access to the ChaOS </w:t>
       </w:r>
       <w:proofErr w:type="spellStart"/>
       <w:r>
@@ -5641,7 +6137,7 @@
           <w:rFonts w:ascii="Consolas" w:hAnsi="Consolas"/>
           <w:lang w:val="en-GB"/>
         </w:rPr>
-        <w:t>ChaOS</w:t>
+        <w:t>DevTools</w:t>
       </w:r>
       <w:proofErr w:type="spellEnd"/>
       <w:r>
@@ -5649,8 +6145,595 @@
           <w:rFonts w:ascii="Consolas" w:hAnsi="Consolas"/>
           <w:lang w:val="en-GB"/>
         </w:rPr>
-        <w:t xml:space="preserve"> chaotic.</w:t>
-      </w:r>
+        <w:t>.</w:t>
+      </w:r>
+    </w:p>
+    <w:p>
+      <w:pPr>
+        <w:rPr>
+          <w:rFonts w:ascii="Consolas" w:hAnsi="Consolas"/>
+          <w:lang w:val="en-GB"/>
+        </w:rPr>
+      </w:pPr>
+      <w:r>
+        <w:rPr>
+          <w:rFonts w:ascii="Consolas" w:hAnsi="Consolas"/>
+          <w:lang w:val="en-GB"/>
+        </w:rPr>
+        <w:br w:type="page"/>
+      </w:r>
+    </w:p>
+    <w:p>
+      <w:pPr>
+        <w:pStyle w:val="berschrift1"/>
+        <w:rPr>
+          <w:rFonts w:ascii="Consolas" w:hAnsi="Consolas"/>
+          <w:lang w:val="en-GB"/>
+        </w:rPr>
+      </w:pPr>
+      <w:r>
+        <w:rPr>
+          <w:rFonts w:ascii="Consolas" w:hAnsi="Consolas"/>
+          <w:lang w:val="en-GB"/>
+        </w:rPr>
+        <w:lastRenderedPageBreak/>
+        <w:t>1</w:t>
+      </w:r>
+      <w:r>
+        <w:rPr>
+          <w:rFonts w:ascii="Consolas" w:hAnsi="Consolas"/>
+          <w:lang w:val="en-GB"/>
+        </w:rPr>
+        <w:tab/>
+        <w:t>Technical Overview</w:t>
+      </w:r>
+    </w:p>
+    <w:p>
+      <w:pPr>
+        <w:rPr>
+          <w:rFonts w:ascii="Consolas" w:hAnsi="Consolas"/>
+          <w:lang w:val="en-GB"/>
+        </w:rPr>
+      </w:pPr>
+      <w:r>
+        <w:rPr>
+          <w:rFonts w:ascii="Consolas" w:hAnsi="Consolas"/>
+          <w:lang w:val="en-GB"/>
+        </w:rPr>
+        <w:t xml:space="preserve">ChaOS is </w:t>
+      </w:r>
+      <w:r>
+        <w:rPr>
+          <w:rFonts w:ascii="Consolas" w:hAnsi="Consolas"/>
+          <w:lang w:val="en-GB"/>
+        </w:rPr>
+        <w:t>100% written in Python 3. It is largely coded functionally, which the development team is planning to change in the near future. As the name implies, it is a giant steamy pile of inconsistent spaghetti code.</w:t>
+      </w:r>
+    </w:p>
+    <w:p>
+      <w:pPr>
+        <w:pStyle w:val="berschrift2"/>
+        <w:numPr>
+          <w:ilvl w:val="0"/>
+          <w:numId w:val="13"/>
+        </w:numPr>
+        <w:rPr>
+          <w:rFonts w:ascii="Consolas" w:hAnsi="Consolas"/>
+          <w:lang w:val="en-GB"/>
+        </w:rPr>
+      </w:pPr>
+      <w:r>
+        <w:rPr>
+          <w:rFonts w:ascii="Consolas" w:hAnsi="Consolas"/>
+          <w:lang w:val="en-GB"/>
+        </w:rPr>
+        <w:t>Main procedure</w:t>
+      </w:r>
+    </w:p>
+    <w:p>
+      <w:pPr>
+        <w:rPr>
+          <w:rFonts w:ascii="Consolas" w:hAnsi="Consolas"/>
+          <w:lang w:val="en-GB"/>
+        </w:rPr>
+      </w:pPr>
+      <w:r>
+        <w:rPr>
+          <w:rFonts w:ascii="Consolas" w:hAnsi="Consolas"/>
+          <w:lang w:val="en-GB"/>
+        </w:rPr>
+        <w:t>ChaOS is a console-based OS, which obviously only allows for linear interaction with the system. Here’s what happens from command to execution:</w:t>
+      </w:r>
+    </w:p>
+    <w:p>
+      <w:pPr>
+        <w:pStyle w:val="berschrift3"/>
+        <w:rPr>
+          <w:rFonts w:ascii="Consolas" w:hAnsi="Consolas"/>
+          <w:lang w:val="en-GB"/>
+        </w:rPr>
+      </w:pPr>
+      <w:r>
+        <w:rPr>
+          <w:rFonts w:ascii="Consolas" w:hAnsi="Consolas"/>
+          <w:lang w:val="en-GB"/>
+        </w:rPr>
+        <w:t>1.0.0</w:t>
+      </w:r>
+      <w:r>
+        <w:rPr>
+          <w:rFonts w:ascii="Consolas" w:hAnsi="Consolas"/>
+          <w:lang w:val="en-GB"/>
+        </w:rPr>
+        <w:tab/>
+        <w:t>Command interpretation</w:t>
+      </w:r>
+    </w:p>
+    <w:p>
+      <w:pPr>
+        <w:rPr>
+          <w:rFonts w:ascii="Consolas" w:hAnsi="Consolas"/>
+          <w:lang w:val="en-GB"/>
+        </w:rPr>
+      </w:pPr>
+      <w:r>
+        <w:rPr>
+          <w:rFonts w:ascii="Consolas" w:hAnsi="Consolas"/>
+          <w:lang w:val="en-GB"/>
+        </w:rPr>
+        <w:t xml:space="preserve">Upon startup of the system, the user is prompted for his username or account creation. After logging in, he has access to the full functionality of ChaOS (See </w:t>
+      </w:r>
+      <w:hyperlink w:anchor="_0.0_Commands" w:history="1">
+        <w:r>
+          <w:rPr>
+            <w:rStyle w:val="Hyperlink"/>
+            <w:rFonts w:ascii="Consolas" w:hAnsi="Consolas"/>
+            <w:lang w:val="en-GB"/>
+          </w:rPr>
+          <w:t>0.0 Commands</w:t>
+        </w:r>
+      </w:hyperlink>
+      <w:r>
+        <w:rPr>
+          <w:rFonts w:ascii="Consolas" w:hAnsi="Consolas"/>
+          <w:lang w:val="en-GB"/>
+        </w:rPr>
+        <w:t xml:space="preserve"> for more information).</w:t>
+      </w:r>
+    </w:p>
+    <w:p>
+      <w:pPr>
+        <w:rPr>
+          <w:rFonts w:ascii="Consolas" w:hAnsi="Consolas"/>
+          <w:lang w:val="en-GB"/>
+        </w:rPr>
+      </w:pPr>
+      <w:r>
+        <w:rPr>
+          <w:rFonts w:ascii="Consolas" w:hAnsi="Consolas"/>
+          <w:lang w:val="en-GB"/>
+        </w:rPr>
+        <w:t xml:space="preserve">A typical command in ChaOS mainly </w:t>
+      </w:r>
+      <w:r>
+        <w:rPr>
+          <w:rFonts w:ascii="Consolas" w:hAnsi="Consolas"/>
+          <w:lang w:val="en-GB"/>
+        </w:rPr>
+        <w:t>consists</w:t>
+      </w:r>
+      <w:r>
+        <w:rPr>
+          <w:rFonts w:ascii="Consolas" w:hAnsi="Consolas"/>
+          <w:lang w:val="en-GB"/>
+        </w:rPr>
+        <w:t xml:space="preserve"> of three</w:t>
+      </w:r>
+      <w:r>
+        <w:rPr>
+          <w:rFonts w:ascii="Consolas" w:hAnsi="Consolas"/>
+          <w:lang w:val="en-GB"/>
+        </w:rPr>
+        <w:t xml:space="preserve"> to four</w:t>
+      </w:r>
+      <w:r>
+        <w:rPr>
+          <w:rFonts w:ascii="Consolas" w:hAnsi="Consolas"/>
+          <w:lang w:val="en-GB"/>
+        </w:rPr>
+        <w:t xml:space="preserve"> separate parts:</w:t>
+      </w:r>
+    </w:p>
+    <w:p>
+      <w:pPr>
+        <w:rPr>
+          <w:rFonts w:ascii="Consolas" w:hAnsi="Consolas"/>
+          <w:lang w:val="en-GB"/>
+        </w:rPr>
+      </w:pPr>
+      <w:r>
+        <w:rPr>
+          <w:rFonts w:ascii="Consolas" w:hAnsi="Consolas"/>
+          <w:lang w:val="en-GB"/>
+        </w:rPr>
+        <w:drawing>
+          <wp:inline distT="0" distB="0" distL="0" distR="0" wp14:anchorId="3CAA845C" wp14:editId="5253B4BD">
+            <wp:extent cx="5760720" cy="2214880"/>
+            <wp:effectExtent l="0" t="0" r="0" b="0"/>
+            <wp:docPr id="1" name="Grafik 1" descr="Ein Bild, das Diagramm, Text enthält.&#10;&#10;Automatisch generierte Beschreibung"/>
+            <wp:cNvGraphicFramePr>
+              <a:graphicFrameLocks xmlns:a="http://schemas.openxmlformats.org/drawingml/2006/main" noChangeAspect="1"/>
+            </wp:cNvGraphicFramePr>
+            <a:graphic xmlns:a="http://schemas.openxmlformats.org/drawingml/2006/main">
+              <a:graphicData uri="http://schemas.openxmlformats.org/drawingml/2006/picture">
+                <pic:pic xmlns:pic="http://schemas.openxmlformats.org/drawingml/2006/picture">
+                  <pic:nvPicPr>
+                    <pic:cNvPr id="1" name="Grafik 1" descr="Ein Bild, das Diagramm, Text enthält.&#10;&#10;Automatisch generierte Beschreibung"/>
+                    <pic:cNvPicPr/>
+                  </pic:nvPicPr>
+                  <pic:blipFill>
+                    <a:blip r:embed="rId7"/>
+                    <a:stretch>
+                      <a:fillRect/>
+                    </a:stretch>
+                  </pic:blipFill>
+                  <pic:spPr>
+                    <a:xfrm>
+                      <a:off x="0" y="0"/>
+                      <a:ext cx="5760720" cy="2214880"/>
+                    </a:xfrm>
+                    <a:prstGeom prst="rect">
+                      <a:avLst/>
+                    </a:prstGeom>
+                  </pic:spPr>
+                </pic:pic>
+              </a:graphicData>
+            </a:graphic>
+          </wp:inline>
+        </w:drawing>
+      </w:r>
+    </w:p>
+    <w:p>
+      <w:pPr>
+        <w:rPr>
+          <w:rFonts w:ascii="Consolas" w:hAnsi="Consolas"/>
+          <w:lang w:val="en-GB"/>
+        </w:rPr>
+      </w:pPr>
+    </w:p>
+    <w:p>
+      <w:pPr>
+        <w:rPr>
+          <w:rFonts w:ascii="Consolas" w:hAnsi="Consolas"/>
+          <w:lang w:val="en-GB"/>
+        </w:rPr>
+      </w:pPr>
+      <w:r>
+        <w:rPr>
+          <w:rFonts w:ascii="Consolas" w:hAnsi="Consolas"/>
+          <w:lang w:val="en-GB"/>
+        </w:rPr>
+        <w:t xml:space="preserve">In this case, the command would be </w:t>
+      </w:r>
+      <w:proofErr w:type="gramStart"/>
+      <w:r>
+        <w:rPr>
+          <w:rFonts w:ascii="Consolas" w:hAnsi="Consolas"/>
+          <w:color w:val="FFFFFF" w:themeColor="background1"/>
+          <w:highlight w:val="black"/>
+          <w:lang w:val="en-GB"/>
+        </w:rPr>
+        <w:t>create</w:t>
+      </w:r>
+      <w:proofErr w:type="gramEnd"/>
+      <w:r>
+        <w:rPr>
+          <w:rFonts w:ascii="Consolas" w:hAnsi="Consolas"/>
+          <w:lang w:val="en-GB"/>
+        </w:rPr>
+        <w:t xml:space="preserve">, the target object a directory, the </w:t>
+      </w:r>
+      <w:r>
+        <w:rPr>
+          <w:rFonts w:ascii="Consolas" w:hAnsi="Consolas"/>
+          <w:lang w:val="en-GB"/>
+        </w:rPr>
+        <w:t>secondary statement the directory name and the ternary statement the access permissions.</w:t>
+      </w:r>
+    </w:p>
+    <w:p>
+      <w:pPr>
+        <w:rPr>
+          <w:rFonts w:ascii="Consolas" w:hAnsi="Consolas"/>
+          <w:lang w:val="en-GB"/>
+        </w:rPr>
+      </w:pPr>
+      <w:r>
+        <w:rPr>
+          <w:rFonts w:ascii="Consolas" w:hAnsi="Consolas"/>
+          <w:lang w:val="en-GB"/>
+        </w:rPr>
+        <w:t xml:space="preserve">Inside of </w:t>
+      </w:r>
+      <w:r>
+        <w:rPr>
+          <w:rFonts w:ascii="Consolas" w:hAnsi="Consolas"/>
+          <w:highlight w:val="lightGray"/>
+          <w:lang w:val="en-GB"/>
+        </w:rPr>
+        <w:t>command_prompt()</w:t>
+      </w:r>
+      <w:r>
+        <w:rPr>
+          <w:rFonts w:ascii="Consolas" w:hAnsi="Consolas"/>
+          <w:lang w:val="en-GB"/>
+        </w:rPr>
+        <w:t xml:space="preserve"> the command is first converted into a list, then validated for detectable errors. After that, the command is checked for a </w:t>
+      </w:r>
+      <w:proofErr w:type="spellStart"/>
+      <w:r>
+        <w:rPr>
+          <w:rFonts w:ascii="Consolas" w:hAnsi="Consolas"/>
+          <w:color w:val="FFFFFF" w:themeColor="background1"/>
+          <w:highlight w:val="black"/>
+          <w:lang w:val="en-GB"/>
+        </w:rPr>
+        <w:t>sudo</w:t>
+      </w:r>
+      <w:proofErr w:type="spellEnd"/>
+      <w:r>
+        <w:rPr>
+          <w:rFonts w:ascii="Consolas" w:hAnsi="Consolas"/>
+          <w:lang w:val="en-GB"/>
+        </w:rPr>
+        <w:t xml:space="preserve"> statement. If so, it’s removed from its current index to the last index in the list </w:t>
+      </w:r>
+      <w:r>
+        <w:rPr>
+          <w:rFonts w:ascii="Consolas" w:hAnsi="Consolas"/>
+          <w:highlight w:val="lightGray"/>
+          <w:lang w:val="en-GB"/>
+        </w:rPr>
+        <w:t>cmd_split</w:t>
+      </w:r>
+      <w:r>
+        <w:rPr>
+          <w:rFonts w:ascii="Consolas" w:hAnsi="Consolas"/>
+          <w:lang w:val="en-GB"/>
+        </w:rPr>
+        <w:t>. Then, t</w:t>
+      </w:r>
+      <w:r>
+        <w:rPr>
+          <w:rFonts w:ascii="Consolas" w:hAnsi="Consolas"/>
+          <w:lang w:val="en-GB"/>
+        </w:rPr>
+        <w:t xml:space="preserve">he command is translated from UI language by the user to system language </w:t>
+      </w:r>
+      <w:r>
+        <w:rPr>
+          <w:rFonts w:ascii="Consolas" w:hAnsi="Consolas"/>
+          <w:lang w:val="en-GB"/>
+        </w:rPr>
+        <w:t xml:space="preserve">with </w:t>
+      </w:r>
+      <w:r>
+        <w:rPr>
+          <w:rFonts w:ascii="Consolas" w:hAnsi="Consolas"/>
+          <w:highlight w:val="lightGray"/>
+          <w:lang w:val="en-GB"/>
+        </w:rPr>
+        <w:t>translate_command()</w:t>
+      </w:r>
+      <w:r>
+        <w:rPr>
+          <w:rFonts w:ascii="Consolas" w:hAnsi="Consolas"/>
+          <w:lang w:val="en-GB"/>
+        </w:rPr>
+        <w:t xml:space="preserve">. For example, the command </w:t>
+      </w:r>
+      <w:r>
+        <w:rPr>
+          <w:rFonts w:ascii="Consolas" w:hAnsi="Consolas"/>
+          <w:color w:val="FFFFFF" w:themeColor="background1"/>
+          <w:highlight w:val="black"/>
+          <w:lang w:val="en-GB"/>
+        </w:rPr>
+        <w:t>create</w:t>
+      </w:r>
+      <w:r>
+        <w:rPr>
+          <w:rFonts w:ascii="Consolas" w:hAnsi="Consolas"/>
+          <w:lang w:val="en-GB"/>
+        </w:rPr>
+        <w:t xml:space="preserve"> is translated to the keyword </w:t>
+      </w:r>
+      <w:proofErr w:type="spellStart"/>
+      <w:r>
+        <w:rPr>
+          <w:rFonts w:ascii="Consolas" w:hAnsi="Consolas"/>
+          <w:color w:val="FFFFFF" w:themeColor="background1"/>
+          <w:highlight w:val="black"/>
+          <w:lang w:val="en-GB"/>
+        </w:rPr>
+        <w:t>cr</w:t>
+      </w:r>
+      <w:proofErr w:type="spellEnd"/>
+      <w:r>
+        <w:rPr>
+          <w:rFonts w:ascii="Consolas" w:hAnsi="Consolas"/>
+          <w:lang w:val="en-GB"/>
+        </w:rPr>
+        <w:t xml:space="preserve"> or a filename </w:t>
+      </w:r>
+      <w:r>
+        <w:rPr>
+          <w:rFonts w:ascii="Consolas" w:hAnsi="Consolas"/>
+          <w:lang w:val="en-GB"/>
+        </w:rPr>
+        <w:t xml:space="preserve">with no filetype extension is added a .txt extension. Finally, </w:t>
+      </w:r>
+      <w:proofErr w:type="spellStart"/>
+      <w:r>
+        <w:rPr>
+          <w:rFonts w:ascii="Consolas" w:hAnsi="Consolas"/>
+          <w:highlight w:val="lightGray"/>
+          <w:lang w:val="en-GB"/>
+        </w:rPr>
+        <w:t>cmd_map</w:t>
+      </w:r>
+      <w:proofErr w:type="spellEnd"/>
+      <w:r>
+        <w:rPr>
+          <w:rFonts w:ascii="Consolas" w:hAnsi="Consolas"/>
+          <w:lang w:val="en-GB"/>
+        </w:rPr>
+        <w:t xml:space="preserve"> and </w:t>
+      </w:r>
+      <w:proofErr w:type="spellStart"/>
+      <w:r>
+        <w:rPr>
+          <w:rFonts w:ascii="Consolas" w:hAnsi="Consolas"/>
+          <w:highlight w:val="lightGray"/>
+          <w:lang w:val="en-GB"/>
+        </w:rPr>
+        <w:t>args_map</w:t>
+      </w:r>
+      <w:proofErr w:type="spellEnd"/>
+      <w:r>
+        <w:rPr>
+          <w:rFonts w:ascii="Consolas" w:hAnsi="Consolas"/>
+          <w:lang w:val="en-GB"/>
+        </w:rPr>
+        <w:t xml:space="preserve"> </w:t>
+      </w:r>
+      <w:proofErr w:type="gramStart"/>
+      <w:r>
+        <w:rPr>
+          <w:rFonts w:ascii="Consolas" w:hAnsi="Consolas"/>
+          <w:lang w:val="en-GB"/>
+        </w:rPr>
+        <w:t>are</w:t>
+      </w:r>
+      <w:proofErr w:type="gramEnd"/>
+      <w:r>
+        <w:rPr>
+          <w:rFonts w:ascii="Consolas" w:hAnsi="Consolas"/>
+          <w:lang w:val="en-GB"/>
+        </w:rPr>
+        <w:t xml:space="preserve"> checked for an occurrence of the entered command, if so, </w:t>
+      </w:r>
+      <w:proofErr w:type="spellStart"/>
+      <w:r>
+        <w:rPr>
+          <w:rFonts w:ascii="Consolas" w:hAnsi="Consolas"/>
+          <w:highlight w:val="lightGray"/>
+          <w:lang w:val="en-GB"/>
+        </w:rPr>
+        <w:t>execute_cmd</w:t>
+      </w:r>
+      <w:proofErr w:type="spellEnd"/>
+      <w:r>
+        <w:rPr>
+          <w:rFonts w:ascii="Consolas" w:hAnsi="Consolas"/>
+          <w:highlight w:val="lightGray"/>
+          <w:lang w:val="en-GB"/>
+        </w:rPr>
+        <w:t>()</w:t>
+      </w:r>
+      <w:r>
+        <w:rPr>
+          <w:rFonts w:ascii="Consolas" w:hAnsi="Consolas"/>
+          <w:lang w:val="en-GB"/>
+        </w:rPr>
+        <w:t xml:space="preserve"> is called, else, the remaining commands which aren’t present in the </w:t>
+      </w:r>
+      <w:proofErr w:type="spellStart"/>
+      <w:r>
+        <w:rPr>
+          <w:rFonts w:ascii="Consolas" w:hAnsi="Consolas"/>
+          <w:highlight w:val="lightGray"/>
+          <w:lang w:val="en-GB"/>
+        </w:rPr>
+        <w:t>cmd_map</w:t>
+      </w:r>
+      <w:proofErr w:type="spellEnd"/>
+      <w:r>
+        <w:rPr>
+          <w:rFonts w:ascii="Consolas" w:hAnsi="Consolas"/>
+          <w:highlight w:val="lightGray"/>
+          <w:lang w:val="en-GB"/>
+        </w:rPr>
+        <w:t>()</w:t>
+      </w:r>
+      <w:r>
+        <w:rPr>
+          <w:rFonts w:ascii="Consolas" w:hAnsi="Consolas"/>
+          <w:lang w:val="en-GB"/>
+        </w:rPr>
+        <w:t>, are tried and if no match is detected, an error message is displayed.</w:t>
+      </w:r>
+      <w:r>
+        <w:rPr>
+          <w:rFonts w:ascii="Consolas" w:hAnsi="Consolas"/>
+          <w:lang w:val="en-GB"/>
+        </w:rPr>
+        <w:br w:type="page"/>
+      </w:r>
+    </w:p>
+    <w:p>
+      <w:pPr>
+        <w:rPr>
+          <w:rFonts w:ascii="Consolas" w:hAnsi="Consolas"/>
+          <w:lang w:val="en-GB"/>
+        </w:rPr>
+      </w:pPr>
+    </w:p>
+    <w:p>
+      <w:pPr>
+        <w:rPr>
+          <w:rFonts w:ascii="Consolas" w:hAnsi="Consolas"/>
+          <w:lang w:val="en-GB"/>
+        </w:rPr>
+      </w:pPr>
+      <w:r>
+        <w:rPr>
+          <w:rFonts w:ascii="Consolas" w:hAnsi="Consolas"/>
+          <w:lang w:val="en-GB"/>
+        </w:rPr>
+        <w:br w:type="page"/>
+      </w:r>
+    </w:p>
+    <w:p>
+      <w:pPr>
+        <w:rPr>
+          <w:rFonts w:ascii="Consolas" w:hAnsi="Consolas"/>
+          <w:lang w:val="en-GB"/>
+        </w:rPr>
+      </w:pPr>
+    </w:p>
+    <w:p>
+      <w:pPr>
+        <w:rPr>
+          <w:rFonts w:ascii="Consolas" w:hAnsi="Consolas"/>
+          <w:lang w:val="en-GB"/>
+        </w:rPr>
+      </w:pPr>
+      <w:r>
+        <w:rPr>
+          <w:rFonts w:ascii="Consolas" w:hAnsi="Consolas"/>
+          <w:lang w:val="en-GB"/>
+        </w:rPr>
+        <w:br w:type="page"/>
+      </w:r>
+    </w:p>
+    <w:p>
+      <w:pPr>
+        <w:rPr>
+          <w:rFonts w:ascii="Consolas" w:hAnsi="Consolas"/>
+          <w:lang w:val="en-GB"/>
+        </w:rPr>
+      </w:pPr>
     </w:p>
     <w:sectPr>
       <w:pgSz w:w="11906" w:h="16838"/>
@@ -5954,6 +7037,208 @@
     </w:lvl>
   </w:abstractNum>
   <w:abstractNum w:abstractNumId="3" w15:restartNumberingAfterBreak="0">
+    <w:nsid w:val="1D766B99"/>
+    <w:multiLevelType w:val="multilevel"/>
+    <w:tmpl w:val="30163306"/>
+    <w:lvl w:ilvl="0">
+      <w:start w:val="1"/>
+      <w:numFmt w:val="decimal"/>
+      <w:lvlText w:val="%1.0"/>
+      <w:lvlJc w:val="left"/>
+      <w:pPr>
+        <w:ind w:left="710" w:hanging="710"/>
+      </w:pPr>
+      <w:rPr>
+        <w:rFonts w:hint="default"/>
+      </w:rPr>
+    </w:lvl>
+    <w:lvl w:ilvl="1">
+      <w:start w:val="1"/>
+      <w:numFmt w:val="decimal"/>
+      <w:lvlText w:val="%1.%2"/>
+      <w:lvlJc w:val="left"/>
+      <w:pPr>
+        <w:ind w:left="1418" w:hanging="710"/>
+      </w:pPr>
+      <w:rPr>
+        <w:rFonts w:hint="default"/>
+      </w:rPr>
+    </w:lvl>
+    <w:lvl w:ilvl="2">
+      <w:start w:val="1"/>
+      <w:numFmt w:val="decimal"/>
+      <w:lvlText w:val="%1.%2.%3"/>
+      <w:lvlJc w:val="left"/>
+      <w:pPr>
+        <w:ind w:left="2136" w:hanging="720"/>
+      </w:pPr>
+      <w:rPr>
+        <w:rFonts w:hint="default"/>
+      </w:rPr>
+    </w:lvl>
+    <w:lvl w:ilvl="3">
+      <w:start w:val="1"/>
+      <w:numFmt w:val="decimal"/>
+      <w:lvlText w:val="%1.%2.%3.%4"/>
+      <w:lvlJc w:val="left"/>
+      <w:pPr>
+        <w:ind w:left="2844" w:hanging="720"/>
+      </w:pPr>
+      <w:rPr>
+        <w:rFonts w:hint="default"/>
+      </w:rPr>
+    </w:lvl>
+    <w:lvl w:ilvl="4">
+      <w:start w:val="1"/>
+      <w:numFmt w:val="decimal"/>
+      <w:lvlText w:val="%1.%2.%3.%4.%5"/>
+      <w:lvlJc w:val="left"/>
+      <w:pPr>
+        <w:ind w:left="3912" w:hanging="1080"/>
+      </w:pPr>
+      <w:rPr>
+        <w:rFonts w:hint="default"/>
+      </w:rPr>
+    </w:lvl>
+    <w:lvl w:ilvl="5">
+      <w:start w:val="1"/>
+      <w:numFmt w:val="decimal"/>
+      <w:lvlText w:val="%1.%2.%3.%4.%5.%6"/>
+      <w:lvlJc w:val="left"/>
+      <w:pPr>
+        <w:ind w:left="4620" w:hanging="1080"/>
+      </w:pPr>
+      <w:rPr>
+        <w:rFonts w:hint="default"/>
+      </w:rPr>
+    </w:lvl>
+    <w:lvl w:ilvl="6">
+      <w:start w:val="1"/>
+      <w:numFmt w:val="decimal"/>
+      <w:lvlText w:val="%1.%2.%3.%4.%5.%6.%7"/>
+      <w:lvlJc w:val="left"/>
+      <w:pPr>
+        <w:ind w:left="5688" w:hanging="1440"/>
+      </w:pPr>
+      <w:rPr>
+        <w:rFonts w:hint="default"/>
+      </w:rPr>
+    </w:lvl>
+    <w:lvl w:ilvl="7">
+      <w:start w:val="1"/>
+      <w:numFmt w:val="decimal"/>
+      <w:lvlText w:val="%1.%2.%3.%4.%5.%6.%7.%8"/>
+      <w:lvlJc w:val="left"/>
+      <w:pPr>
+        <w:ind w:left="6396" w:hanging="1440"/>
+      </w:pPr>
+      <w:rPr>
+        <w:rFonts w:hint="default"/>
+      </w:rPr>
+    </w:lvl>
+    <w:lvl w:ilvl="8">
+      <w:start w:val="1"/>
+      <w:numFmt w:val="decimal"/>
+      <w:lvlText w:val="%1.%2.%3.%4.%5.%6.%7.%8.%9"/>
+      <w:lvlJc w:val="left"/>
+      <w:pPr>
+        <w:ind w:left="7104" w:hanging="1440"/>
+      </w:pPr>
+      <w:rPr>
+        <w:rFonts w:hint="default"/>
+      </w:rPr>
+    </w:lvl>
+  </w:abstractNum>
+  <w:abstractNum w:abstractNumId="4" w15:restartNumberingAfterBreak="0">
+    <w:nsid w:val="27C84D7F"/>
+    <w:multiLevelType w:val="hybridMultilevel"/>
+    <w:tmpl w:val="4A16AFF4"/>
+    <w:lvl w:ilvl="0" w:tplc="83E68212">
+      <w:start w:val="1"/>
+      <w:numFmt w:val="decimal"/>
+      <w:lvlText w:val="%1"/>
+      <w:lvlJc w:val="left"/>
+      <w:pPr>
+        <w:ind w:left="1070" w:hanging="710"/>
+      </w:pPr>
+      <w:rPr>
+        <w:rFonts w:hint="default"/>
+      </w:rPr>
+    </w:lvl>
+    <w:lvl w:ilvl="1" w:tplc="08070019" w:tentative="1">
+      <w:start w:val="1"/>
+      <w:numFmt w:val="lowerLetter"/>
+      <w:lvlText w:val="%2."/>
+      <w:lvlJc w:val="left"/>
+      <w:pPr>
+        <w:ind w:left="1440" w:hanging="360"/>
+      </w:pPr>
+    </w:lvl>
+    <w:lvl w:ilvl="2" w:tplc="0807001B" w:tentative="1">
+      <w:start w:val="1"/>
+      <w:numFmt w:val="lowerRoman"/>
+      <w:lvlText w:val="%3."/>
+      <w:lvlJc w:val="right"/>
+      <w:pPr>
+        <w:ind w:left="2160" w:hanging="180"/>
+      </w:pPr>
+    </w:lvl>
+    <w:lvl w:ilvl="3" w:tplc="0807000F" w:tentative="1">
+      <w:start w:val="1"/>
+      <w:numFmt w:val="decimal"/>
+      <w:lvlText w:val="%4."/>
+      <w:lvlJc w:val="left"/>
+      <w:pPr>
+        <w:ind w:left="2880" w:hanging="360"/>
+      </w:pPr>
+    </w:lvl>
+    <w:lvl w:ilvl="4" w:tplc="08070019" w:tentative="1">
+      <w:start w:val="1"/>
+      <w:numFmt w:val="lowerLetter"/>
+      <w:lvlText w:val="%5."/>
+      <w:lvlJc w:val="left"/>
+      <w:pPr>
+        <w:ind w:left="3600" w:hanging="360"/>
+      </w:pPr>
+    </w:lvl>
+    <w:lvl w:ilvl="5" w:tplc="0807001B" w:tentative="1">
+      <w:start w:val="1"/>
+      <w:numFmt w:val="lowerRoman"/>
+      <w:lvlText w:val="%6."/>
+      <w:lvlJc w:val="right"/>
+      <w:pPr>
+        <w:ind w:left="4320" w:hanging="180"/>
+      </w:pPr>
+    </w:lvl>
+    <w:lvl w:ilvl="6" w:tplc="0807000F" w:tentative="1">
+      <w:start w:val="1"/>
+      <w:numFmt w:val="decimal"/>
+      <w:lvlText w:val="%7."/>
+      <w:lvlJc w:val="left"/>
+      <w:pPr>
+        <w:ind w:left="5040" w:hanging="360"/>
+      </w:pPr>
+    </w:lvl>
+    <w:lvl w:ilvl="7" w:tplc="08070019" w:tentative="1">
+      <w:start w:val="1"/>
+      <w:numFmt w:val="lowerLetter"/>
+      <w:lvlText w:val="%8."/>
+      <w:lvlJc w:val="left"/>
+      <w:pPr>
+        <w:ind w:left="5760" w:hanging="360"/>
+      </w:pPr>
+    </w:lvl>
+    <w:lvl w:ilvl="8" w:tplc="0807001B" w:tentative="1">
+      <w:start w:val="1"/>
+      <w:numFmt w:val="lowerRoman"/>
+      <w:lvlText w:val="%9."/>
+      <w:lvlJc w:val="right"/>
+      <w:pPr>
+        <w:ind w:left="6480" w:hanging="180"/>
+      </w:pPr>
+    </w:lvl>
+  </w:abstractNum>
+  <w:abstractNum w:abstractNumId="5" w15:restartNumberingAfterBreak="0">
     <w:nsid w:val="331F5C93"/>
     <w:multiLevelType w:val="multilevel"/>
     <w:tmpl w:val="6062FF6A"/>
@@ -6066,7 +7351,119 @@
       </w:rPr>
     </w:lvl>
   </w:abstractNum>
-  <w:abstractNum w:abstractNumId="4" w15:restartNumberingAfterBreak="0">
+  <w:abstractNum w:abstractNumId="6" w15:restartNumberingAfterBreak="0">
+    <w:nsid w:val="399A7D64"/>
+    <w:multiLevelType w:val="multilevel"/>
+    <w:tmpl w:val="86F86FDC"/>
+    <w:lvl w:ilvl="0">
+      <w:start w:val="1"/>
+      <w:numFmt w:val="decimal"/>
+      <w:lvlText w:val="%1"/>
+      <w:lvlJc w:val="left"/>
+      <w:pPr>
+        <w:ind w:left="710" w:hanging="710"/>
+      </w:pPr>
+      <w:rPr>
+        <w:rFonts w:hint="default"/>
+      </w:rPr>
+    </w:lvl>
+    <w:lvl w:ilvl="1">
+      <w:numFmt w:val="decimal"/>
+      <w:lvlText w:val="%1.%2.0"/>
+      <w:lvlJc w:val="left"/>
+      <w:pPr>
+        <w:ind w:left="720" w:hanging="720"/>
+      </w:pPr>
+      <w:rPr>
+        <w:rFonts w:hint="default"/>
+      </w:rPr>
+    </w:lvl>
+    <w:lvl w:ilvl="2">
+      <w:start w:val="1"/>
+      <w:numFmt w:val="decimal"/>
+      <w:lvlText w:val="%1.%2.%3"/>
+      <w:lvlJc w:val="left"/>
+      <w:pPr>
+        <w:ind w:left="720" w:hanging="720"/>
+      </w:pPr>
+      <w:rPr>
+        <w:rFonts w:hint="default"/>
+      </w:rPr>
+    </w:lvl>
+    <w:lvl w:ilvl="3">
+      <w:start w:val="1"/>
+      <w:numFmt w:val="decimal"/>
+      <w:lvlText w:val="%1.%2.%3.%4"/>
+      <w:lvlJc w:val="left"/>
+      <w:pPr>
+        <w:ind w:left="720" w:hanging="720"/>
+      </w:pPr>
+      <w:rPr>
+        <w:rFonts w:hint="default"/>
+      </w:rPr>
+    </w:lvl>
+    <w:lvl w:ilvl="4">
+      <w:start w:val="1"/>
+      <w:numFmt w:val="decimal"/>
+      <w:lvlText w:val="%1.%2.%3.%4.%5"/>
+      <w:lvlJc w:val="left"/>
+      <w:pPr>
+        <w:ind w:left="1080" w:hanging="1080"/>
+      </w:pPr>
+      <w:rPr>
+        <w:rFonts w:hint="default"/>
+      </w:rPr>
+    </w:lvl>
+    <w:lvl w:ilvl="5">
+      <w:start w:val="1"/>
+      <w:numFmt w:val="decimal"/>
+      <w:lvlText w:val="%1.%2.%3.%4.%5.%6"/>
+      <w:lvlJc w:val="left"/>
+      <w:pPr>
+        <w:ind w:left="1080" w:hanging="1080"/>
+      </w:pPr>
+      <w:rPr>
+        <w:rFonts w:hint="default"/>
+      </w:rPr>
+    </w:lvl>
+    <w:lvl w:ilvl="6">
+      <w:start w:val="1"/>
+      <w:numFmt w:val="decimal"/>
+      <w:lvlText w:val="%1.%2.%3.%4.%5.%6.%7"/>
+      <w:lvlJc w:val="left"/>
+      <w:pPr>
+        <w:ind w:left="1440" w:hanging="1440"/>
+      </w:pPr>
+      <w:rPr>
+        <w:rFonts w:hint="default"/>
+      </w:rPr>
+    </w:lvl>
+    <w:lvl w:ilvl="7">
+      <w:start w:val="1"/>
+      <w:numFmt w:val="decimal"/>
+      <w:lvlText w:val="%1.%2.%3.%4.%5.%6.%7.%8"/>
+      <w:lvlJc w:val="left"/>
+      <w:pPr>
+        <w:ind w:left="1440" w:hanging="1440"/>
+      </w:pPr>
+      <w:rPr>
+        <w:rFonts w:hint="default"/>
+      </w:rPr>
+    </w:lvl>
+    <w:lvl w:ilvl="8">
+      <w:start w:val="1"/>
+      <w:numFmt w:val="decimal"/>
+      <w:lvlText w:val="%1.%2.%3.%4.%5.%6.%7.%8.%9"/>
+      <w:lvlJc w:val="left"/>
+      <w:pPr>
+        <w:ind w:left="1440" w:hanging="1440"/>
+      </w:pPr>
+      <w:rPr>
+        <w:rFonts w:hint="default"/>
+      </w:rPr>
+    </w:lvl>
+  </w:abstractNum>
+  <w:abstractNum w:abstractNumId="7" w15:restartNumberingAfterBreak="0">
     <w:nsid w:val="39A65A3C"/>
     <w:multiLevelType w:val="hybridMultilevel"/>
     <w:tmpl w:val="B3069A76"/>
@@ -6155,7 +7552,7 @@
       </w:pPr>
     </w:lvl>
   </w:abstractNum>
-  <w:abstractNum w:abstractNumId="5" w15:restartNumberingAfterBreak="0">
+  <w:abstractNum w:abstractNumId="8" w15:restartNumberingAfterBreak="0">
     <w:nsid w:val="3B264E5C"/>
     <w:multiLevelType w:val="multilevel"/>
     <w:tmpl w:val="A59E3C4E"/>
@@ -6268,7 +7665,7 @@
       </w:rPr>
     </w:lvl>
   </w:abstractNum>
-  <w:abstractNum w:abstractNumId="6" w15:restartNumberingAfterBreak="0">
+  <w:abstractNum w:abstractNumId="9" w15:restartNumberingAfterBreak="0">
     <w:nsid w:val="599F73E0"/>
     <w:multiLevelType w:val="multilevel"/>
     <w:tmpl w:val="361E9A98"/>
@@ -6380,7 +7777,7 @@
       </w:rPr>
     </w:lvl>
   </w:abstractNum>
-  <w:abstractNum w:abstractNumId="7" w15:restartNumberingAfterBreak="0">
+  <w:abstractNum w:abstractNumId="10" w15:restartNumberingAfterBreak="0">
     <w:nsid w:val="603F2852"/>
     <w:multiLevelType w:val="multilevel"/>
     <w:tmpl w:val="E3EA291C"/>
@@ -6493,7 +7890,7 @@
       </w:rPr>
     </w:lvl>
   </w:abstractNum>
-  <w:abstractNum w:abstractNumId="8" w15:restartNumberingAfterBreak="0">
+  <w:abstractNum w:abstractNumId="11" w15:restartNumberingAfterBreak="0">
     <w:nsid w:val="740A0535"/>
     <w:multiLevelType w:val="multilevel"/>
     <w:tmpl w:val="F5A8F710"/>
@@ -6605,7 +8002,7 @@
       </w:rPr>
     </w:lvl>
   </w:abstractNum>
-  <w:abstractNum w:abstractNumId="9" w15:restartNumberingAfterBreak="0">
+  <w:abstractNum w:abstractNumId="12" w15:restartNumberingAfterBreak="0">
     <w:nsid w:val="79923BBD"/>
     <w:multiLevelType w:val="hybridMultilevel"/>
     <w:tmpl w:val="26DAE5BA"/>
@@ -6694,7 +8091,7 @@
       </w:pPr>
     </w:lvl>
   </w:abstractNum>
-  <w:abstractNum w:abstractNumId="10" w15:restartNumberingAfterBreak="0">
+  <w:abstractNum w:abstractNumId="13" w15:restartNumberingAfterBreak="0">
     <w:nsid w:val="7E141F25"/>
     <w:multiLevelType w:val="multilevel"/>
     <w:tmpl w:val="14CC1D64"/>
@@ -6808,37 +8205,46 @@
     </w:lvl>
   </w:abstractNum>
   <w:num w:numId="1" w16cid:durableId="1058548514">
-    <w:abstractNumId w:val="7"/>
+    <w:abstractNumId w:val="10"/>
   </w:num>
   <w:num w:numId="2" w16cid:durableId="1311522068">
-    <w:abstractNumId w:val="4"/>
+    <w:abstractNumId w:val="7"/>
   </w:num>
   <w:num w:numId="3" w16cid:durableId="100808394">
     <w:abstractNumId w:val="1"/>
   </w:num>
   <w:num w:numId="4" w16cid:durableId="1365442897">
-    <w:abstractNumId w:val="9"/>
+    <w:abstractNumId w:val="12"/>
   </w:num>
   <w:num w:numId="5" w16cid:durableId="1413742739">
     <w:abstractNumId w:val="0"/>
   </w:num>
   <w:num w:numId="6" w16cid:durableId="30886155">
-    <w:abstractNumId w:val="10"/>
+    <w:abstractNumId w:val="13"/>
   </w:num>
   <w:num w:numId="7" w16cid:durableId="564069413">
-    <w:abstractNumId w:val="3"/>
+    <w:abstractNumId w:val="5"/>
   </w:num>
   <w:num w:numId="8" w16cid:durableId="1707175134">
-    <w:abstractNumId w:val="5"/>
+    <w:abstractNumId w:val="8"/>
   </w:num>
   <w:num w:numId="9" w16cid:durableId="779566667">
-    <w:abstractNumId w:val="6"/>
+    <w:abstractNumId w:val="9"/>
   </w:num>
   <w:num w:numId="10" w16cid:durableId="1684700403">
-    <w:abstractNumId w:val="8"/>
+    <w:abstractNumId w:val="11"/>
   </w:num>
   <w:num w:numId="11" w16cid:durableId="750353876">
     <w:abstractNumId w:val="2"/>
+  </w:num>
+  <w:num w:numId="12" w16cid:durableId="18092067">
+    <w:abstractNumId w:val="4"/>
+  </w:num>
+  <w:num w:numId="13" w16cid:durableId="1863398750">
+    <w:abstractNumId w:val="3"/>
+  </w:num>
+  <w:num w:numId="14" w16cid:durableId="1753234820">
+    <w:abstractNumId w:val="6"/>
   </w:num>
 </w:numbering>
 </file>

</xml_diff>

<commit_message>
Updated documentation on cmd 'move'
</commit_message>
<xml_diff>
--- a/ChaOS_Documentation.docx
+++ b/ChaOS_Documentation.docx
@@ -5021,6 +5021,19 @@
           <w:lang w:val="en-GB"/>
         </w:rPr>
         <w:tab/>
+      </w:r>
+      <w:r>
+        <w:rPr>
+          <w:rFonts w:ascii="Consolas" w:hAnsi="Consolas"/>
+          <w:lang w:val="en-GB"/>
+        </w:rPr>
+        <w:t xml:space="preserve">CMD </w:t>
+      </w:r>
+      <w:r>
+        <w:rPr>
+          <w:rFonts w:ascii="Consolas" w:hAnsi="Consolas"/>
+          <w:lang w:val="en-GB"/>
+        </w:rPr>
         <w:t>ipconfig</w:t>
       </w:r>
       <w:bookmarkEnd w:id="18"/>
@@ -5146,18 +5159,187 @@
     </w:p>
     <w:p>
       <w:pPr>
+        <w:pStyle w:val="berschrift3"/>
+        <w:rPr>
+          <w:rFonts w:ascii="Consolas" w:hAnsi="Consolas"/>
+          <w:lang w:val="en-GB"/>
+        </w:rPr>
+      </w:pPr>
+      <w:r>
+        <w:rPr>
+          <w:rFonts w:ascii="Consolas" w:hAnsi="Consolas"/>
+          <w:lang w:val="en-GB"/>
+        </w:rPr>
+        <w:t>0.0.14</w:t>
+      </w:r>
+      <w:r>
+        <w:rPr>
+          <w:rFonts w:ascii="Consolas" w:hAnsi="Consolas"/>
+          <w:lang w:val="en-GB"/>
+        </w:rPr>
+        <w:tab/>
+        <w:t>CMD move</w:t>
+      </w:r>
+    </w:p>
+    <w:p>
+      <w:pPr>
+        <w:rPr>
+          <w:rFonts w:ascii="Consolas" w:hAnsi="Consolas"/>
+          <w:lang w:val="en-GB"/>
+        </w:rPr>
+      </w:pPr>
+      <w:r>
+        <w:rPr>
+          <w:rFonts w:ascii="Consolas" w:hAnsi="Consolas"/>
+          <w:lang w:val="en-GB"/>
+        </w:rPr>
+        <w:t xml:space="preserve">Is used to move files or directories to a new location. Can be used with </w:t>
+      </w:r>
+      <w:r>
+        <w:rPr>
+          <w:rFonts w:ascii="Consolas" w:hAnsi="Consolas"/>
+          <w:lang w:val="en-GB"/>
+        </w:rPr>
+        <w:t xml:space="preserve">directory- and filenames (for moving </w:t>
+      </w:r>
+      <w:r>
+        <w:rPr>
+          <w:rFonts w:ascii="Consolas" w:hAnsi="Consolas"/>
+          <w:lang w:val="en-GB"/>
+        </w:rPr>
+        <w:t xml:space="preserve">files </w:t>
+      </w:r>
+      <w:r>
+        <w:rPr>
+          <w:rFonts w:ascii="Consolas" w:hAnsi="Consolas"/>
+          <w:lang w:val="en-GB"/>
+        </w:rPr>
+        <w:t>inside the current directory) or with fully qualified paths</w:t>
+      </w:r>
+      <w:r>
+        <w:rPr>
+          <w:rFonts w:ascii="Consolas" w:hAnsi="Consolas"/>
+          <w:lang w:val="en-GB"/>
+        </w:rPr>
+        <w:t xml:space="preserve"> (for moving objects in different parent directories).</w:t>
+      </w:r>
+      <w:r>
+        <w:rPr>
+          <w:rFonts w:ascii="Consolas" w:hAnsi="Consolas"/>
+          <w:lang w:val="en-GB"/>
+        </w:rPr>
+        <w:t xml:space="preserve"> Can be used with the keyword </w:t>
+      </w:r>
+      <w:r>
+        <w:rPr>
+          <w:rFonts w:ascii="Consolas" w:hAnsi="Consolas"/>
+          <w:color w:val="FFFFFF" w:themeColor="background1"/>
+          <w:highlight w:val="black"/>
+          <w:lang w:val="en-GB"/>
+        </w:rPr>
+        <w:t>mv</w:t>
+      </w:r>
+      <w:r>
+        <w:rPr>
+          <w:rFonts w:ascii="Consolas" w:hAnsi="Consolas"/>
+          <w:color w:val="000000" w:themeColor="text1"/>
+          <w:lang w:val="en-GB"/>
+        </w:rPr>
+        <w:t>.</w:t>
+      </w:r>
+    </w:p>
+    <w:p>
+      <w:pPr>
+        <w:rPr>
+          <w:rFonts w:ascii="Consolas" w:hAnsi="Consolas"/>
+          <w:b/>
+          <w:lang w:val="en-GB"/>
+        </w:rPr>
+      </w:pPr>
+      <w:r>
+        <w:rPr>
+          <w:rFonts w:ascii="Consolas" w:hAnsi="Consolas"/>
+          <w:b/>
+          <w:lang w:val="en-GB"/>
+        </w:rPr>
+        <w:t>Syntax:</w:t>
+      </w:r>
+    </w:p>
+    <w:p>
+      <w:pPr>
         <w:rPr>
           <w:rFonts w:ascii="Consolas" w:hAnsi="Consolas"/>
           <w:u w:val="single"/>
           <w:lang w:val="en-GB"/>
         </w:rPr>
       </w:pPr>
-    </w:p>
-    <w:p>
-      <w:pPr>
+      <w:r>
         <w:rPr>
           <w:rFonts w:ascii="Consolas" w:hAnsi="Consolas"/>
           <w:u w:val="single"/>
+          <w:lang w:val="en-GB"/>
+        </w:rPr>
+        <w:t>File:</w:t>
+      </w:r>
+    </w:p>
+    <w:p>
+      <w:pPr>
+        <w:rPr>
+          <w:rFonts w:ascii="Consolas" w:hAnsi="Consolas"/>
+          <w:color w:val="FFFFFF" w:themeColor="background1"/>
+          <w:highlight w:val="black"/>
+          <w:lang w:val="en-GB"/>
+        </w:rPr>
+      </w:pPr>
+      <w:r>
+        <w:rPr>
+          <w:rFonts w:ascii="Consolas" w:hAnsi="Consolas"/>
+          <w:color w:val="FFFFFF" w:themeColor="background1"/>
+          <w:highlight w:val="black"/>
+          <w:lang w:val="en-GB"/>
+        </w:rPr>
+        <w:t>mv f &lt;source&gt; &lt;destination&gt;</w:t>
+      </w:r>
+    </w:p>
+    <w:p>
+      <w:pPr>
+        <w:rPr>
+          <w:rFonts w:ascii="Consolas" w:hAnsi="Consolas"/>
+          <w:lang w:val="en-GB"/>
+        </w:rPr>
+      </w:pPr>
+      <w:r>
+        <w:rPr>
+          <w:rFonts w:ascii="Consolas" w:hAnsi="Consolas"/>
+          <w:u w:val="single"/>
+          <w:lang w:val="en-GB"/>
+        </w:rPr>
+        <w:t>directory:</w:t>
+      </w:r>
+    </w:p>
+    <w:p>
+      <w:pPr>
+        <w:rPr>
+          <w:rFonts w:ascii="Consolas" w:hAnsi="Consolas"/>
+          <w:color w:val="FFFFFF" w:themeColor="background1"/>
+          <w:highlight w:val="black"/>
+          <w:lang w:val="en-GB"/>
+        </w:rPr>
+      </w:pPr>
+      <w:r>
+        <w:rPr>
+          <w:rFonts w:ascii="Consolas" w:hAnsi="Consolas"/>
+          <w:color w:val="FFFFFF" w:themeColor="background1"/>
+          <w:highlight w:val="black"/>
+          <w:lang w:val="en-GB"/>
+        </w:rPr>
+        <w:t>mv d &lt;source&gt; &lt;destination&gt;</w:t>
+      </w:r>
+    </w:p>
+    <w:p>
+      <w:pPr>
+        <w:rPr>
+          <w:rFonts w:ascii="Consolas" w:hAnsi="Consolas"/>
           <w:lang w:val="en-GB"/>
         </w:rPr>
       </w:pPr>
@@ -5971,7 +6153,15 @@
           <w:lang w:val="en-GB"/>
         </w:rPr>
         <w:br/>
-        <w:t xml:space="preserve">Personal directories are the autogenerated standard directories, communist directories allow access for all users and capitalist directories for a single user. It may seem confusing to have implemented this alongside the access permissions and </w:t>
+        <w:t xml:space="preserve">Personal directories are the autogenerated standard directories, communist </w:t>
+      </w:r>
+      <w:r>
+        <w:rPr>
+          <w:rFonts w:ascii="Consolas" w:hAnsi="Consolas"/>
+          <w:lang w:val="en-GB"/>
+        </w:rPr>
+        <w:lastRenderedPageBreak/>
+        <w:t xml:space="preserve">directories allow access for all users and capitalist directories for a single user. It may seem confusing to have implemented this alongside the access permissions and </w:t>
       </w:r>
       <w:proofErr w:type="gramStart"/>
       <w:r>
@@ -6059,7 +6249,6 @@
           <w:rFonts w:ascii="Consolas" w:hAnsi="Consolas"/>
           <w:lang w:val="en-GB"/>
         </w:rPr>
-        <w:lastRenderedPageBreak/>
         <w:t>0.1.0.2</w:t>
       </w:r>
       <w:r>

</xml_diff>